<commit_message>
Escaleta y guión 01 de matemáticas 6  con ajustes y corrección de estilo
</commit_message>
<xml_diff>
--- a/fuentes/contenidos/grado06/guion01/MA_06_01_CO.docx
+++ b/fuentes/contenidos/grado06/guion01/MA_06_01_CO.docx
@@ -195,7 +195,7 @@
           <w:sz w:val="24"/>
           <w:szCs w:val="24"/>
         </w:rPr>
-        <w:t>1.</w:t>
+        <w:t>1</w:t>
       </w:r>
       <w:r>
         <w:rPr>
@@ -429,7 +429,25 @@
           <w:sz w:val="24"/>
           <w:szCs w:val="24"/>
         </w:rPr>
-        <w:t xml:space="preserve">Si nos levantamos algo indispuestos, con malestar en el cuerpo, con algo de dolor de cabeza, y estornudamos con mucha frecuencia, seguramente, nuestro razonamiento lógico nos llevará a afirmar que tenemos un resfriado. </w:t>
+        <w:t xml:space="preserve">Si nos levantamos algo indispuestos, con malestar en el cuerpo, con </w:t>
+      </w:r>
+      <w:ins w:id="0" w:author="chris" w:date="2015-09-01T22:09:00Z">
+        <w:r>
+          <w:rPr>
+            <w:rFonts w:ascii="Arial Unicode MS" w:hAnsi="Arial Unicode MS" w:cs="Arial"/>
+            <w:sz w:val="24"/>
+            <w:szCs w:val="24"/>
+          </w:rPr>
+          <w:t xml:space="preserve">un poco </w:t>
+        </w:r>
+      </w:ins>
+      <w:r>
+        <w:rPr>
+          <w:rFonts w:ascii="Arial Unicode MS" w:hAnsi="Arial Unicode MS" w:cs="Arial"/>
+          <w:sz w:val="24"/>
+          <w:szCs w:val="24"/>
+        </w:rPr>
+        <w:t xml:space="preserve">de dolor de cabeza y estornudamos con mucha frecuencia, seguramente, nuestro razonamiento lógico nos llevará a afirmar que tenemos un resfriado. </w:t>
       </w:r>
     </w:p>
     <w:p>
@@ -473,15 +491,25 @@
           <w:sz w:val="24"/>
           <w:szCs w:val="24"/>
         </w:rPr>
-        <w:t xml:space="preserve"> salimos abrigados o por qué </w:t>
-      </w:r>
+        <w:t xml:space="preserve"> salimos abrigados o por qué</w:t>
+      </w:r>
+      <w:ins w:id="1" w:author="chris" w:date="2015-09-01T22:10:00Z">
+        <w:r>
+          <w:rPr>
+            <w:rFonts w:ascii="Arial Unicode MS" w:hAnsi="Arial Unicode MS" w:cs="Arial"/>
+            <w:sz w:val="24"/>
+            <w:szCs w:val="24"/>
+          </w:rPr>
+          <w:t xml:space="preserve"> </w:t>
+        </w:r>
+      </w:ins>
       <w:r>
         <w:rPr>
           <w:rFonts w:ascii="Arial Unicode MS" w:hAnsi="Arial Unicode MS" w:cs="Arial"/>
           <w:sz w:val="24"/>
           <w:szCs w:val="24"/>
         </w:rPr>
-        <w:t xml:space="preserve"> s</w:t>
+        <w:t>s</w:t>
       </w:r>
       <w:r>
         <w:rPr>
@@ -550,7 +578,25 @@
           <w:sz w:val="24"/>
           <w:szCs w:val="24"/>
         </w:rPr>
-        <w:t>en nuestra vida cotidiana ya que nos permite hacer deducciones, resolver situaciones y hasta tomar decisiones.</w:t>
+        <w:t>en nuestra vida cotidiana</w:t>
+      </w:r>
+      <w:ins w:id="2" w:author="chris" w:date="2015-09-01T22:10:00Z">
+        <w:r>
+          <w:rPr>
+            <w:rFonts w:ascii="Arial Unicode MS" w:hAnsi="Arial Unicode MS" w:cs="Arial"/>
+            <w:sz w:val="24"/>
+            <w:szCs w:val="24"/>
+          </w:rPr>
+          <w:t>,</w:t>
+        </w:r>
+      </w:ins>
+      <w:r>
+        <w:rPr>
+          <w:rFonts w:ascii="Arial Unicode MS" w:hAnsi="Arial Unicode MS" w:cs="Arial"/>
+          <w:sz w:val="24"/>
+          <w:szCs w:val="24"/>
+        </w:rPr>
+        <w:t xml:space="preserve"> ya que nos permite hacer deducciones, resolver situaciones y hasta tomar decisiones.</w:t>
       </w:r>
       <w:r>
         <w:rPr>
@@ -575,16 +621,19 @@
           <w:sz w:val="24"/>
           <w:szCs w:val="24"/>
         </w:rPr>
-        <w:t xml:space="preserve">razonamiento lógico; </w:t>
-      </w:r>
-      <w:r>
-        <w:rPr>
-          <w:rFonts w:ascii="Arial Unicode MS" w:hAnsi="Arial Unicode MS" w:cs="Arial"/>
-          <w:sz w:val="24"/>
-          <w:szCs w:val="24"/>
-        </w:rPr>
-        <w:t>un</w:t>
-      </w:r>
+        <w:t>razonamiento lógico</w:t>
+      </w:r>
+      <w:ins w:id="3" w:author="chris" w:date="2015-09-01T22:34:00Z">
+        <w:r>
+          <w:rPr>
+            <w:rFonts w:ascii="Arial Unicode MS" w:hAnsi="Arial Unicode MS" w:cs="Arial"/>
+            <w:b/>
+            <w:sz w:val="24"/>
+            <w:szCs w:val="24"/>
+          </w:rPr>
+          <w:t>:</w:t>
+        </w:r>
+      </w:ins>
       <w:r>
         <w:rPr>
           <w:rFonts w:ascii="Arial Unicode MS" w:hAnsi="Arial Unicode MS" w:cs="Arial"/>
@@ -600,7 +649,44 @@
           <w:sz w:val="24"/>
           <w:szCs w:val="24"/>
         </w:rPr>
-        <w:t>razonamiento simple que establece las reglas para determinar si los razonamientos realizados frente a cierto hecho son o no son válidos.</w:t>
+        <w:t>un</w:t>
+      </w:r>
+      <w:ins w:id="4" w:author="chris" w:date="2015-09-01T22:11:00Z">
+        <w:r>
+          <w:rPr>
+            <w:rFonts w:ascii="Arial Unicode MS" w:hAnsi="Arial Unicode MS" w:cs="Arial"/>
+            <w:sz w:val="24"/>
+            <w:szCs w:val="24"/>
+          </w:rPr>
+          <w:t>a</w:t>
+        </w:r>
+      </w:ins>
+      <w:r>
+        <w:rPr>
+          <w:rFonts w:ascii="Arial Unicode MS" w:hAnsi="Arial Unicode MS" w:cs="Arial"/>
+          <w:b/>
+          <w:sz w:val="24"/>
+          <w:szCs w:val="24"/>
+        </w:rPr>
+        <w:t xml:space="preserve"> </w:t>
+      </w:r>
+      <w:ins w:id="5" w:author="chris" w:date="2015-09-01T22:11:00Z">
+        <w:r>
+          <w:rPr>
+            <w:rFonts w:ascii="Arial Unicode MS" w:hAnsi="Arial Unicode MS" w:cs="Arial"/>
+            <w:sz w:val="24"/>
+            <w:szCs w:val="24"/>
+          </w:rPr>
+          <w:t>reflexión</w:t>
+        </w:r>
+      </w:ins>
+      <w:r>
+        <w:rPr>
+          <w:rFonts w:ascii="Arial Unicode MS" w:hAnsi="Arial Unicode MS" w:cs="Arial"/>
+          <w:sz w:val="24"/>
+          <w:szCs w:val="24"/>
+        </w:rPr>
+        <w:t xml:space="preserve"> simple que establece las reglas para determinar si los razonamientos realizados frente a cierto hecho son o no son válidos.</w:t>
       </w:r>
     </w:p>
     <w:p>
@@ -818,7 +904,7 @@
               <w:rPr>
                 <w:rFonts w:ascii="Arial Unicode MS" w:hAnsi="Arial Unicode MS" w:cs="Arial"/>
               </w:rPr>
-              <w:t xml:space="preserve"> es una afirmación de la cual es se puede determinar si es verdadera o falsa.</w:t>
+              <w:t xml:space="preserve"> es una afirmación de la cual se puede determinar si es verdadera o falsa.</w:t>
             </w:r>
           </w:p>
         </w:tc>
@@ -1021,9 +1107,9 @@
                     </wp:anchor>
                   </w:drawing>
                 </mc:Choice>
-                <mc:Fallback>
+                <mc:Fallback xmlns:w15="http://schemas.microsoft.com/office/word/2012/wordml">
                   <w:pict>
-                    <v:shapetype id="_x0000_t62" coordsize="21600,21600" o:spt="62" adj="1350,25920" path="m3600,0qx0,3600l0@8@12@24,0@9,,18000qy3600,21600l@6,21600@15@27@7,21600,18000,21600qx21600,18000l21600@9@18@30,21600@8,21600,3600qy18000,0l@7,0@21@33@6,0xe">
+                    <v:shapetype w14:anchorId="1D7386F0" id="_x0000_t62" coordsize="21600,21600" o:spt="62" adj="1350,25920" path="m3600,qx,3600l0@8@12@24,0@9,,18000qy3600,21600l@6,21600@15@27@7,21600,18000,21600qx21600,18000l21600@9@18@30,21600@8,21600,3600qy18000,l@7,0@21@33@6,xe">
                       <v:stroke joinstyle="miter"/>
                       <v:formulas>
                         <v:f eqn="sum 10800 0 #0"/>
@@ -1068,7 +1154,7 @@
                         <v:h position="#0,#1"/>
                       </v:handles>
                     </v:shapetype>
-                    <v:shape id="Rounded Rectangular Callout 4" o:spid="_x0000_s1026" type="#_x0000_t62" style="position:absolute;margin-left:167.55pt;margin-top:39.75pt;width:2in;height:45pt;z-index:251665408;visibility:visible;mso-wrap-style:square;mso-width-percent:0;mso-wrap-distance-left:9pt;mso-wrap-distance-top:0;mso-wrap-distance-right:9pt;mso-wrap-distance-bottom:0;mso-position-horizontal:absolute;mso-position-horizontal-relative:text;mso-position-vertical:absolute;mso-position-vertical-relative:text;mso-width-percent:0;mso-width-relative:margin;v-text-anchor:middle" o:gfxdata="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" adj="2844,34092" fillcolor="#000101 [36]" strokecolor="#5b9bd5 [3204]" strokeweight=".5pt">
+                    <v:shape id="Rounded Rectangular Callout 4" o:spid="_x0000_s1026" type="#_x0000_t62" style="position:absolute;margin-left:167.55pt;margin-top:39.75pt;width:2in;height:45pt;z-index:251665408;visibility:visible;mso-wrap-style:square;mso-width-percent:0;mso-wrap-distance-left:9pt;mso-wrap-distance-top:0;mso-wrap-distance-right:9pt;mso-wrap-distance-bottom:0;mso-position-horizontal:absolute;mso-position-horizontal-relative:text;mso-position-vertical:absolute;mso-position-vertical-relative:text;mso-width-percent:0;mso-width-relative:margin;v-text-anchor:middle" o:gfxdata="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" adj="2844,34092" fillcolor="#65a0d7 [3028]" strokecolor="#5b9bd5 [3204]" strokeweight=".5pt">
                       <v:fill color2="#5898d4 [3172]" rotate="t" colors="0 #71a6db;.5 #559bdb;1 #438ac9" focus="100%" type="gradient">
                         <o:fill v:ext="view" type="gradientUnscaled"/>
                       </v:fill>
@@ -1184,9 +1270,9 @@
                     </wp:anchor>
                   </w:drawing>
                 </mc:Choice>
-                <mc:Fallback>
+                <mc:Fallback xmlns:w15="http://schemas.microsoft.com/office/word/2012/wordml">
                   <w:pict>
-                    <v:shape id="Rounded Rectangular Callout 5" o:spid="_x0000_s1027" type="#_x0000_t62" style="position:absolute;margin-left:14.55pt;margin-top:39.75pt;width:108pt;height:54pt;z-index:251666432;visibility:visible;mso-wrap-style:square;mso-height-percent:0;mso-wrap-distance-left:9pt;mso-wrap-distance-top:0;mso-wrap-distance-right:9pt;mso-wrap-distance-bottom:0;mso-position-horizontal:absolute;mso-position-horizontal-relative:text;mso-position-vertical:absolute;mso-position-vertical-relative:text;mso-height-percent:0;mso-height-relative:margin;v-text-anchor:middle" o:gfxdata="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" adj="20700,39660" fillcolor="#000101 [36]" strokecolor="#5b9bd5 [3204]" strokeweight=".5pt">
+                    <v:shape w14:anchorId="7E9D3A1D" id="Rounded Rectangular Callout 5" o:spid="_x0000_s1027" type="#_x0000_t62" style="position:absolute;margin-left:14.55pt;margin-top:39.75pt;width:108pt;height:54pt;z-index:251666432;visibility:visible;mso-wrap-style:square;mso-height-percent:0;mso-wrap-distance-left:9pt;mso-wrap-distance-top:0;mso-wrap-distance-right:9pt;mso-wrap-distance-bottom:0;mso-position-horizontal:absolute;mso-position-horizontal-relative:text;mso-position-vertical:absolute;mso-position-vertical-relative:text;mso-height-percent:0;mso-height-relative:margin;v-text-anchor:middle" o:gfxdata="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" adj="20700,39660" fillcolor="#65a0d7 [3028]" strokecolor="#5b9bd5 [3204]" strokeweight=".5pt">
                       <v:fill color2="#5898d4 [3172]" rotate="t" colors="0 #71a6db;.5 #559bdb;1 #438ac9" focus="100%" type="gradient">
                         <o:fill v:ext="view" type="gradientUnscaled"/>
                       </v:fill>
@@ -1465,6 +1551,15 @@
               </w:rPr>
               <w:t>proposiciones</w:t>
             </w:r>
+            <w:ins w:id="6" w:author="chris" w:date="2015-09-01T22:12:00Z">
+              <w:r>
+                <w:rPr>
+                  <w:rFonts w:ascii="Arial Unicode MS" w:hAnsi="Arial Unicode MS" w:cs="Arial"/>
+                  <w:color w:val="000000"/>
+                </w:rPr>
+                <w:t>.</w:t>
+              </w:r>
+            </w:ins>
           </w:p>
         </w:tc>
       </w:tr>
@@ -1550,7 +1645,21 @@
         <w:rPr>
           <w:rFonts w:ascii="Arial Unicode MS" w:hAnsi="Arial Unicode MS" w:cs="Arial"/>
         </w:rPr>
-        <w:t xml:space="preserve">as exclamaciones, las preguntas y las expresiones de orden, no se consideran proposiciones ya que no es posible determinar si son falsas o verdaderas. </w:t>
+        <w:t>as exclamaciones, las preguntas y las expresiones de orden, no se consideran proposiciones</w:t>
+      </w:r>
+      <w:ins w:id="7" w:author="chris" w:date="2015-09-01T22:12:00Z">
+        <w:r>
+          <w:rPr>
+            <w:rFonts w:ascii="Arial Unicode MS" w:hAnsi="Arial Unicode MS" w:cs="Arial"/>
+          </w:rPr>
+          <w:t>, puesto</w:t>
+        </w:r>
+      </w:ins>
+      <w:r>
+        <w:rPr>
+          <w:rFonts w:ascii="Arial Unicode MS" w:hAnsi="Arial Unicode MS" w:cs="Arial"/>
+        </w:rPr>
+        <w:t xml:space="preserve"> que no es posible determinar si son falsas o verdaderas. </w:t>
       </w:r>
     </w:p>
     <w:tbl>
@@ -1702,7 +1811,21 @@
               <w:rPr>
                 <w:rFonts w:ascii="Arial Unicode MS" w:hAnsi="Arial Unicode MS" w:cs="Arial"/>
               </w:rPr>
-              <w:t xml:space="preserve"> para indicar que la proposición es verdadera o </w:t>
+              <w:t xml:space="preserve"> para indicar que la proposición es verdadera</w:t>
+            </w:r>
+            <w:ins w:id="8" w:author="chris" w:date="2015-09-01T22:12:00Z">
+              <w:r>
+                <w:rPr>
+                  <w:rFonts w:ascii="Arial Unicode MS" w:hAnsi="Arial Unicode MS" w:cs="Arial"/>
+                </w:rPr>
+                <w:t>,</w:t>
+              </w:r>
+            </w:ins>
+            <w:r>
+              <w:rPr>
+                <w:rFonts w:ascii="Arial Unicode MS" w:hAnsi="Arial Unicode MS" w:cs="Arial"/>
+              </w:rPr>
+              <w:t xml:space="preserve"> o </w:t>
             </w:r>
             <w:r>
               <w:rPr>
@@ -1727,7 +1850,35 @@
               <w:rPr>
                 <w:rFonts w:ascii="Arial Unicode MS" w:hAnsi="Arial Unicode MS" w:cs="Arial"/>
               </w:rPr>
-              <w:t xml:space="preserve"> si es falsa.</w:t>
+              <w:t xml:space="preserve"> si </w:t>
+            </w:r>
+            <w:ins w:id="9" w:author="chris" w:date="2015-09-01T22:13:00Z">
+              <w:r>
+                <w:rPr>
+                  <w:rFonts w:ascii="Arial Unicode MS" w:hAnsi="Arial Unicode MS" w:cs="Arial"/>
+                </w:rPr>
+                <w:t>esta</w:t>
+              </w:r>
+            </w:ins>
+            <w:r>
+              <w:rPr>
+                <w:rFonts w:ascii="Arial Unicode MS" w:hAnsi="Arial Unicode MS" w:cs="Arial"/>
+              </w:rPr>
+              <w:t xml:space="preserve"> </w:t>
+            </w:r>
+            <w:ins w:id="10" w:author="chris" w:date="2015-09-01T22:13:00Z">
+              <w:r>
+                <w:rPr>
+                  <w:rFonts w:ascii="Arial Unicode MS" w:hAnsi="Arial Unicode MS" w:cs="Arial"/>
+                </w:rPr>
+                <w:t xml:space="preserve">es </w:t>
+              </w:r>
+            </w:ins>
+            <w:r>
+              <w:rPr>
+                <w:rFonts w:ascii="Arial Unicode MS" w:hAnsi="Arial Unicode MS" w:cs="Arial"/>
+              </w:rPr>
+              <w:t>falsa.</w:t>
             </w:r>
           </w:p>
           <w:p>
@@ -2431,7 +2582,7 @@
                 <w:rFonts w:ascii="Arial Unicode MS" w:hAnsi="Arial Unicode MS" w:cs="Arial"/>
                 <w:color w:val="000000"/>
               </w:rPr>
-              <w:t>Identificando de proposiciones</w:t>
+              <w:t>Identificando proposiciones</w:t>
             </w:r>
           </w:p>
         </w:tc>
@@ -2680,7 +2831,7 @@
               <w:rPr>
                 <w:rFonts w:ascii="Arial Unicode MS" w:hAnsi="Arial Unicode MS" w:cs="Arial"/>
               </w:rPr>
-              <w:t>Actividad que permite clasificar las proposiciones en abiertas y cerradas.</w:t>
+              <w:t>Actividad que permite clasificar las proposiciones en abiertas y cerradas</w:t>
             </w:r>
           </w:p>
         </w:tc>
@@ -2744,7 +2895,35 @@
         <w:rPr>
           <w:rFonts w:ascii="Arial Unicode MS" w:hAnsi="Arial Unicode MS" w:cs="Arial"/>
         </w:rPr>
-        <w:t xml:space="preserve">Negar una proposición consiste en cambiar su valor de verdad. Es decir si una proposición es verdadera, su negación es una proposición falsa y si una proposición es falsa, su negación es una proposición verdadera. </w:t>
+        <w:t>Negar una proposición consiste en cambiar su valor de verdad. Es decir</w:t>
+      </w:r>
+      <w:ins w:id="11" w:author="chris" w:date="2015-09-01T22:14:00Z">
+        <w:r>
+          <w:rPr>
+            <w:rFonts w:ascii="Arial Unicode MS" w:hAnsi="Arial Unicode MS" w:cs="Arial"/>
+          </w:rPr>
+          <w:t>,</w:t>
+        </w:r>
+      </w:ins>
+      <w:r>
+        <w:rPr>
+          <w:rFonts w:ascii="Arial Unicode MS" w:hAnsi="Arial Unicode MS" w:cs="Arial"/>
+        </w:rPr>
+        <w:t xml:space="preserve"> si una proposición es verdadera, su negación es una proposición falsa</w:t>
+      </w:r>
+      <w:ins w:id="12" w:author="chris" w:date="2015-09-01T22:14:00Z">
+        <w:r>
+          <w:rPr>
+            <w:rFonts w:ascii="Arial Unicode MS" w:hAnsi="Arial Unicode MS" w:cs="Arial"/>
+          </w:rPr>
+          <w:t>;</w:t>
+        </w:r>
+      </w:ins>
+      <w:r>
+        <w:rPr>
+          <w:rFonts w:ascii="Arial Unicode MS" w:hAnsi="Arial Unicode MS" w:cs="Arial"/>
+        </w:rPr>
+        <w:t xml:space="preserve"> y si una proposición es falsa, su negación es una proposición verdadera. </w:t>
       </w:r>
     </w:p>
     <w:p>
@@ -2983,7 +3162,41 @@
         <w:rPr>
           <w:rFonts w:ascii="Arial Unicode MS" w:hAnsi="Arial Unicode MS" w:cs="Arial"/>
         </w:rPr>
-        <w:t xml:space="preserve"> el mes de diciembre tiene solo 28 días, y esta proposición es verdadera. </w:t>
+        <w:t xml:space="preserve"> el mes de diciembre tiene solo 28 días</w:t>
+      </w:r>
+      <w:ins w:id="13" w:author="chris" w:date="2015-09-01T22:15:00Z">
+        <w:r>
+          <w:rPr>
+            <w:rFonts w:ascii="Arial Unicode MS" w:hAnsi="Arial Unicode MS" w:cs="Arial"/>
+          </w:rPr>
+          <w:t>. Así</w:t>
+        </w:r>
+      </w:ins>
+      <w:r>
+        <w:rPr>
+          <w:rFonts w:ascii="Arial Unicode MS" w:hAnsi="Arial Unicode MS" w:cs="Arial"/>
+        </w:rPr>
+        <w:t xml:space="preserve"> esta proposición </w:t>
+      </w:r>
+      <w:ins w:id="14" w:author="chris" w:date="2015-09-01T22:15:00Z">
+        <w:r>
+          <w:rPr>
+            <w:rFonts w:ascii="Arial Unicode MS" w:hAnsi="Arial Unicode MS" w:cs="Arial"/>
+          </w:rPr>
+          <w:t>se convierte en</w:t>
+        </w:r>
+        <w:r>
+          <w:rPr>
+            <w:rFonts w:ascii="Arial Unicode MS" w:hAnsi="Arial Unicode MS" w:cs="Arial"/>
+          </w:rPr>
+          <w:t xml:space="preserve"> </w:t>
+        </w:r>
+      </w:ins>
+      <w:r>
+        <w:rPr>
+          <w:rFonts w:ascii="Arial Unicode MS" w:hAnsi="Arial Unicode MS" w:cs="Arial"/>
+        </w:rPr>
+        <w:t xml:space="preserve">verdadera. </w:t>
       </w:r>
     </w:p>
     <w:p>
@@ -3389,13 +3602,13 @@
         <w:rPr>
           <w:rFonts w:ascii="Arial Unicode MS" w:hAnsi="Arial Unicode MS" w:cs="Arial"/>
         </w:rPr>
-        <w:t xml:space="preserve"> conectores </w:t>
-      </w:r>
-      <w:r>
-        <w:rPr>
-          <w:rFonts w:ascii="Arial Unicode MS" w:hAnsi="Arial Unicode MS" w:cs="Arial"/>
-        </w:rPr>
-        <w:t>que son:</w:t>
+        <w:t xml:space="preserve"> conectores</w:t>
+      </w:r>
+      <w:r>
+        <w:rPr>
+          <w:rFonts w:ascii="Arial Unicode MS" w:hAnsi="Arial Unicode MS" w:cs="Arial"/>
+        </w:rPr>
+        <w:t>:</w:t>
       </w:r>
       <w:r>
         <w:rPr>
@@ -3556,7 +3769,20 @@
         <w:rPr>
           <w:rFonts w:ascii="Arial Unicode MS" w:hAnsi="Arial Unicode MS" w:cs="Arial"/>
         </w:rPr>
-        <w:t xml:space="preserve">os cuadriláteros son polígonos de cuatro lados y </w:t>
+        <w:t xml:space="preserve">os cuadriláteros son polígonos de cuatro lados </w:t>
+      </w:r>
+      <w:r>
+        <w:rPr>
+          <w:rFonts w:ascii="Arial Unicode MS" w:hAnsi="Arial Unicode MS" w:cs="Arial"/>
+          <w:b/>
+        </w:rPr>
+        <w:t>y</w:t>
+      </w:r>
+      <w:r>
+        <w:rPr>
+          <w:rFonts w:ascii="Arial Unicode MS" w:hAnsi="Arial Unicode MS" w:cs="Arial"/>
+        </w:rPr>
+        <w:t xml:space="preserve"> </w:t>
       </w:r>
       <w:r>
         <w:rPr>
@@ -3671,7 +3897,23 @@
           <w:rFonts w:ascii="Arial Unicode MS" w:eastAsia="Times New Roman" w:hAnsi="Arial Unicode MS" w:cs="Arial"/>
           <w:lang w:val="es-ES" w:eastAsia="es-CO"/>
         </w:rPr>
-        <w:t>A continuación se presenta un estudio detallado de las proposiciones compuestas y los conectivo lógicos.</w:t>
+        <w:t xml:space="preserve">A continuación se presenta un estudio detallado de las proposiciones compuestas y los </w:t>
+      </w:r>
+      <w:ins w:id="15" w:author="chris" w:date="2015-09-01T22:16:00Z">
+        <w:r>
+          <w:rPr>
+            <w:rFonts w:ascii="Arial Unicode MS" w:eastAsia="Times New Roman" w:hAnsi="Arial Unicode MS" w:cs="Arial"/>
+            <w:lang w:val="es-ES" w:eastAsia="es-CO"/>
+          </w:rPr>
+          <w:t xml:space="preserve">conectores </w:t>
+        </w:r>
+      </w:ins>
+      <w:r>
+        <w:rPr>
+          <w:rFonts w:ascii="Arial Unicode MS" w:eastAsia="Times New Roman" w:hAnsi="Arial Unicode MS" w:cs="Arial"/>
+          <w:lang w:val="es-ES" w:eastAsia="es-CO"/>
+        </w:rPr>
+        <w:t>lógicos.</w:t>
       </w:r>
     </w:p>
     <w:tbl>
@@ -4154,22 +4396,58 @@
           <w:rFonts w:ascii="Arial Unicode MS" w:eastAsia="Times New Roman" w:hAnsi="Arial Unicode MS" w:cs="Arial"/>
           <w:lang w:val="es-ES" w:eastAsia="es-CO"/>
         </w:rPr>
-        <w:t xml:space="preserve"> se les pueden asignar un valor de verdad </w:t>
-      </w:r>
+        <w:t xml:space="preserve"> se les pueden asignar </w:t>
+      </w:r>
+      <w:ins w:id="16" w:author="chris" w:date="2015-09-01T22:39:00Z">
+        <w:r>
+          <w:rPr>
+            <w:rFonts w:ascii="Arial Unicode MS" w:eastAsia="Times New Roman" w:hAnsi="Arial Unicode MS" w:cs="Arial"/>
+            <w:lang w:val="es-ES" w:eastAsia="es-CO"/>
+          </w:rPr>
+          <w:t>valores</w:t>
+        </w:r>
+      </w:ins>
       <w:r>
         <w:rPr>
           <w:rFonts w:ascii="Arial Unicode MS" w:eastAsia="Times New Roman" w:hAnsi="Arial Unicode MS" w:cs="Arial"/>
           <w:lang w:val="es-ES" w:eastAsia="es-CO"/>
         </w:rPr>
-        <w:t xml:space="preserve">que </w:t>
-      </w:r>
+        <w:t xml:space="preserve"> de verdad</w:t>
+      </w:r>
+      <w:ins w:id="17" w:author="chris" w:date="2015-09-01T22:17:00Z">
+        <w:r>
+          <w:rPr>
+            <w:rFonts w:ascii="Arial Unicode MS" w:eastAsia="Times New Roman" w:hAnsi="Arial Unicode MS" w:cs="Arial"/>
+            <w:lang w:val="es-ES" w:eastAsia="es-CO"/>
+          </w:rPr>
+          <w:t xml:space="preserve">, estos </w:t>
+        </w:r>
+      </w:ins>
+      <w:ins w:id="18" w:author="chris" w:date="2015-09-01T22:39:00Z">
+        <w:r>
+          <w:rPr>
+            <w:rFonts w:ascii="Arial Unicode MS" w:eastAsia="Times New Roman" w:hAnsi="Arial Unicode MS" w:cs="Arial"/>
+            <w:lang w:val="es-ES" w:eastAsia="es-CO"/>
+          </w:rPr>
+          <w:t>dependerán</w:t>
+        </w:r>
+      </w:ins>
       <w:r>
         <w:rPr>
           <w:rFonts w:ascii="Arial Unicode MS" w:eastAsia="Times New Roman" w:hAnsi="Arial Unicode MS" w:cs="Arial"/>
           <w:lang w:val="es-ES" w:eastAsia="es-CO"/>
         </w:rPr>
-        <w:t xml:space="preserve">depende </w:t>
-      </w:r>
+        <w:t xml:space="preserve"> </w:t>
+      </w:r>
+      <w:ins w:id="19" w:author="chris" w:date="2015-09-01T22:17:00Z">
+        <w:r>
+          <w:rPr>
+            <w:rFonts w:ascii="Arial Unicode MS" w:eastAsia="Times New Roman" w:hAnsi="Arial Unicode MS" w:cs="Arial"/>
+            <w:lang w:val="es-ES" w:eastAsia="es-CO"/>
+          </w:rPr>
+          <w:t xml:space="preserve">de </w:t>
+        </w:r>
+      </w:ins>
       <w:r>
         <w:rPr>
           <w:rFonts w:ascii="Arial Unicode MS" w:eastAsia="Times New Roman" w:hAnsi="Arial Unicode MS" w:cs="Arial"/>
@@ -5934,8 +6212,16 @@
         <w:rPr>
           <w:rFonts w:ascii="Arial Unicode MS" w:hAnsi="Arial Unicode MS" w:cs="Arial"/>
         </w:rPr>
-        <w:t>; en é</w:t>
-      </w:r>
+        <w:t xml:space="preserve">; en </w:t>
+      </w:r>
+      <w:ins w:id="20" w:author="chris" w:date="2015-09-01T22:18:00Z">
+        <w:r>
+          <w:rPr>
+            <w:rFonts w:ascii="Arial Unicode MS" w:hAnsi="Arial Unicode MS" w:cs="Arial"/>
+          </w:rPr>
+          <w:t>e</w:t>
+        </w:r>
+      </w:ins>
       <w:r>
         <w:rPr>
           <w:rFonts w:ascii="Arial Unicode MS" w:hAnsi="Arial Unicode MS" w:cs="Arial"/>
@@ -5952,19 +6238,7 @@
         <w:rPr>
           <w:rFonts w:ascii="Arial Unicode MS" w:hAnsi="Arial Unicode MS" w:cs="Arial"/>
         </w:rPr>
-        <w:t xml:space="preserve"> o al menos uno</w:t>
-      </w:r>
-      <w:r>
-        <w:rPr>
-          <w:rFonts w:ascii="Arial Unicode MS" w:hAnsi="Arial Unicode MS" w:cs="Arial"/>
-        </w:rPr>
-        <w:t>,</w:t>
-      </w:r>
-      <w:r>
-        <w:rPr>
-          <w:rFonts w:ascii="Arial Unicode MS" w:hAnsi="Arial Unicode MS" w:cs="Arial"/>
-        </w:rPr>
-        <w:t xml:space="preserve"> </w:t>
+        <w:t xml:space="preserve"> o al menos uno </w:t>
       </w:r>
       <w:r>
         <w:rPr>
@@ -7028,25 +7302,50 @@
               <w:rPr>
                 <w:rFonts w:ascii="Arial Unicode MS" w:hAnsi="Arial Unicode MS" w:cs="Arial"/>
               </w:rPr>
-              <w:t>Si el cuantificador es universal se cambia por uno universal y viceversa.</w:t>
-            </w:r>
-          </w:p>
-          <w:p>
-            <w:pPr>
-              <w:spacing w:after="0"/>
-              <w:rPr>
-                <w:rFonts w:ascii="Arial Unicode MS" w:hAnsi="Arial Unicode MS" w:cs="Arial"/>
-              </w:rPr>
-            </w:pPr>
-          </w:p>
-          <w:p>
-            <w:pPr>
-              <w:spacing w:after="0"/>
-              <w:jc w:val="both"/>
-              <w:rPr>
-                <w:rFonts w:ascii="Arial Unicode MS" w:hAnsi="Arial Unicode MS" w:cs="Arial"/>
-              </w:rPr>
-            </w:pPr>
+              <w:t xml:space="preserve">Si el cuantificador es universal se cambia por uno </w:t>
+            </w:r>
+            <w:ins w:id="21" w:author="chris" w:date="2015-09-01T22:43:00Z">
+              <w:r>
+                <w:rPr>
+                  <w:rFonts w:ascii="Arial Unicode MS" w:hAnsi="Arial Unicode MS" w:cs="Arial"/>
+                </w:rPr>
+                <w:t>existencial</w:t>
+              </w:r>
+              <w:r>
+                <w:rPr>
+                  <w:rFonts w:ascii="Arial Unicode MS" w:hAnsi="Arial Unicode MS" w:cs="Arial"/>
+                </w:rPr>
+                <w:t xml:space="preserve"> </w:t>
+              </w:r>
+            </w:ins>
+            <w:r>
+              <w:rPr>
+                <w:rFonts w:ascii="Arial Unicode MS" w:hAnsi="Arial Unicode MS" w:cs="Arial"/>
+              </w:rPr>
+              <w:t xml:space="preserve">y </w:t>
+            </w:r>
+            <w:ins w:id="22" w:author="chris" w:date="2015-09-01T22:42:00Z">
+              <w:r>
+                <w:rPr>
+                  <w:rFonts w:ascii="Arial Unicode MS" w:hAnsi="Arial Unicode MS" w:cs="Arial"/>
+                </w:rPr>
+                <w:t xml:space="preserve">si es existencial por uno </w:t>
+              </w:r>
+            </w:ins>
+            <w:ins w:id="23" w:author="chris" w:date="2015-09-01T22:43:00Z">
+              <w:r>
+                <w:rPr>
+                  <w:rFonts w:ascii="Arial Unicode MS" w:hAnsi="Arial Unicode MS" w:cs="Arial"/>
+                </w:rPr>
+                <w:t>universal</w:t>
+              </w:r>
+            </w:ins>
+            <w:r>
+              <w:rPr>
+                <w:rFonts w:ascii="Arial Unicode MS" w:hAnsi="Arial Unicode MS" w:cs="Arial"/>
+              </w:rPr>
+              <w:t>.</w:t>
+            </w:r>
           </w:p>
         </w:tc>
       </w:tr>
@@ -7063,7 +7362,21 @@
         <w:rPr>
           <w:rFonts w:ascii="Arial Unicode MS" w:hAnsi="Arial Unicode MS" w:cs="Arial"/>
         </w:rPr>
-        <w:t xml:space="preserve">Por ejemplo </w:t>
+        <w:t>Por ejemplo</w:t>
+      </w:r>
+      <w:ins w:id="24" w:author="chris" w:date="2015-09-01T22:43:00Z">
+        <w:r>
+          <w:rPr>
+            <w:rFonts w:ascii="Arial Unicode MS" w:hAnsi="Arial Unicode MS" w:cs="Arial"/>
+          </w:rPr>
+          <w:t>,</w:t>
+        </w:r>
+      </w:ins>
+      <w:r>
+        <w:rPr>
+          <w:rFonts w:ascii="Arial Unicode MS" w:hAnsi="Arial Unicode MS" w:cs="Arial"/>
+        </w:rPr>
+        <w:t xml:space="preserve"> </w:t>
       </w:r>
       <w:r>
         <w:rPr>
@@ -7601,7 +7914,6 @@
                 <w:b/>
                 <w:color w:val="000000"/>
               </w:rPr>
-              <w:lastRenderedPageBreak/>
               <w:t>Descripción</w:t>
             </w:r>
           </w:p>
@@ -7671,6 +7983,7 @@
                 <w:b/>
                 <w:color w:val="FFFFFF" w:themeColor="background1"/>
               </w:rPr>
+              <w:lastRenderedPageBreak/>
               <w:t>Practica: recurso nuevo</w:t>
             </w:r>
           </w:p>
@@ -7889,7 +8202,49 @@
         <w:rPr>
           <w:rFonts w:ascii="Arial Unicode MS" w:hAnsi="Arial Unicode MS" w:cs="Arial"/>
         </w:rPr>
-        <w:t>; por ejemplo el conjunto de mascotas del barrio, el conjunto de vajillas del restaurante, el conjunto de jugadores de fútbol del colegio, etc.</w:t>
+        <w:t>; por ejemplo</w:t>
+      </w:r>
+      <w:ins w:id="25" w:author="chris" w:date="2015-09-01T22:44:00Z">
+        <w:r>
+          <w:rPr>
+            <w:rFonts w:ascii="Arial Unicode MS" w:hAnsi="Arial Unicode MS" w:cs="Arial"/>
+          </w:rPr>
+          <w:t>,</w:t>
+        </w:r>
+      </w:ins>
+      <w:r>
+        <w:rPr>
+          <w:rFonts w:ascii="Arial Unicode MS" w:hAnsi="Arial Unicode MS" w:cs="Arial"/>
+        </w:rPr>
+        <w:t xml:space="preserve"> el conjunto de mascotas del barrio, el conjunto de vajillas del restaurante, el conjunto de jugadores de fútbol del colegio, e</w:t>
+      </w:r>
+      <w:ins w:id="26" w:author="chris" w:date="2015-09-01T22:21:00Z">
+        <w:r>
+          <w:rPr>
+            <w:rFonts w:ascii="Arial Unicode MS" w:hAnsi="Arial Unicode MS" w:cs="Arial"/>
+          </w:rPr>
+          <w:t xml:space="preserve">ntre </w:t>
+        </w:r>
+        <w:proofErr w:type="spellStart"/>
+        <w:r>
+          <w:rPr>
+            <w:rFonts w:ascii="Arial Unicode MS" w:hAnsi="Arial Unicode MS" w:cs="Arial"/>
+          </w:rPr>
+          <w:t>otros</w:t>
+        </w:r>
+      </w:ins>
+      <w:r>
+        <w:rPr>
+          <w:rFonts w:ascii="Arial Unicode MS" w:hAnsi="Arial Unicode MS" w:cs="Arial"/>
+        </w:rPr>
+        <w:t>tc</w:t>
+      </w:r>
+      <w:proofErr w:type="spellEnd"/>
+      <w:r>
+        <w:rPr>
+          <w:rFonts w:ascii="Arial Unicode MS" w:hAnsi="Arial Unicode MS" w:cs="Arial"/>
+        </w:rPr>
+        <w:t>.</w:t>
       </w:r>
     </w:p>
     <w:p>
@@ -7939,7 +8294,21 @@
         <w:rPr>
           <w:rFonts w:ascii="Arial Unicode MS" w:hAnsi="Arial Unicode MS" w:cs="Arial"/>
         </w:rPr>
-        <w:t xml:space="preserve">Una colección de objetos de la misma naturaleza, es decir con una o más características comunes, recibe el nombre de </w:t>
+        <w:t>Una colección de objetos de la misma naturaleza, es decir</w:t>
+      </w:r>
+      <w:ins w:id="27" w:author="chris" w:date="2015-09-01T22:21:00Z">
+        <w:r>
+          <w:rPr>
+            <w:rFonts w:ascii="Arial Unicode MS" w:hAnsi="Arial Unicode MS" w:cs="Arial"/>
+          </w:rPr>
+          <w:t>,</w:t>
+        </w:r>
+      </w:ins>
+      <w:r>
+        <w:rPr>
+          <w:rFonts w:ascii="Arial Unicode MS" w:hAnsi="Arial Unicode MS" w:cs="Arial"/>
+        </w:rPr>
+        <w:t xml:space="preserve"> con una o más características comunes, recibe el nombre de </w:t>
       </w:r>
       <w:r>
         <w:rPr>
@@ -7966,7 +8335,27 @@
         <w:rPr>
           <w:rFonts w:ascii="Arial Unicode MS" w:hAnsi="Arial Unicode MS" w:cs="Arial"/>
         </w:rPr>
-        <w:t xml:space="preserve">Los elementos de un conjunto son llamados </w:t>
+        <w:t xml:space="preserve">Los </w:t>
+      </w:r>
+      <w:ins w:id="28" w:author="chris" w:date="2015-09-01T22:21:00Z">
+        <w:r>
+          <w:rPr>
+            <w:rFonts w:ascii="Arial Unicode MS" w:hAnsi="Arial Unicode MS" w:cs="Arial"/>
+          </w:rPr>
+          <w:t>miembros</w:t>
+        </w:r>
+        <w:r>
+          <w:rPr>
+            <w:rFonts w:ascii="Arial Unicode MS" w:hAnsi="Arial Unicode MS" w:cs="Arial"/>
+          </w:rPr>
+          <w:t xml:space="preserve"> </w:t>
+        </w:r>
+      </w:ins>
+      <w:r>
+        <w:rPr>
+          <w:rFonts w:ascii="Arial Unicode MS" w:hAnsi="Arial Unicode MS" w:cs="Arial"/>
+        </w:rPr>
+        <w:t xml:space="preserve">de un conjunto son llamados </w:t>
       </w:r>
       <w:r>
         <w:rPr>
@@ -8018,17 +8407,19 @@
         </w:rPr>
         <w:t>B</w:t>
       </w:r>
-      <w:r>
-        <w:rPr>
-          <w:rFonts w:ascii="Arial Unicode MS" w:hAnsi="Arial Unicode MS" w:cs="Arial"/>
-        </w:rPr>
-        <w:t xml:space="preserve"> </w:t>
-      </w:r>
-      <w:r>
-        <w:rPr>
-          <w:rFonts w:ascii="Arial Unicode MS" w:hAnsi="Arial Unicode MS" w:cs="Arial"/>
-        </w:rPr>
-        <w:t xml:space="preserve"> = </w:t>
+      <w:ins w:id="29" w:author="chris" w:date="2015-09-01T22:10:00Z">
+        <w:r>
+          <w:rPr>
+            <w:rFonts w:ascii="Arial Unicode MS" w:hAnsi="Arial Unicode MS" w:cs="Arial"/>
+          </w:rPr>
+          <w:t xml:space="preserve"> </w:t>
+        </w:r>
+      </w:ins>
+      <w:r>
+        <w:rPr>
+          <w:rFonts w:ascii="Arial Unicode MS" w:hAnsi="Arial Unicode MS" w:cs="Arial"/>
+        </w:rPr>
+        <w:t xml:space="preserve">= </w:t>
       </w:r>
       <w:r>
         <w:rPr>
@@ -8243,7 +8634,41 @@
         <w:rPr>
           <w:rFonts w:ascii="Arial Unicode MS" w:hAnsi="Arial Unicode MS" w:cs="Arial"/>
         </w:rPr>
-        <w:t>Para identificar los elementos de un conjunto es necesario determinarlo de manera que sea fácil identificar si un elemento pertenece o no pertenece a ese conjunto. Para determinar conjuntos se utilizan dos maneras: por extensión y por comprensión.</w:t>
+        <w:t>Para identificar los elementos de un conjunto es necesario determinarlo de</w:t>
+      </w:r>
+      <w:ins w:id="30" w:author="chris" w:date="2015-09-01T22:47:00Z">
+        <w:r>
+          <w:rPr>
+            <w:rFonts w:ascii="Arial Unicode MS" w:hAnsi="Arial Unicode MS" w:cs="Arial"/>
+          </w:rPr>
+          <w:t xml:space="preserve"> tal</w:t>
+        </w:r>
+      </w:ins>
+      <w:r>
+        <w:rPr>
+          <w:rFonts w:ascii="Arial Unicode MS" w:hAnsi="Arial Unicode MS" w:cs="Arial"/>
+        </w:rPr>
+        <w:t xml:space="preserve"> manera que sea fácil </w:t>
+      </w:r>
+      <w:ins w:id="31" w:author="chris" w:date="2015-09-01T22:47:00Z">
+        <w:r>
+          <w:rPr>
+            <w:rFonts w:ascii="Arial Unicode MS" w:hAnsi="Arial Unicode MS" w:cs="Arial"/>
+          </w:rPr>
+          <w:t>reconocer</w:t>
+        </w:r>
+        <w:r>
+          <w:rPr>
+            <w:rFonts w:ascii="Arial Unicode MS" w:hAnsi="Arial Unicode MS" w:cs="Arial"/>
+          </w:rPr>
+          <w:t xml:space="preserve"> </w:t>
+        </w:r>
+      </w:ins>
+      <w:r>
+        <w:rPr>
+          <w:rFonts w:ascii="Arial Unicode MS" w:hAnsi="Arial Unicode MS" w:cs="Arial"/>
+        </w:rPr>
+        <w:t>si un elemento pertenece o no pertenece a ese conjunto. Para determinar conjuntos se utilizan dos maneras: por extensión y por comprensión.</w:t>
       </w:r>
     </w:p>
     <w:tbl>
@@ -8278,7 +8703,6 @@
                 <w:b/>
                 <w:color w:val="FFFFFF" w:themeColor="background1"/>
               </w:rPr>
-              <w:lastRenderedPageBreak/>
               <w:t>Profundiza: recurso nuevo</w:t>
             </w:r>
           </w:p>
@@ -8347,6 +8771,7 @@
                 <w:b/>
                 <w:color w:val="000000"/>
               </w:rPr>
+              <w:lastRenderedPageBreak/>
               <w:t>Título</w:t>
             </w:r>
           </w:p>
@@ -8361,13 +8786,15 @@
                 <w:rFonts w:ascii="Arial Unicode MS" w:hAnsi="Arial Unicode MS" w:cs="Arial"/>
               </w:rPr>
             </w:pPr>
-            <w:r>
-              <w:rPr>
-                <w:rFonts w:ascii="Lucida Grande" w:hAnsi="Lucida Grande" w:cs="Lucida Grande"/>
-                <w:color w:val="000000"/>
-              </w:rPr>
-              <w:t>Determina un conjunto por extensión y por comprensión</w:t>
-            </w:r>
+            <w:ins w:id="32" w:author="Andrea Constanza Perdomo Pedraza" w:date="2015-09-07T17:08:00Z">
+              <w:r>
+                <w:rPr>
+                  <w:rFonts w:ascii="Lucida Grande" w:hAnsi="Lucida Grande" w:cs="Lucida Grande"/>
+                  <w:color w:val="000000"/>
+                </w:rPr>
+                <w:t>Determina y clasifica conjuntos</w:t>
+              </w:r>
+            </w:ins>
           </w:p>
         </w:tc>
       </w:tr>
@@ -8404,13 +8831,15 @@
                 <w:rFonts w:ascii="Arial Unicode MS" w:hAnsi="Arial Unicode MS" w:cs="Arial"/>
               </w:rPr>
             </w:pPr>
-            <w:r>
-              <w:rPr>
-                <w:rFonts w:ascii="Lucida Grande" w:hAnsi="Lucida Grande" w:cs="Lucida Grande"/>
-                <w:color w:val="000000"/>
-              </w:rPr>
-              <w:t>Interactivo que explica la forma de determinar un conjunto</w:t>
-            </w:r>
+            <w:ins w:id="33" w:author="Andrea Constanza Perdomo Pedraza" w:date="2015-09-07T17:08:00Z">
+              <w:r>
+                <w:rPr>
+                  <w:rFonts w:ascii="Lucida Grande" w:hAnsi="Lucida Grande" w:cs="Lucida Grande"/>
+                  <w:color w:val="000000"/>
+                </w:rPr>
+                <w:t>Interactivo que explica la forma de determinar un conjunto y cómo se clasifica según sus características</w:t>
+              </w:r>
+            </w:ins>
           </w:p>
         </w:tc>
       </w:tr>
@@ -8707,13 +9136,13 @@
                     </wp:anchor>
                   </w:drawing>
                 </mc:Choice>
-                <mc:Fallback>
+                <mc:Fallback xmlns:w15="http://schemas.microsoft.com/office/word/2012/wordml">
                   <w:pict>
-                    <v:shapetype id="_x0000_t202" coordsize="21600,21600" o:spt="202" path="m0,0l0,21600,21600,21600,21600,0xe">
+                    <v:shapetype w14:anchorId="2E6BA678" id="_x0000_t202" coordsize="21600,21600" o:spt="202" path="m,l,21600r21600,l21600,xe">
                       <v:stroke joinstyle="miter"/>
                       <v:path gradientshapeok="t" o:connecttype="rect"/>
                     </v:shapetype>
-                    <v:shape id="Text Box 16" o:spid="_x0000_s1028" type="#_x0000_t202" style="position:absolute;left:0;text-align:left;margin-left:200.8pt;margin-top:17.85pt;width:45pt;height:27pt;z-index:251669504;visibility:visible;mso-wrap-style:square;mso-height-percent:0;mso-wrap-distance-left:9pt;mso-wrap-distance-top:0;mso-wrap-distance-right:9pt;mso-wrap-distance-bottom:0;mso-position-horizontal:absolute;mso-position-horizontal-relative:text;mso-position-vertical:absolute;mso-position-vertical-relative:text;mso-height-percent:0;mso-height-relative:margin;v-text-anchor:top" o:gfxdata="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" filled="f" stroked="f">
+                    <v:shape id="Text Box 16" o:spid="_x0000_s1028" type="#_x0000_t202" style="position:absolute;left:0;text-align:left;margin-left:200.8pt;margin-top:17.85pt;width:45pt;height:27pt;z-index:251669504;visibility:visible;mso-wrap-style:square;mso-height-percent:0;mso-wrap-distance-left:9pt;mso-wrap-distance-top:0;mso-wrap-distance-right:9pt;mso-wrap-distance-bottom:0;mso-position-horizontal:absolute;mso-position-horizontal-relative:text;mso-position-vertical:absolute;mso-position-vertical-relative:text;mso-height-percent:0;mso-height-relative:margin;v-text-anchor:top" o:gfxdata="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" filled="f" stroked="f">
                       <v:textbox>
                         <w:txbxContent>
                           <w:p>
@@ -8835,9 +9264,9 @@
                     </wp:anchor>
                   </w:drawing>
                 </mc:Choice>
-                <mc:Fallback>
+                <mc:Fallback xmlns:w15="http://schemas.microsoft.com/office/word/2012/wordml">
                   <w:pict>
-                    <v:oval id="Oval 14" o:spid="_x0000_s1026" style="position:absolute;margin-left:56.8pt;margin-top:.75pt;width:171pt;height:2in;z-index:251667456;visibility:visible;mso-wrap-style:square;mso-width-percent:0;mso-height-percent:0;mso-wrap-distance-left:9pt;mso-wrap-distance-top:0;mso-wrap-distance-right:9pt;mso-wrap-distance-bottom:0;mso-position-horizontal:absolute;mso-position-horizontal-relative:text;mso-position-vertical:absolute;mso-position-vertical-relative:text;mso-width-percent:0;mso-height-percent:0;mso-width-relative:margin;mso-height-relative:margin;v-text-anchor:middle" o:gfxdata="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" filled="f" strokecolor="#5b9bd5 [3204]" strokeweight=".5pt">
+                    <v:oval w14:anchorId="667AEC0A" id="Oval 14" o:spid="_x0000_s1026" style="position:absolute;margin-left:56.8pt;margin-top:.75pt;width:171pt;height:2in;z-index:251667456;visibility:visible;mso-wrap-style:square;mso-width-percent:0;mso-height-percent:0;mso-wrap-distance-left:9pt;mso-wrap-distance-top:0;mso-wrap-distance-right:9pt;mso-wrap-distance-bottom:0;mso-position-horizontal:absolute;mso-position-horizontal-relative:text;mso-position-vertical:absolute;mso-position-vertical-relative:text;mso-width-percent:0;mso-height-percent:0;mso-width-relative:margin;mso-height-relative:margin;v-text-anchor:middle" o:gfxdata="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" filled="f" strokecolor="#5b9bd5 [3204]" strokeweight=".5pt">
                       <v:stroke joinstyle="miter"/>
                       <w10:wrap type="through"/>
                     </v:oval>
@@ -8954,22 +9383,59 @@
                               <w:txbxContent>
                                 <w:p>
                                   <w:r>
-                                    <w:t>1                 13</w:t>
+                                    <w:t>1</w:t>
+                                  </w:r>
+                                  <w:ins w:id="34" w:author="chris" w:date="2015-09-01T22:10:00Z">
+                                    <w:r>
+                                      <w:t xml:space="preserve">        </w:t>
+                                    </w:r>
+                                  </w:ins>
+                                  <w:r>
+                                    <w:t xml:space="preserve"> 13</w:t>
                                   </w:r>
                                 </w:p>
                                 <w:p>
                                   <w:r>
-                                    <w:t>3      5</w:t>
+                                    <w:t>3</w:t>
+                                  </w:r>
+                                  <w:ins w:id="35" w:author="chris" w:date="2015-09-01T22:10:00Z">
+                                    <w:r>
+                                      <w:t xml:space="preserve">   </w:t>
+                                    </w:r>
+                                  </w:ins>
+                                  <w:r>
+                                    <w:t>5</w:t>
+                                  </w:r>
+                                </w:p>
+                                <w:p>
+                                  <w:ins w:id="36" w:author="chris" w:date="2015-09-01T22:10:00Z">
+                                    <w:r>
+                                      <w:t xml:space="preserve">     </w:t>
+                                    </w:r>
+                                  </w:ins>
+                                  <w:r>
+                                    <w:t xml:space="preserve"> 7</w:t>
+                                  </w:r>
+                                  <w:ins w:id="37" w:author="chris" w:date="2015-09-01T22:10:00Z">
+                                    <w:r>
+                                      <w:t xml:space="preserve">    </w:t>
+                                    </w:r>
+                                  </w:ins>
+                                  <w:r>
+                                    <w:t xml:space="preserve"> 11</w:t>
                                   </w:r>
                                 </w:p>
                                 <w:p>
                                   <w:r>
-                                    <w:t xml:space="preserve">           7         11</w:t>
+                                    <w:t>21</w:t>
                                   </w:r>
-                                </w:p>
-                                <w:p>
+                                  <w:ins w:id="38" w:author="chris" w:date="2015-09-01T22:10:00Z">
+                                    <w:r>
+                                      <w:t xml:space="preserve">   </w:t>
+                                    </w:r>
+                                  </w:ins>
                                   <w:r>
-                                    <w:t>21       23</w:t>
+                                    <w:t xml:space="preserve"> 23</w:t>
                                   </w:r>
                                 </w:p>
                               </w:txbxContent>
@@ -8991,27 +9457,68 @@
                 </mc:Choice>
                 <mc:Fallback>
                   <w:pict>
+                    <v:shapetype id="_x0000_t202" coordsize="21600,21600" o:spt="202" path="m0,0l0,21600,21600,21600,21600,0xe">
+                      <v:stroke joinstyle="miter"/>
+                      <v:path gradientshapeok="t" o:connecttype="rect"/>
+                    </v:shapetype>
                     <v:shape id="Text Box 15" o:spid="_x0000_s1029" type="#_x0000_t202" style="position:absolute;left:0;text-align:left;margin-left:92.8pt;margin-top:-131.35pt;width:108pt;height:99pt;z-index:251668480;visibility:visible;mso-wrap-style:square;mso-height-percent:0;mso-wrap-distance-left:9pt;mso-wrap-distance-top:0;mso-wrap-distance-right:9pt;mso-wrap-distance-bottom:0;mso-position-horizontal:absolute;mso-position-horizontal-relative:text;mso-position-vertical:absolute;mso-position-vertical-relative:text;mso-height-percent:0;mso-height-relative:margin;v-text-anchor:top" o:gfxdata="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" filled="f" stroked="f">
                       <v:textbox>
                         <w:txbxContent>
                           <w:p>
                             <w:r>
-                              <w:t>1                 13</w:t>
+                              <w:t>1</w:t>
+                            </w:r>
+                            <w:ins w:id="39" w:author="chris" w:date="2015-09-01T22:10:00Z">
+                              <w:r>
+                                <w:t xml:space="preserve">        </w:t>
+                              </w:r>
+                            </w:ins>
+                            <w:r>
+                              <w:t xml:space="preserve"> 13</w:t>
                             </w:r>
                           </w:p>
                           <w:p>
                             <w:r>
-                              <w:t>3      5</w:t>
+                              <w:t>3</w:t>
+                            </w:r>
+                            <w:ins w:id="40" w:author="chris" w:date="2015-09-01T22:10:00Z">
+                              <w:r>
+                                <w:t xml:space="preserve">   </w:t>
+                              </w:r>
+                            </w:ins>
+                            <w:r>
+                              <w:t>5</w:t>
+                            </w:r>
+                          </w:p>
+                          <w:p>
+                            <w:ins w:id="41" w:author="chris" w:date="2015-09-01T22:10:00Z">
+                              <w:r>
+                                <w:t xml:space="preserve">     </w:t>
+                              </w:r>
+                            </w:ins>
+                            <w:r>
+                              <w:t xml:space="preserve"> 7</w:t>
+                            </w:r>
+                            <w:ins w:id="42" w:author="chris" w:date="2015-09-01T22:10:00Z">
+                              <w:r>
+                                <w:t xml:space="preserve">    </w:t>
+                              </w:r>
+                            </w:ins>
+                            <w:r>
+                              <w:t xml:space="preserve"> 11</w:t>
                             </w:r>
                           </w:p>
                           <w:p>
                             <w:r>
-                              <w:t xml:space="preserve">           7         11</w:t>
+                              <w:t>21</w:t>
                             </w:r>
-                          </w:p>
-                          <w:p>
+                            <w:ins w:id="43" w:author="chris" w:date="2015-09-01T22:10:00Z">
+                              <w:r>
+                                <w:t xml:space="preserve">   </w:t>
+                              </w:r>
+                            </w:ins>
                             <w:r>
-                              <w:t>21       23</w:t>
+                              <w:t xml:space="preserve"> 23</w:t>
                             </w:r>
                           </w:p>
                         </w:txbxContent>
@@ -9154,6 +9661,15 @@
               </w:rPr>
               <w:t>es el conjunto de los números primos menores que 25</w:t>
             </w:r>
+            <w:ins w:id="44" w:author="chris" w:date="2015-09-01T22:22:00Z">
+              <w:r>
+                <w:rPr>
+                  <w:rFonts w:ascii="Arial Unicode MS" w:hAnsi="Arial Unicode MS" w:cs="Arial"/>
+                  <w:shd w:val="clear" w:color="auto" w:fill="FFFFFF"/>
+                </w:rPr>
+                <w:t>.</w:t>
+              </w:r>
+            </w:ins>
           </w:p>
         </w:tc>
       </w:tr>
@@ -9239,6 +9755,7 @@
                 <w:b/>
                 <w:color w:val="FFFFFF" w:themeColor="background1"/>
               </w:rPr>
+              <w:lastRenderedPageBreak/>
               <w:t>Imagen (fotografía, gráfica o ilustración)</w:t>
             </w:r>
           </w:p>
@@ -9329,19 +9846,25 @@
                 <w:color w:val="000000"/>
               </w:rPr>
             </w:pPr>
-            <w:proofErr w:type="spellStart"/>
-            <w:r>
-              <w:rPr>
-                <w:rFonts w:ascii="Arial Unicode MS" w:hAnsi="Arial Unicode MS" w:cs="Arial"/>
-              </w:rPr>
-              <w:t>Jonn</w:t>
-            </w:r>
-            <w:proofErr w:type="spellEnd"/>
-            <w:r>
-              <w:rPr>
-                <w:rFonts w:ascii="Arial Unicode MS" w:hAnsi="Arial Unicode MS" w:cs="Arial"/>
-              </w:rPr>
-              <w:t xml:space="preserve"> </w:t>
+            <w:r>
+              <w:rPr>
+                <w:rFonts w:ascii="Arial Unicode MS" w:hAnsi="Arial Unicode MS" w:cs="Arial"/>
+              </w:rPr>
+              <w:t>Jo</w:t>
+            </w:r>
+            <w:ins w:id="45" w:author="chris" w:date="2015-09-01T22:48:00Z">
+              <w:r>
+                <w:rPr>
+                  <w:rFonts w:ascii="Arial Unicode MS" w:hAnsi="Arial Unicode MS" w:cs="Arial"/>
+                </w:rPr>
+                <w:t>h</w:t>
+              </w:r>
+            </w:ins>
+            <w:r>
+              <w:rPr>
+                <w:rFonts w:ascii="Arial Unicode MS" w:hAnsi="Arial Unicode MS" w:cs="Arial"/>
+              </w:rPr>
+              <w:t xml:space="preserve">n </w:t>
             </w:r>
             <w:proofErr w:type="spellStart"/>
             <w:r>
@@ -9514,43 +10037,50 @@
                 <w:i/>
               </w:rPr>
             </w:pPr>
+            <w:r>
+              <w:rPr>
+                <w:rFonts w:ascii="Arial Unicode MS" w:hAnsi="Arial Unicode MS" w:cs="Arial"/>
+                <w:i/>
+              </w:rPr>
+              <w:t>Jo</w:t>
+            </w:r>
+            <w:ins w:id="46" w:author="chris" w:date="2015-09-01T22:48:00Z">
+              <w:r>
+                <w:rPr>
+                  <w:rFonts w:ascii="Arial Unicode MS" w:hAnsi="Arial Unicode MS" w:cs="Arial"/>
+                  <w:i/>
+                </w:rPr>
+                <w:t>h</w:t>
+              </w:r>
+            </w:ins>
+            <w:r>
+              <w:rPr>
+                <w:rFonts w:ascii="Arial Unicode MS" w:hAnsi="Arial Unicode MS" w:cs="Arial"/>
+                <w:i/>
+              </w:rPr>
+              <w:t xml:space="preserve">n </w:t>
+            </w:r>
             <w:proofErr w:type="spellStart"/>
             <w:r>
               <w:rPr>
                 <w:rFonts w:ascii="Arial Unicode MS" w:hAnsi="Arial Unicode MS" w:cs="Arial"/>
                 <w:i/>
               </w:rPr>
-              <w:t>Jonn</w:t>
+              <w:t>Venn</w:t>
             </w:r>
             <w:proofErr w:type="spellEnd"/>
-            <w:r>
-              <w:rPr>
-                <w:rFonts w:ascii="Arial Unicode MS" w:hAnsi="Arial Unicode MS" w:cs="Arial"/>
-                <w:i/>
-              </w:rPr>
-              <w:t xml:space="preserve"> </w:t>
-            </w:r>
-            <w:proofErr w:type="spellStart"/>
-            <w:r>
-              <w:rPr>
-                <w:rFonts w:ascii="Arial Unicode MS" w:hAnsi="Arial Unicode MS" w:cs="Arial"/>
-                <w:i/>
-              </w:rPr>
-              <w:t>Venn</w:t>
-            </w:r>
-            <w:proofErr w:type="spellEnd"/>
-          </w:p>
-          <w:p>
-            <w:pPr>
-              <w:rPr>
-                <w:rFonts w:ascii="Arial Unicode MS" w:hAnsi="Arial Unicode MS" w:cs="Arial"/>
-              </w:rPr>
-            </w:pPr>
-            <w:r>
-              <w:rPr>
-                <w:rFonts w:ascii="Arial Unicode MS" w:hAnsi="Arial Unicode MS" w:cs="Arial"/>
-              </w:rPr>
-              <w:t xml:space="preserve">Matemático que formalizó el uso de los diagramas en </w:t>
+          </w:p>
+          <w:p>
+            <w:pPr>
+              <w:rPr>
+                <w:rFonts w:ascii="Arial Unicode MS" w:hAnsi="Arial Unicode MS" w:cs="Arial"/>
+              </w:rPr>
+            </w:pPr>
+            <w:r>
+              <w:rPr>
+                <w:rFonts w:ascii="Arial Unicode MS" w:hAnsi="Arial Unicode MS" w:cs="Arial"/>
+              </w:rPr>
+              <w:t xml:space="preserve">Matemático que formalizó el uso de los diagramas </w:t>
             </w:r>
             <w:r>
               <w:rPr>
@@ -9562,261 +10092,21 @@
               <w:rPr>
                 <w:rFonts w:ascii="Arial Unicode MS" w:hAnsi="Arial Unicode MS" w:cs="Arial"/>
               </w:rPr>
-              <w:t xml:space="preserve"> círculos o óvalos para representar gráficamente los conjuntos.</w:t>
-            </w:r>
-          </w:p>
-        </w:tc>
-      </w:tr>
-    </w:tbl>
-    <w:p>
-      <w:pPr>
-        <w:jc w:val="both"/>
-        <w:rPr>
-          <w:rFonts w:ascii="Arial Unicode MS" w:hAnsi="Arial Unicode MS" w:cs="Arial"/>
-          <w:highlight w:val="yellow"/>
-        </w:rPr>
-      </w:pPr>
-    </w:p>
-    <w:p>
-      <w:pPr>
-        <w:jc w:val="both"/>
-        <w:rPr>
-          <w:rFonts w:ascii="Arial Unicode MS" w:hAnsi="Arial Unicode MS" w:cs="Arial"/>
-          <w:b/>
-        </w:rPr>
-      </w:pPr>
-      <w:r>
-        <w:rPr>
-          <w:rFonts w:ascii="Arial Unicode MS" w:hAnsi="Arial Unicode MS" w:cs="Arial"/>
-          <w:highlight w:val="yellow"/>
-        </w:rPr>
-        <w:t>[SECCIÓN 3]</w:t>
-      </w:r>
-      <w:r>
-        <w:rPr>
-          <w:rFonts w:ascii="Arial Unicode MS" w:hAnsi="Arial Unicode MS" w:cs="Arial"/>
-        </w:rPr>
-        <w:t xml:space="preserve"> </w:t>
-      </w:r>
-      <w:r>
-        <w:rPr>
-          <w:rFonts w:ascii="Arial Unicode MS" w:hAnsi="Arial Unicode MS" w:cs="Arial"/>
-          <w:b/>
-        </w:rPr>
-        <w:t>2.1.3</w:t>
-      </w:r>
-      <w:r>
-        <w:rPr>
-          <w:rFonts w:ascii="Arial Unicode MS" w:hAnsi="Arial Unicode MS" w:cs="Arial"/>
-        </w:rPr>
-        <w:t xml:space="preserve"> </w:t>
-      </w:r>
-      <w:r>
-        <w:rPr>
-          <w:rFonts w:ascii="Arial Unicode MS" w:hAnsi="Arial Unicode MS" w:cs="Arial"/>
-          <w:b/>
-        </w:rPr>
-        <w:t>Clasificación de conjuntos</w:t>
-      </w:r>
-    </w:p>
-    <w:p>
-      <w:pPr>
-        <w:jc w:val="both"/>
-        <w:rPr>
-          <w:rFonts w:ascii="Arial Unicode MS" w:hAnsi="Arial Unicode MS" w:cs="Arial"/>
-        </w:rPr>
-      </w:pPr>
-      <w:r>
-        <w:rPr>
-          <w:rFonts w:ascii="Arial Unicode MS" w:hAnsi="Arial Unicode MS" w:cs="Arial"/>
-        </w:rPr>
-        <w:t>Según la cantidad de elementos los conjuntos se clasifican en vacío, unitario, finito, infinito y universal o referencial.</w:t>
-      </w:r>
-    </w:p>
-    <w:p>
-      <w:pPr>
-        <w:jc w:val="both"/>
-        <w:rPr>
-          <w:rFonts w:ascii="Arial Unicode MS" w:hAnsi="Arial Unicode MS" w:cs="Arial"/>
-        </w:rPr>
-      </w:pPr>
-      <w:r>
-        <w:rPr>
-          <w:rFonts w:ascii="Arial Unicode MS" w:hAnsi="Arial Unicode MS" w:cs="Arial"/>
-        </w:rPr>
-        <w:t>A continuación se presentan definiciones y ejemplos de estos conjuntos.</w:t>
-      </w:r>
-    </w:p>
-    <w:tbl>
-      <w:tblPr>
-        <w:tblStyle w:val="TableGrid"/>
-        <w:tblW w:w="0" w:type="auto"/>
-        <w:tblLook w:val="04A0" w:firstRow="1" w:lastRow="0" w:firstColumn="1" w:lastColumn="0" w:noHBand="0" w:noVBand="1"/>
-      </w:tblPr>
-      <w:tblGrid>
-        <w:gridCol w:w="2518"/>
-        <w:gridCol w:w="6515"/>
-      </w:tblGrid>
-      <w:tr>
-        <w:tc>
-          <w:tcPr>
-            <w:tcW w:w="9033" w:type="dxa"/>
-            <w:gridSpan w:val="2"/>
-            <w:shd w:val="clear" w:color="auto" w:fill="000000" w:themeFill="text1"/>
-          </w:tcPr>
-          <w:p>
-            <w:pPr>
-              <w:jc w:val="center"/>
-              <w:rPr>
-                <w:rFonts w:ascii="Arial Unicode MS" w:hAnsi="Arial Unicode MS" w:cs="Arial"/>
-                <w:b/>
-                <w:color w:val="FFFFFF" w:themeColor="background1"/>
-              </w:rPr>
-            </w:pPr>
-            <w:r>
-              <w:rPr>
-                <w:rFonts w:ascii="Arial Unicode MS" w:hAnsi="Arial Unicode MS" w:cs="Arial"/>
-                <w:b/>
-                <w:color w:val="FFFFFF" w:themeColor="background1"/>
-              </w:rPr>
-              <w:t>Profundiza: recurso nuevo</w:t>
-            </w:r>
-          </w:p>
-        </w:tc>
-      </w:tr>
-      <w:tr>
-        <w:tc>
-          <w:tcPr>
-            <w:tcW w:w="2518" w:type="dxa"/>
-          </w:tcPr>
-          <w:p>
-            <w:pPr>
-              <w:rPr>
-                <w:rFonts w:ascii="Arial Unicode MS" w:hAnsi="Arial Unicode MS" w:cs="Arial"/>
-                <w:b/>
-                <w:color w:val="000000"/>
-              </w:rPr>
-            </w:pPr>
-            <w:r>
-              <w:rPr>
-                <w:rFonts w:ascii="Arial Unicode MS" w:hAnsi="Arial Unicode MS" w:cs="Arial"/>
-                <w:b/>
-                <w:color w:val="000000"/>
-              </w:rPr>
-              <w:t>Código</w:t>
-            </w:r>
-          </w:p>
-        </w:tc>
-        <w:tc>
-          <w:tcPr>
-            <w:tcW w:w="6515" w:type="dxa"/>
-          </w:tcPr>
-          <w:p>
-            <w:pPr>
-              <w:rPr>
-                <w:rFonts w:ascii="Arial Unicode MS" w:hAnsi="Arial Unicode MS" w:cs="Arial"/>
-                <w:b/>
-                <w:color w:val="000000"/>
-              </w:rPr>
-            </w:pPr>
-            <w:r>
-              <w:rPr>
-                <w:rFonts w:ascii="Arial Unicode MS" w:hAnsi="Arial Unicode MS" w:cs="Arial"/>
-                <w:color w:val="000000"/>
-              </w:rPr>
-              <w:t>MAT_06_01_CO_REC150</w:t>
-            </w:r>
-          </w:p>
-        </w:tc>
-      </w:tr>
-      <w:tr>
-        <w:tc>
-          <w:tcPr>
-            <w:tcW w:w="2518" w:type="dxa"/>
-          </w:tcPr>
-          <w:p>
-            <w:pPr>
-              <w:rPr>
-                <w:rFonts w:ascii="Arial Unicode MS" w:hAnsi="Arial Unicode MS" w:cs="Arial"/>
-                <w:color w:val="000000"/>
-              </w:rPr>
-            </w:pPr>
-            <w:r>
-              <w:rPr>
-                <w:rFonts w:ascii="Arial Unicode MS" w:hAnsi="Arial Unicode MS" w:cs="Arial"/>
-                <w:b/>
-                <w:color w:val="000000"/>
-              </w:rPr>
-              <w:t>Título</w:t>
-            </w:r>
-          </w:p>
-        </w:tc>
-        <w:tc>
-          <w:tcPr>
-            <w:tcW w:w="6515" w:type="dxa"/>
-          </w:tcPr>
-          <w:p>
-            <w:pPr>
-              <w:rPr>
-                <w:rFonts w:ascii="Arial Unicode MS" w:hAnsi="Arial Unicode MS" w:cs="Arial"/>
-              </w:rPr>
-            </w:pPr>
-            <w:r>
-              <w:rPr>
-                <w:rFonts w:ascii="Lucida Grande" w:hAnsi="Lucida Grande" w:cs="Lucida Grande"/>
-                <w:color w:val="000000"/>
-              </w:rPr>
-              <w:t>Clasifica conjuntos según sus elementos</w:t>
-            </w:r>
-          </w:p>
-        </w:tc>
-      </w:tr>
-      <w:tr>
-        <w:tc>
-          <w:tcPr>
-            <w:tcW w:w="2518" w:type="dxa"/>
-          </w:tcPr>
-          <w:p>
-            <w:pPr>
-              <w:rPr>
-                <w:rFonts w:ascii="Arial Unicode MS" w:hAnsi="Arial Unicode MS" w:cs="Arial"/>
-                <w:color w:val="000000"/>
-              </w:rPr>
-            </w:pPr>
-            <w:r>
-              <w:rPr>
-                <w:rFonts w:ascii="Arial Unicode MS" w:hAnsi="Arial Unicode MS" w:cs="Arial"/>
-                <w:b/>
-                <w:color w:val="000000"/>
-              </w:rPr>
-              <w:t>Descripción</w:t>
-            </w:r>
-          </w:p>
-        </w:tc>
-        <w:tc>
-          <w:tcPr>
-            <w:tcW w:w="6515" w:type="dxa"/>
-          </w:tcPr>
-          <w:p>
-            <w:pPr>
-              <w:jc w:val="both"/>
-              <w:rPr>
-                <w:rFonts w:ascii="Arial Unicode MS" w:hAnsi="Arial Unicode MS" w:cs="Arial"/>
-              </w:rPr>
-            </w:pPr>
-            <w:r>
-              <w:rPr>
-                <w:rFonts w:ascii="Lucida Grande" w:hAnsi="Lucida Grande" w:cs="Lucida Grande"/>
-                <w:color w:val="000000"/>
-              </w:rPr>
-              <w:t xml:space="preserve">Interactivo que explica la forma </w:t>
-            </w:r>
-            <w:r>
-              <w:rPr>
-                <w:rFonts w:ascii="Lucida Grande" w:hAnsi="Lucida Grande" w:cs="Lucida Grande"/>
-                <w:color w:val="000000"/>
-              </w:rPr>
-              <w:t>en la que se pueden clasificar los conjuntos</w:t>
+              <w:t xml:space="preserve"> círculos </w:t>
+            </w:r>
+            <w:ins w:id="47" w:author="chris" w:date="2015-09-01T22:23:00Z">
+              <w:r>
+                <w:rPr>
+                  <w:rFonts w:ascii="Arial Unicode MS" w:hAnsi="Arial Unicode MS" w:cs="Arial"/>
+                </w:rPr>
+                <w:t>u</w:t>
+              </w:r>
+            </w:ins>
+            <w:r>
+              <w:rPr>
+                <w:rFonts w:ascii="Arial Unicode MS" w:hAnsi="Arial Unicode MS" w:cs="Arial"/>
+              </w:rPr>
+              <w:t xml:space="preserve"> óvalos para representar gráficamente los conjuntos.</w:t>
             </w:r>
           </w:p>
         </w:tc>
@@ -9865,7 +10155,6 @@
                 <w:b/>
                 <w:color w:val="FFFFFF" w:themeColor="background1"/>
               </w:rPr>
-              <w:lastRenderedPageBreak/>
               <w:t>Practica: recurso nuevo</w:t>
             </w:r>
           </w:p>
@@ -9913,7 +10202,23 @@
                 <w:rFonts w:ascii="Arial Unicode MS" w:hAnsi="Arial Unicode MS" w:cs="Arial"/>
                 <w:color w:val="000000"/>
               </w:rPr>
-              <w:t>MAT_06_01_CO_REC160</w:t>
+              <w:t>MAT_06_01_CO_REC1</w:t>
+            </w:r>
+            <w:ins w:id="48" w:author="Andrea Constanza Perdomo Pedraza" w:date="2015-09-07T17:09:00Z">
+              <w:r>
+                <w:rPr>
+                  <w:rFonts w:ascii="Arial Unicode MS" w:hAnsi="Arial Unicode MS" w:cs="Arial"/>
+                  <w:color w:val="000000"/>
+                </w:rPr>
+                <w:t>5</w:t>
+              </w:r>
+            </w:ins>
+            <w:r>
+              <w:rPr>
+                <w:rFonts w:ascii="Arial Unicode MS" w:hAnsi="Arial Unicode MS" w:cs="Arial"/>
+                <w:color w:val="000000"/>
+              </w:rPr>
+              <w:t>0</w:t>
             </w:r>
           </w:p>
         </w:tc>
@@ -10372,6 +10677,7 @@
                 <w:b/>
                 <w:color w:val="FFFFFF" w:themeColor="background1"/>
               </w:rPr>
+              <w:lastRenderedPageBreak/>
               <w:t>Profundiza: recurso nuevo</w:t>
             </w:r>
           </w:p>
@@ -10417,7 +10723,23 @@
                 <w:rFonts w:ascii="Arial Unicode MS" w:hAnsi="Arial Unicode MS" w:cs="Arial"/>
                 <w:color w:val="000000"/>
               </w:rPr>
-              <w:t>MAT_06_01_CO_REC170</w:t>
+              <w:t>MAT_06_01_CO_REC1</w:t>
+            </w:r>
+            <w:ins w:id="49" w:author="Andrea Constanza Perdomo Pedraza" w:date="2015-09-07T17:09:00Z">
+              <w:r>
+                <w:rPr>
+                  <w:rFonts w:ascii="Arial Unicode MS" w:hAnsi="Arial Unicode MS" w:cs="Arial"/>
+                  <w:color w:val="000000"/>
+                </w:rPr>
+                <w:t>6</w:t>
+              </w:r>
+            </w:ins>
+            <w:r>
+              <w:rPr>
+                <w:rFonts w:ascii="Arial Unicode MS" w:hAnsi="Arial Unicode MS" w:cs="Arial"/>
+                <w:color w:val="000000"/>
+              </w:rPr>
+              <w:t>0</w:t>
             </w:r>
           </w:p>
         </w:tc>
@@ -10677,8 +10999,17 @@
                 <w:rFonts w:ascii="Arial Unicode MS" w:hAnsi="Arial Unicode MS" w:cs="Arial"/>
                 <w:color w:val="000000"/>
               </w:rPr>
-              <w:t>MAT_06_01_CO_REC18</w:t>
-            </w:r>
+              <w:t>MAT_06_01_CO_REC1</w:t>
+            </w:r>
+            <w:ins w:id="50" w:author="Andrea Constanza Perdomo Pedraza" w:date="2015-09-07T17:09:00Z">
+              <w:r>
+                <w:rPr>
+                  <w:rFonts w:ascii="Arial Unicode MS" w:hAnsi="Arial Unicode MS" w:cs="Arial"/>
+                  <w:color w:val="000000"/>
+                </w:rPr>
+                <w:t>7</w:t>
+              </w:r>
+            </w:ins>
             <w:r>
               <w:rPr>
                 <w:rFonts w:ascii="Arial Unicode MS" w:hAnsi="Arial Unicode MS" w:cs="Arial"/>
@@ -10887,7 +11218,23 @@
                 <w:rFonts w:ascii="Arial Unicode MS" w:hAnsi="Arial Unicode MS" w:cs="Arial"/>
                 <w:color w:val="000000"/>
               </w:rPr>
-              <w:t>MAT_06_01_CO_REC190</w:t>
+              <w:t>MAT_06_01_CO_REC1</w:t>
+            </w:r>
+            <w:ins w:id="51" w:author="Andrea Constanza Perdomo Pedraza" w:date="2015-09-07T17:09:00Z">
+              <w:r>
+                <w:rPr>
+                  <w:rFonts w:ascii="Arial Unicode MS" w:hAnsi="Arial Unicode MS" w:cs="Arial"/>
+                  <w:color w:val="000000"/>
+                </w:rPr>
+                <w:t>8</w:t>
+              </w:r>
+            </w:ins>
+            <w:r>
+              <w:rPr>
+                <w:rFonts w:ascii="Arial Unicode MS" w:hAnsi="Arial Unicode MS" w:cs="Arial"/>
+                <w:color w:val="000000"/>
+              </w:rPr>
+              <w:t>0</w:t>
             </w:r>
           </w:p>
         </w:tc>
@@ -11080,7 +11427,23 @@
                 <w:rFonts w:ascii="Arial Unicode MS" w:hAnsi="Arial Unicode MS" w:cs="Arial"/>
                 <w:color w:val="000000"/>
               </w:rPr>
-              <w:t>MAT_06_01_CO_REC200</w:t>
+              <w:t>MAT_06_01_CO_REC</w:t>
+            </w:r>
+            <w:ins w:id="52" w:author="Andrea Constanza Perdomo Pedraza" w:date="2015-09-07T17:09:00Z">
+              <w:r>
+                <w:rPr>
+                  <w:rFonts w:ascii="Arial Unicode MS" w:hAnsi="Arial Unicode MS" w:cs="Arial"/>
+                  <w:color w:val="000000"/>
+                </w:rPr>
+                <w:t>19</w:t>
+              </w:r>
+            </w:ins>
+            <w:r>
+              <w:rPr>
+                <w:rFonts w:ascii="Arial Unicode MS" w:hAnsi="Arial Unicode MS" w:cs="Arial"/>
+                <w:color w:val="000000"/>
+              </w:rPr>
+              <w:t>0</w:t>
             </w:r>
           </w:p>
         </w:tc>
@@ -11211,7 +11574,7 @@
           <w:rFonts w:ascii="Arial Unicode MS" w:hAnsi="Arial Unicode MS" w:cs="Arial"/>
           <w:b/>
         </w:rPr>
-        <w:t>4. Operaciones entre conjuntos</w:t>
+        <w:t>4 Operaciones entre conjuntos</w:t>
       </w:r>
     </w:p>
     <w:p>
@@ -11227,6 +11590,7 @@
         <w:rPr>
           <w:rFonts w:ascii="Arial Unicode MS" w:hAnsi="Arial Unicode MS" w:cs="Arial"/>
         </w:rPr>
+        <w:lastRenderedPageBreak/>
         <w:t>Dados dos conjuntos es posible definir las siguientes operaciones entre ellos:</w:t>
       </w:r>
     </w:p>
@@ -11445,7 +11809,21 @@
         <w:rPr>
           <w:rFonts w:ascii="Arial Unicode MS" w:hAnsi="Arial Unicode MS" w:cs="Arial"/>
         </w:rPr>
-        <w:t>cada conjunto incluso los elementos que tengan en común</w:t>
+        <w:t>cada conjunto</w:t>
+      </w:r>
+      <w:ins w:id="53" w:author="chris" w:date="2015-09-01T22:52:00Z">
+        <w:r>
+          <w:rPr>
+            <w:rFonts w:ascii="Arial Unicode MS" w:hAnsi="Arial Unicode MS" w:cs="Arial"/>
+          </w:rPr>
+          <w:t>,</w:t>
+        </w:r>
+      </w:ins>
+      <w:r>
+        <w:rPr>
+          <w:rFonts w:ascii="Arial Unicode MS" w:hAnsi="Arial Unicode MS" w:cs="Arial"/>
+        </w:rPr>
+        <w:t xml:space="preserve"> incluso los elementos que tengan en común</w:t>
       </w:r>
       <w:r>
         <w:rPr>
@@ -11679,7 +12057,21 @@
         <w:rPr>
           <w:rFonts w:ascii="Arial Unicode MS" w:hAnsi="Arial Unicode MS" w:cs="Arial"/>
         </w:rPr>
-        <w:t xml:space="preserve">Por ejemplo,  si </w:t>
+        <w:t>Por ejemplo,</w:t>
+      </w:r>
+      <w:ins w:id="54" w:author="chris" w:date="2015-09-01T22:10:00Z">
+        <w:r>
+          <w:rPr>
+            <w:rFonts w:ascii="Arial Unicode MS" w:hAnsi="Arial Unicode MS" w:cs="Arial"/>
+          </w:rPr>
+          <w:t xml:space="preserve"> </w:t>
+        </w:r>
+      </w:ins>
+      <w:r>
+        <w:rPr>
+          <w:rFonts w:ascii="Arial Unicode MS" w:hAnsi="Arial Unicode MS" w:cs="Arial"/>
+        </w:rPr>
+        <w:t xml:space="preserve">si </w:t>
       </w:r>
       <w:r>
         <w:rPr>
@@ -11711,8 +12103,16 @@
         <w:rPr>
           <w:rFonts w:ascii="Arial Unicode MS" w:hAnsi="Arial Unicode MS" w:cs="Arial"/>
         </w:rPr>
-        <w:t xml:space="preserve">e tiene que </w:t>
-      </w:r>
+        <w:t>e tiene que</w:t>
+      </w:r>
+      <w:ins w:id="55" w:author="chris" w:date="2015-09-01T22:27:00Z">
+        <w:r>
+          <w:rPr>
+            <w:rFonts w:ascii="Arial Unicode MS" w:hAnsi="Arial Unicode MS" w:cs="Arial"/>
+          </w:rPr>
+          <w:t>:</w:t>
+        </w:r>
+      </w:ins>
     </w:p>
     <w:p>
       <w:pPr>
@@ -11837,7 +12237,6 @@
           <w:rFonts w:ascii="Arial Unicode MS" w:hAnsi="Arial Unicode MS" w:cs="Arial"/>
           <w:highlight w:val="yellow"/>
         </w:rPr>
-        <w:lastRenderedPageBreak/>
         <w:t>[SECCIÓN 2]</w:t>
       </w:r>
       <w:r>
@@ -12107,27 +12506,34 @@
         <w:pStyle w:val="ListParagraph"/>
         <w:ind w:left="0"/>
         <w:rPr>
+          <w:rFonts w:ascii="Arial Unicode MS" w:hAnsi="Arial Unicode MS" w:cs="Arial"/>
+        </w:rPr>
+      </w:pPr>
+      <w:r>
+        <w:rPr>
           <w:rFonts w:ascii="Arial Unicode MS" w:eastAsiaTheme="minorEastAsia" w:hAnsi="Arial Unicode MS" w:cs="Arial"/>
         </w:rPr>
-      </w:pPr>
-      <w:r>
-        <w:rPr>
-          <w:rFonts w:ascii="Arial Unicode MS" w:eastAsiaTheme="minorEastAsia" w:hAnsi="Arial Unicode MS" w:cs="Arial"/>
-        </w:rPr>
-        <w:t>Por ejemplo:</w:t>
-      </w:r>
-    </w:p>
-    <w:p>
-      <w:pPr>
-        <w:rPr>
-          <w:rFonts w:ascii="Arial Unicode MS" w:hAnsi="Arial Unicode MS" w:cs="Arial"/>
-        </w:rPr>
-      </w:pPr>
-      <w:r>
-        <w:rPr>
-          <w:rFonts w:ascii="Arial Unicode MS" w:hAnsi="Arial Unicode MS" w:cs="Arial"/>
-        </w:rPr>
-        <w:t xml:space="preserve">Si </w:t>
+        <w:t>Por ejemplo</w:t>
+      </w:r>
+      <w:ins w:id="56" w:author="chris" w:date="2015-09-01T22:52:00Z">
+        <w:r>
+          <w:rPr>
+            <w:rFonts w:ascii="Arial Unicode MS" w:eastAsiaTheme="minorEastAsia" w:hAnsi="Arial Unicode MS" w:cs="Arial"/>
+          </w:rPr>
+          <w:t>,</w:t>
+        </w:r>
+        <w:r>
+          <w:rPr>
+            <w:rFonts w:ascii="Arial Unicode MS" w:hAnsi="Arial Unicode MS" w:cs="Arial"/>
+          </w:rPr>
+          <w:t xml:space="preserve"> s</w:t>
+        </w:r>
+      </w:ins>
+      <w:r>
+        <w:rPr>
+          <w:rFonts w:ascii="Arial Unicode MS" w:hAnsi="Arial Unicode MS" w:cs="Arial"/>
+        </w:rPr>
+        <w:t xml:space="preserve">i </w:t>
       </w:r>
       <w:r>
         <w:rPr>
@@ -12287,7 +12693,23 @@
                 <w:rFonts w:ascii="Arial Unicode MS" w:hAnsi="Arial Unicode MS" w:cs="Arial"/>
                 <w:color w:val="000000"/>
               </w:rPr>
-              <w:t>MAT_06_01_CO_REC210</w:t>
+              <w:t>MAT_06_01_CO_REC2</w:t>
+            </w:r>
+            <w:ins w:id="57" w:author="Andrea Constanza Perdomo Pedraza" w:date="2015-09-07T17:15:00Z">
+              <w:r>
+                <w:rPr>
+                  <w:rFonts w:ascii="Arial Unicode MS" w:hAnsi="Arial Unicode MS" w:cs="Arial"/>
+                  <w:color w:val="000000"/>
+                </w:rPr>
+                <w:t>0</w:t>
+              </w:r>
+            </w:ins>
+            <w:r>
+              <w:rPr>
+                <w:rFonts w:ascii="Arial Unicode MS" w:hAnsi="Arial Unicode MS" w:cs="Arial"/>
+                <w:color w:val="000000"/>
+              </w:rPr>
+              <w:t>0</w:t>
             </w:r>
           </w:p>
         </w:tc>
@@ -12437,6 +12859,7 @@
                 <w:b/>
                 <w:color w:val="FFFFFF" w:themeColor="background1"/>
               </w:rPr>
+              <w:lastRenderedPageBreak/>
               <w:t>Practica: recurso nuevo</w:t>
             </w:r>
           </w:p>
@@ -12484,7 +12907,23 @@
                 <w:rFonts w:ascii="Arial Unicode MS" w:hAnsi="Arial Unicode MS" w:cs="Arial"/>
                 <w:color w:val="000000"/>
               </w:rPr>
-              <w:t>MAT_06_01_CO_REC220</w:t>
+              <w:t>MAT_06_01_CO_REC2</w:t>
+            </w:r>
+            <w:ins w:id="58" w:author="Andrea Constanza Perdomo Pedraza" w:date="2015-09-07T17:15:00Z">
+              <w:r>
+                <w:rPr>
+                  <w:rFonts w:ascii="Arial Unicode MS" w:hAnsi="Arial Unicode MS" w:cs="Arial"/>
+                  <w:color w:val="000000"/>
+                </w:rPr>
+                <w:t>1</w:t>
+              </w:r>
+            </w:ins>
+            <w:r>
+              <w:rPr>
+                <w:rFonts w:ascii="Arial Unicode MS" w:hAnsi="Arial Unicode MS" w:cs="Arial"/>
+                <w:color w:val="000000"/>
+              </w:rPr>
+              <w:t>0</w:t>
             </w:r>
           </w:p>
         </w:tc>
@@ -12691,7 +13130,23 @@
                 <w:rFonts w:ascii="Arial Unicode MS" w:hAnsi="Arial Unicode MS" w:cs="Arial"/>
                 <w:color w:val="000000"/>
               </w:rPr>
-              <w:t>MAT_06_01_CO_REC230</w:t>
+              <w:t>MAT_06_01_CO_REC2</w:t>
+            </w:r>
+            <w:ins w:id="59" w:author="Andrea Constanza Perdomo Pedraza" w:date="2015-09-07T17:15:00Z">
+              <w:r>
+                <w:rPr>
+                  <w:rFonts w:ascii="Arial Unicode MS" w:hAnsi="Arial Unicode MS" w:cs="Arial"/>
+                  <w:color w:val="000000"/>
+                </w:rPr>
+                <w:t>2</w:t>
+              </w:r>
+            </w:ins>
+            <w:r>
+              <w:rPr>
+                <w:rFonts w:ascii="Arial Unicode MS" w:hAnsi="Arial Unicode MS" w:cs="Arial"/>
+                <w:color w:val="000000"/>
+              </w:rPr>
+              <w:t>0</w:t>
             </w:r>
           </w:p>
         </w:tc>
@@ -12867,7 +13322,21 @@
         <w:rPr>
           <w:rFonts w:ascii="Arial Unicode MS" w:hAnsi="Arial Unicode MS" w:cs="Arial"/>
         </w:rPr>
-        <w:t xml:space="preserve">El complemento de un conjunto está formado por los elementos que le faltan a dicho conjunto para se el universal o referencial </w:t>
+        <w:t>El complemento de un conjunto está formado por los elementos que le faltan a dicho conjunto para se</w:t>
+      </w:r>
+      <w:ins w:id="60" w:author="chris" w:date="2015-09-01T22:53:00Z">
+        <w:r>
+          <w:rPr>
+            <w:rFonts w:ascii="Arial Unicode MS" w:hAnsi="Arial Unicode MS" w:cs="Arial"/>
+          </w:rPr>
+          <w:t>r</w:t>
+        </w:r>
+      </w:ins>
+      <w:r>
+        <w:rPr>
+          <w:rFonts w:ascii="Arial Unicode MS" w:hAnsi="Arial Unicode MS" w:cs="Arial"/>
+        </w:rPr>
+        <w:t xml:space="preserve"> el universal o referencial </w:t>
       </w:r>
       <w:r>
         <w:rPr>
@@ -12906,7 +13375,6 @@
         <w:rPr>
           <w:rFonts w:ascii="Arial Unicode MS" w:hAnsi="Arial Unicode MS" w:cs="Arial"/>
         </w:rPr>
-        <w:lastRenderedPageBreak/>
         <w:t xml:space="preserve">Se representa por </w:t>
       </w:r>
       <w:r>
@@ -13084,27 +13552,34 @@
         <w:pStyle w:val="ListParagraph"/>
         <w:ind w:left="0"/>
         <w:rPr>
+          <w:rFonts w:ascii="Arial Unicode MS" w:hAnsi="Arial Unicode MS" w:cs="Arial"/>
+        </w:rPr>
+      </w:pPr>
+      <w:r>
+        <w:rPr>
           <w:rFonts w:ascii="Arial Unicode MS" w:eastAsiaTheme="minorEastAsia" w:hAnsi="Arial Unicode MS" w:cs="Arial"/>
         </w:rPr>
-      </w:pPr>
-      <w:r>
-        <w:rPr>
-          <w:rFonts w:ascii="Arial Unicode MS" w:eastAsiaTheme="minorEastAsia" w:hAnsi="Arial Unicode MS" w:cs="Arial"/>
-        </w:rPr>
-        <w:t>Por ejemplo:</w:t>
-      </w:r>
-    </w:p>
-    <w:p>
-      <w:pPr>
-        <w:rPr>
-          <w:rFonts w:ascii="Arial Unicode MS" w:hAnsi="Arial Unicode MS" w:cs="Arial"/>
-        </w:rPr>
-      </w:pPr>
-      <w:r>
-        <w:rPr>
-          <w:rFonts w:ascii="Arial Unicode MS" w:hAnsi="Arial Unicode MS" w:cs="Arial"/>
-        </w:rPr>
-        <w:t xml:space="preserve">Si </w:t>
+        <w:t>Por ejemplo</w:t>
+      </w:r>
+      <w:ins w:id="61" w:author="chris" w:date="2015-09-01T22:53:00Z">
+        <w:r>
+          <w:rPr>
+            <w:rFonts w:ascii="Arial Unicode MS" w:eastAsiaTheme="minorEastAsia" w:hAnsi="Arial Unicode MS" w:cs="Arial"/>
+          </w:rPr>
+          <w:t>,</w:t>
+        </w:r>
+        <w:r>
+          <w:rPr>
+            <w:rFonts w:ascii="Arial Unicode MS" w:hAnsi="Arial Unicode MS" w:cs="Arial"/>
+          </w:rPr>
+          <w:t xml:space="preserve"> s</w:t>
+        </w:r>
+      </w:ins>
+      <w:r>
+        <w:rPr>
+          <w:rFonts w:ascii="Arial Unicode MS" w:hAnsi="Arial Unicode MS" w:cs="Arial"/>
+        </w:rPr>
+        <w:t xml:space="preserve">i </w:t>
       </w:r>
       <w:r>
         <w:rPr>
@@ -13291,7 +13766,23 @@
                 <w:rFonts w:ascii="Arial Unicode MS" w:hAnsi="Arial Unicode MS" w:cs="Arial"/>
                 <w:color w:val="000000"/>
               </w:rPr>
-              <w:t>MAT_06_01_CO_REC240</w:t>
+              <w:t>MAT_06_01_CO_REC2</w:t>
+            </w:r>
+            <w:ins w:id="62" w:author="Andrea Constanza Perdomo Pedraza" w:date="2015-09-07T17:15:00Z">
+              <w:r>
+                <w:rPr>
+                  <w:rFonts w:ascii="Arial Unicode MS" w:hAnsi="Arial Unicode MS" w:cs="Arial"/>
+                  <w:color w:val="000000"/>
+                </w:rPr>
+                <w:t>3</w:t>
+              </w:r>
+            </w:ins>
+            <w:r>
+              <w:rPr>
+                <w:rFonts w:ascii="Arial Unicode MS" w:hAnsi="Arial Unicode MS" w:cs="Arial"/>
+                <w:color w:val="000000"/>
+              </w:rPr>
+              <w:t>0</w:t>
             </w:r>
           </w:p>
         </w:tc>
@@ -13813,7 +14304,21 @@
         <w:rPr>
           <w:rFonts w:ascii="Arial Unicode MS" w:hAnsi="Arial Unicode MS" w:cs="Arial"/>
         </w:rPr>
-        <w:t xml:space="preserve">se tiene que </w:t>
+        <w:t>se tiene que</w:t>
+      </w:r>
+      <w:ins w:id="63" w:author="chris" w:date="2015-09-01T22:54:00Z">
+        <w:r>
+          <w:rPr>
+            <w:rFonts w:ascii="Arial Unicode MS" w:hAnsi="Arial Unicode MS" w:cs="Arial"/>
+          </w:rPr>
+          <w:t>:</w:t>
+        </w:r>
+      </w:ins>
+      <w:r>
+        <w:rPr>
+          <w:rFonts w:ascii="Arial Unicode MS" w:hAnsi="Arial Unicode MS" w:cs="Arial"/>
+        </w:rPr>
+        <w:t xml:space="preserve"> </w:t>
       </w:r>
     </w:p>
     <w:p>
@@ -13948,7 +14453,23 @@
                 <w:rFonts w:ascii="Arial Unicode MS" w:hAnsi="Arial Unicode MS" w:cs="Arial"/>
                 <w:color w:val="000000"/>
               </w:rPr>
-              <w:t>MAT_06_01_CO_REC250</w:t>
+              <w:t>MAT_06_01_CO_REC2</w:t>
+            </w:r>
+            <w:ins w:id="64" w:author="Andrea Constanza Perdomo Pedraza" w:date="2015-09-07T17:15:00Z">
+              <w:r>
+                <w:rPr>
+                  <w:rFonts w:ascii="Arial Unicode MS" w:hAnsi="Arial Unicode MS" w:cs="Arial"/>
+                  <w:color w:val="000000"/>
+                </w:rPr>
+                <w:t>4</w:t>
+              </w:r>
+            </w:ins>
+            <w:r>
+              <w:rPr>
+                <w:rFonts w:ascii="Arial Unicode MS" w:hAnsi="Arial Unicode MS" w:cs="Arial"/>
+                <w:color w:val="000000"/>
+              </w:rPr>
+              <w:t>0</w:t>
             </w:r>
           </w:p>
         </w:tc>
@@ -14110,7 +14631,6 @@
                 <w:b/>
                 <w:color w:val="FFFFFF" w:themeColor="background1"/>
               </w:rPr>
-              <w:lastRenderedPageBreak/>
               <w:t>Profundiza</w:t>
             </w:r>
             <w:r>
@@ -14166,7 +14686,23 @@
                 <w:rFonts w:ascii="Arial Unicode MS" w:hAnsi="Arial Unicode MS" w:cs="Arial"/>
                 <w:color w:val="000000"/>
               </w:rPr>
-              <w:t>MAT_06_01_CO_REC260</w:t>
+              <w:t>MAT_06_01_CO_REC2</w:t>
+            </w:r>
+            <w:ins w:id="65" w:author="Andrea Constanza Perdomo Pedraza" w:date="2015-09-07T17:16:00Z">
+              <w:r>
+                <w:rPr>
+                  <w:rFonts w:ascii="Arial Unicode MS" w:hAnsi="Arial Unicode MS" w:cs="Arial"/>
+                  <w:color w:val="000000"/>
+                </w:rPr>
+                <w:t>5</w:t>
+              </w:r>
+            </w:ins>
+            <w:r>
+              <w:rPr>
+                <w:rFonts w:ascii="Arial Unicode MS" w:hAnsi="Arial Unicode MS" w:cs="Arial"/>
+                <w:color w:val="000000"/>
+              </w:rPr>
+              <w:t>0</w:t>
             </w:r>
           </w:p>
         </w:tc>
@@ -14412,7 +14948,23 @@
                 <w:rFonts w:ascii="Arial Unicode MS" w:hAnsi="Arial Unicode MS" w:cs="Arial"/>
                 <w:color w:val="000000"/>
               </w:rPr>
-              <w:t>MAT_06_01_CO_REC270</w:t>
+              <w:t>MAT_06_01_CO_REC2</w:t>
+            </w:r>
+            <w:ins w:id="66" w:author="Andrea Constanza Perdomo Pedraza" w:date="2015-09-07T17:16:00Z">
+              <w:r>
+                <w:rPr>
+                  <w:rFonts w:ascii="Arial Unicode MS" w:hAnsi="Arial Unicode MS" w:cs="Arial"/>
+                  <w:color w:val="000000"/>
+                </w:rPr>
+                <w:t>6</w:t>
+              </w:r>
+            </w:ins>
+            <w:r>
+              <w:rPr>
+                <w:rFonts w:ascii="Arial Unicode MS" w:hAnsi="Arial Unicode MS" w:cs="Arial"/>
+                <w:color w:val="000000"/>
+              </w:rPr>
+              <w:t>0</w:t>
             </w:r>
           </w:p>
         </w:tc>
@@ -14606,7 +15158,23 @@
                 <w:rFonts w:ascii="Arial Unicode MS" w:hAnsi="Arial Unicode MS" w:cs="Arial"/>
                 <w:color w:val="000000"/>
               </w:rPr>
-              <w:t>MAT_06_01_CO_REC280</w:t>
+              <w:t>MAT_06_01_CO_REC2</w:t>
+            </w:r>
+            <w:ins w:id="67" w:author="Andrea Constanza Perdomo Pedraza" w:date="2015-09-07T17:16:00Z">
+              <w:r>
+                <w:rPr>
+                  <w:rFonts w:ascii="Arial Unicode MS" w:hAnsi="Arial Unicode MS" w:cs="Arial"/>
+                  <w:color w:val="000000"/>
+                </w:rPr>
+                <w:t>7</w:t>
+              </w:r>
+            </w:ins>
+            <w:r>
+              <w:rPr>
+                <w:rFonts w:ascii="Arial Unicode MS" w:hAnsi="Arial Unicode MS" w:cs="Arial"/>
+                <w:color w:val="000000"/>
+              </w:rPr>
+              <w:t>0</w:t>
             </w:r>
           </w:p>
         </w:tc>
@@ -14753,6 +15321,7 @@
                 <w:b/>
                 <w:color w:val="FFFFFF" w:themeColor="background1"/>
               </w:rPr>
+              <w:lastRenderedPageBreak/>
               <w:t>Profundiza</w:t>
             </w:r>
             <w:r>
@@ -14808,7 +15377,23 @@
                 <w:rFonts w:ascii="Arial Unicode MS" w:hAnsi="Arial Unicode MS" w:cs="Arial"/>
                 <w:color w:val="000000"/>
               </w:rPr>
-              <w:t>MAT_06_01_CO_REC290</w:t>
+              <w:t>MAT_06_01_CO_REC2</w:t>
+            </w:r>
+            <w:ins w:id="68" w:author="Andrea Constanza Perdomo Pedraza" w:date="2015-09-07T17:16:00Z">
+              <w:r>
+                <w:rPr>
+                  <w:rFonts w:ascii="Arial Unicode MS" w:hAnsi="Arial Unicode MS" w:cs="Arial"/>
+                  <w:color w:val="000000"/>
+                </w:rPr>
+                <w:t>8</w:t>
+              </w:r>
+            </w:ins>
+            <w:r>
+              <w:rPr>
+                <w:rFonts w:ascii="Arial Unicode MS" w:hAnsi="Arial Unicode MS" w:cs="Arial"/>
+                <w:color w:val="000000"/>
+              </w:rPr>
+              <w:t>0</w:t>
             </w:r>
           </w:p>
         </w:tc>
@@ -14942,6 +15527,14 @@
         </w:rPr>
         <w:t>[SECCIÓN 1]</w:t>
       </w:r>
+      <w:ins w:id="69" w:author="chris" w:date="2015-09-01T22:31:00Z">
+        <w:r>
+          <w:rPr>
+            <w:rFonts w:ascii="Arial Unicode MS" w:hAnsi="Arial Unicode MS" w:cs="Arial"/>
+          </w:rPr>
+          <w:t xml:space="preserve"> </w:t>
+        </w:r>
+      </w:ins>
       <w:r>
         <w:rPr>
           <w:rFonts w:ascii="Arial Unicode MS" w:hAnsi="Arial Unicode MS" w:cs="Arial"/>
@@ -15042,12 +15635,21 @@
               </w:rPr>
               <w:t>MAT_06_01_CO_REC</w:t>
             </w:r>
-            <w:r>
-              <w:rPr>
-                <w:rFonts w:ascii="Arial Unicode MS" w:hAnsi="Arial Unicode MS" w:cs="Arial"/>
-                <w:color w:val="000000"/>
-              </w:rPr>
-              <w:t>300</w:t>
+            <w:ins w:id="70" w:author="Andrea Constanza Perdomo Pedraza" w:date="2015-09-07T17:16:00Z">
+              <w:r>
+                <w:rPr>
+                  <w:rFonts w:ascii="Arial Unicode MS" w:hAnsi="Arial Unicode MS" w:cs="Arial"/>
+                  <w:color w:val="000000"/>
+                </w:rPr>
+                <w:t>29</w:t>
+              </w:r>
+            </w:ins>
+            <w:r>
+              <w:rPr>
+                <w:rFonts w:ascii="Arial Unicode MS" w:hAnsi="Arial Unicode MS" w:cs="Arial"/>
+                <w:color w:val="000000"/>
+              </w:rPr>
+              <w:t>0</w:t>
             </w:r>
           </w:p>
         </w:tc>
@@ -15118,7 +15720,6 @@
                 <w:b/>
                 <w:color w:val="000000"/>
               </w:rPr>
-              <w:lastRenderedPageBreak/>
               <w:t>Descripción</w:t>
             </w:r>
           </w:p>
@@ -15246,12 +15847,21 @@
               </w:rPr>
               <w:t>MA_G06_01_CO_REC3</w:t>
             </w:r>
-            <w:r>
-              <w:rPr>
-                <w:rFonts w:ascii="Arial Unicode MS" w:hAnsi="Arial Unicode MS" w:cs="Arial"/>
-                <w:color w:val="000000"/>
-              </w:rPr>
-              <w:t>10</w:t>
+            <w:ins w:id="71" w:author="Andrea Constanza Perdomo Pedraza" w:date="2015-09-07T17:16:00Z">
+              <w:r>
+                <w:rPr>
+                  <w:rFonts w:ascii="Arial Unicode MS" w:hAnsi="Arial Unicode MS" w:cs="Arial"/>
+                  <w:color w:val="000000"/>
+                </w:rPr>
+                <w:t>0</w:t>
+              </w:r>
+            </w:ins>
+            <w:r>
+              <w:rPr>
+                <w:rFonts w:ascii="Arial Unicode MS" w:hAnsi="Arial Unicode MS" w:cs="Arial"/>
+                <w:color w:val="000000"/>
+              </w:rPr>
+              <w:t>0</w:t>
             </w:r>
           </w:p>
         </w:tc>
@@ -15343,7 +15953,23 @@
                 <w:rFonts w:ascii="Arial Unicode MS" w:hAnsi="Arial Unicode MS" w:cs="Arial"/>
                 <w:color w:val="000000"/>
               </w:rPr>
-              <w:t xml:space="preserve">Muestra el mapa conceptual de la unidad, lógica y teoría de conjuntos. </w:t>
+              <w:t>Muestra el mapa conceptual de la unidad</w:t>
+            </w:r>
+            <w:ins w:id="72" w:author="chris" w:date="2015-09-01T22:55:00Z">
+              <w:r>
+                <w:rPr>
+                  <w:rFonts w:ascii="Arial Unicode MS" w:hAnsi="Arial Unicode MS" w:cs="Arial"/>
+                  <w:color w:val="000000"/>
+                </w:rPr>
+                <w:t>:</w:t>
+              </w:r>
+            </w:ins>
+            <w:r>
+              <w:rPr>
+                <w:rFonts w:ascii="Arial Unicode MS" w:hAnsi="Arial Unicode MS" w:cs="Arial"/>
+                <w:color w:val="000000"/>
+              </w:rPr>
+              <w:t xml:space="preserve"> lógica y teoría de conjuntos. </w:t>
             </w:r>
           </w:p>
         </w:tc>
@@ -15443,12 +16069,21 @@
               </w:rPr>
               <w:t>MA_G06_01_CO_REC3</w:t>
             </w:r>
-            <w:r>
-              <w:rPr>
-                <w:rFonts w:ascii="Arial Unicode MS" w:hAnsi="Arial Unicode MS" w:cs="Arial"/>
-                <w:color w:val="000000"/>
-              </w:rPr>
-              <w:t>20</w:t>
+            <w:ins w:id="73" w:author="Andrea Constanza Perdomo Pedraza" w:date="2015-09-07T17:16:00Z">
+              <w:r>
+                <w:rPr>
+                  <w:rFonts w:ascii="Arial Unicode MS" w:hAnsi="Arial Unicode MS" w:cs="Arial"/>
+                  <w:color w:val="000000"/>
+                </w:rPr>
+                <w:t>1</w:t>
+              </w:r>
+            </w:ins>
+            <w:r>
+              <w:rPr>
+                <w:rFonts w:ascii="Arial Unicode MS" w:hAnsi="Arial Unicode MS" w:cs="Arial"/>
+                <w:color w:val="000000"/>
+              </w:rPr>
+              <w:t>0</w:t>
             </w:r>
           </w:p>
         </w:tc>
@@ -15588,6 +16223,7 @@
                 <w:b/>
                 <w:color w:val="FFFFFF" w:themeColor="background1"/>
               </w:rPr>
+              <w:lastRenderedPageBreak/>
               <w:t>Webs de referencia</w:t>
             </w:r>
           </w:p>
@@ -15629,8 +16265,6 @@
                 <w:color w:val="000000"/>
               </w:rPr>
             </w:pPr>
-            <w:bookmarkStart w:id="0" w:name="_GoBack"/>
-            <w:bookmarkEnd w:id="0"/>
           </w:p>
         </w:tc>
       </w:tr>
@@ -15702,7 +16336,45 @@
                 <w:i/>
                 <w:color w:val="BFBFBF" w:themeColor="background1" w:themeShade="BF"/>
               </w:rPr>
-              <w:t>Página en la que encontrarás cómo  hacer diagramas de Venn online.</w:t>
+              <w:t>Página en la que encontrarás cómo</w:t>
+            </w:r>
+            <w:ins w:id="74" w:author="chris" w:date="2015-09-01T22:56:00Z">
+              <w:r>
+                <w:rPr>
+                  <w:rFonts w:ascii="Arial Unicode MS" w:hAnsi="Arial Unicode MS" w:cs="Arial"/>
+                  <w:i/>
+                  <w:color w:val="BFBFBF" w:themeColor="background1" w:themeShade="BF"/>
+                </w:rPr>
+                <w:t xml:space="preserve"> </w:t>
+              </w:r>
+            </w:ins>
+            <w:bookmarkStart w:id="75" w:name="_GoBack"/>
+            <w:bookmarkEnd w:id="75"/>
+            <w:r>
+              <w:rPr>
+                <w:rFonts w:ascii="Arial Unicode MS" w:hAnsi="Arial Unicode MS" w:cs="Arial"/>
+                <w:i/>
+                <w:color w:val="BFBFBF" w:themeColor="background1" w:themeShade="BF"/>
+              </w:rPr>
+              <w:t xml:space="preserve">hacer diagramas de </w:t>
+            </w:r>
+            <w:proofErr w:type="spellStart"/>
+            <w:r>
+              <w:rPr>
+                <w:rFonts w:ascii="Arial Unicode MS" w:hAnsi="Arial Unicode MS" w:cs="Arial"/>
+                <w:i/>
+                <w:color w:val="BFBFBF" w:themeColor="background1" w:themeShade="BF"/>
+              </w:rPr>
+              <w:t>Venn</w:t>
+            </w:r>
+            <w:proofErr w:type="spellEnd"/>
+            <w:r>
+              <w:rPr>
+                <w:rFonts w:ascii="Arial Unicode MS" w:hAnsi="Arial Unicode MS" w:cs="Arial"/>
+                <w:i/>
+                <w:color w:val="BFBFBF" w:themeColor="background1" w:themeShade="BF"/>
+              </w:rPr>
+              <w:t xml:space="preserve"> online.</w:t>
             </w:r>
           </w:p>
         </w:tc>
@@ -15747,39 +16419,29 @@
                 <w:i/>
                 <w:color w:val="BFBFBF" w:themeColor="background1" w:themeShade="BF"/>
               </w:rPr>
-              <w:t>http://escuela2punto0.educarex.es/Humanidades/Etica_Filosofia_Ciudadania/Aprende_logica/logica/03tablasvdad/generadorfrset.htm</w:t>
-            </w:r>
-            <w:r>
+              <w:t>http://escuela2punto0.educarex.es/Humanidades/Etica_Filosofia_Ciudadania/Aprende_logica/logica/03tablasvdad/generadorfrset.html</w:t>
+            </w:r>
+          </w:p>
+        </w:tc>
+        <w:tc>
+          <w:tcPr>
+            <w:tcW w:w="4410" w:type="dxa"/>
+          </w:tcPr>
+          <w:p>
+            <w:pPr>
+              <w:jc w:val="center"/>
               <w:rPr>
                 <w:rFonts w:ascii="Arial Unicode MS" w:hAnsi="Arial Unicode MS" w:cs="Arial"/>
                 <w:i/>
                 <w:color w:val="BFBFBF" w:themeColor="background1" w:themeShade="BF"/>
               </w:rPr>
-              <w:lastRenderedPageBreak/>
-              <w:t>l</w:t>
-            </w:r>
-          </w:p>
-        </w:tc>
-        <w:tc>
-          <w:tcPr>
-            <w:tcW w:w="4410" w:type="dxa"/>
-          </w:tcPr>
-          <w:p>
-            <w:pPr>
-              <w:jc w:val="center"/>
+            </w:pPr>
+            <w:r>
               <w:rPr>
                 <w:rFonts w:ascii="Arial Unicode MS" w:hAnsi="Arial Unicode MS" w:cs="Arial"/>
                 <w:i/>
                 <w:color w:val="BFBFBF" w:themeColor="background1" w:themeShade="BF"/>
               </w:rPr>
-            </w:pPr>
-            <w:r>
-              <w:rPr>
-                <w:rFonts w:ascii="Arial Unicode MS" w:hAnsi="Arial Unicode MS" w:cs="Arial"/>
-                <w:i/>
-                <w:color w:val="BFBFBF" w:themeColor="background1" w:themeShade="BF"/>
-              </w:rPr>
-              <w:lastRenderedPageBreak/>
               <w:t xml:space="preserve">Web en la que puedes generar diversas tablas de verdad y comprobar sus resultados </w:t>
             </w:r>
           </w:p>
@@ -15804,7 +16466,6 @@
                 <w:b/>
                 <w:color w:val="000000"/>
               </w:rPr>
-              <w:lastRenderedPageBreak/>
               <w:t>Web 03</w:t>
             </w:r>
           </w:p>
@@ -15955,13 +16616,6 @@
     </w:sectPr>
   </w:body>
 </w:document>
-</file>
-
-<file path=word/commentsExtended.xml><?xml version="1.0" encoding="utf-8"?>
-<w15:commentsEx xmlns:wpc="http://schemas.microsoft.com/office/word/2010/wordprocessingCanvas" xmlns:mc="http://schemas.openxmlformats.org/markup-compatibility/2006" xmlns:o="urn:schemas-microsoft-com:office:office" xmlns:r="http://schemas.openxmlformats.org/officeDocument/2006/relationships" xmlns:m="http://schemas.openxmlformats.org/officeDocument/2006/math" xmlns:v="urn:schemas-microsoft-com:vml" xmlns:wp14="http://schemas.microsoft.com/office/word/2010/wordprocessingDrawing" xmlns:wp="http://schemas.openxmlformats.org/drawingml/2006/wordprocessingDrawing" xmlns:w10="urn:schemas-microsoft-com:office:word" xmlns:w="http://schemas.openxmlformats.org/wordprocessingml/2006/main" xmlns:w14="http://schemas.microsoft.com/office/word/2010/wordml" xmlns:w15="http://schemas.microsoft.com/office/word/2012/wordml" xmlns:wpg="http://schemas.microsoft.com/office/word/2010/wordprocessingGroup" xmlns:wpi="http://schemas.microsoft.com/office/word/2010/wordprocessingInk" xmlns:wne="http://schemas.microsoft.com/office/word/2006/wordml" xmlns:wps="http://schemas.microsoft.com/office/word/2010/wordprocessingShape" mc:Ignorable="w14 w15 wp14">
-  <w15:commentEx w15:paraId="5A0D6A31" w15:done="0"/>
-  <w15:commentEx w15:paraId="222C9085" w15:done="0"/>
-</w15:commentsEx>
 </file>
 
 <file path=word/numbering.xml><?xml version="1.0" encoding="utf-8"?>
@@ -18611,8 +19265,8 @@
 
 <file path=word/people.xml><?xml version="1.0" encoding="utf-8"?>
 <w15:people xmlns:wpc="http://schemas.microsoft.com/office/word/2010/wordprocessingCanvas" xmlns:mc="http://schemas.openxmlformats.org/markup-compatibility/2006" xmlns:o="urn:schemas-microsoft-com:office:office" xmlns:r="http://schemas.openxmlformats.org/officeDocument/2006/relationships" xmlns:m="http://schemas.openxmlformats.org/officeDocument/2006/math" xmlns:v="urn:schemas-microsoft-com:vml" xmlns:wp14="http://schemas.microsoft.com/office/word/2010/wordprocessingDrawing" xmlns:wp="http://schemas.openxmlformats.org/drawingml/2006/wordprocessingDrawing" xmlns:w10="urn:schemas-microsoft-com:office:word" xmlns:w="http://schemas.openxmlformats.org/wordprocessingml/2006/main" xmlns:w14="http://schemas.microsoft.com/office/word/2010/wordml" xmlns:w15="http://schemas.microsoft.com/office/word/2012/wordml" xmlns:wpg="http://schemas.microsoft.com/office/word/2010/wordprocessingGroup" xmlns:wpi="http://schemas.microsoft.com/office/word/2010/wordprocessingInk" xmlns:wne="http://schemas.microsoft.com/office/word/2006/wordml" xmlns:wps="http://schemas.microsoft.com/office/word/2010/wordprocessingShape" mc:Ignorable="w14 w15 wp14">
-  <w15:person w15:author="lizzie patricia zambrano llamas">
-    <w15:presenceInfo w15:providerId="Windows Live" w15:userId="02dfb86449c2ec71"/>
+  <w15:person w15:author="chris">
+    <w15:presenceInfo w15:providerId="None" w15:userId="chris"/>
   </w15:person>
 </w15:people>
 </file>

</xml_diff>

<commit_message>
CE mat 6 tema 1
</commit_message>
<xml_diff>
--- a/fuentes/contenidos/grado06/guion01/MA_06_01_CO.docx
+++ b/fuentes/contenidos/grado06/guion01/MA_06_01_CO.docx
@@ -1050,7 +1050,7 @@
               <mc:AlternateContent>
                 <mc:Choice Requires="wps">
                   <w:drawing>
-                    <wp:anchor distT="0" distB="0" distL="114300" distR="114300" simplePos="0" relativeHeight="251649024" behindDoc="0" locked="0" layoutInCell="1" allowOverlap="1" wp14:anchorId="1D7386F0" wp14:editId="7942B431">
+                    <wp:anchor distT="0" distB="0" distL="114300" distR="114300" simplePos="0" relativeHeight="251647488" behindDoc="0" locked="0" layoutInCell="1" allowOverlap="1" wp14:anchorId="1D7386F0" wp14:editId="7942B431">
                       <wp:simplePos x="0" y="0"/>
                       <wp:positionH relativeFrom="column">
                         <wp:posOffset>2127885</wp:posOffset>
@@ -1181,7 +1181,7 @@
                         <v:h position="#0,#1"/>
                       </v:handles>
                     </v:shapetype>
-                    <v:shape id="Rounded Rectangular Callout 4" o:spid="_x0000_s1026" type="#_x0000_t62" style="position:absolute;margin-left:167.55pt;margin-top:39.75pt;width:2in;height:45pt;z-index:251649024;visibility:visible;mso-wrap-style:square;mso-width-percent:0;mso-wrap-distance-left:9pt;mso-wrap-distance-top:0;mso-wrap-distance-right:9pt;mso-wrap-distance-bottom:0;mso-position-horizontal:absolute;mso-position-horizontal-relative:text;mso-position-vertical:absolute;mso-position-vertical-relative:text;mso-width-percent:0;mso-width-relative:margin;v-text-anchor:middle" o:gfxdata="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" adj="2844,34092" fillcolor="#65a0d7 [3028]" strokecolor="#5b9bd5 [3204]" strokeweight=".5pt">
+                    <v:shape id="Rounded Rectangular Callout 4" o:spid="_x0000_s1026" type="#_x0000_t62" style="position:absolute;margin-left:167.55pt;margin-top:39.75pt;width:2in;height:45pt;z-index:251647488;visibility:visible;mso-wrap-style:square;mso-width-percent:0;mso-wrap-distance-left:9pt;mso-wrap-distance-top:0;mso-wrap-distance-right:9pt;mso-wrap-distance-bottom:0;mso-position-horizontal:absolute;mso-position-horizontal-relative:text;mso-position-vertical:absolute;mso-position-vertical-relative:text;mso-width-percent:0;mso-width-relative:margin;v-text-anchor:middle" o:gfxdata="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" adj="2844,34092" fillcolor="#65a0d7 [3028]" strokecolor="#5b9bd5 [3204]" strokeweight=".5pt">
                       <v:fill color2="#5898d4 [3172]" rotate="t" colors="0 #71a6db;.5 #559bdb;1 #438ac9" focus="100%" type="gradient">
                         <o:fill v:ext="view" type="gradientUnscaled"/>
                       </v:fill>
@@ -1213,7 +1213,7 @@
               <mc:AlternateContent>
                 <mc:Choice Requires="wps">
                   <w:drawing>
-                    <wp:anchor distT="0" distB="0" distL="114300" distR="114300" simplePos="0" relativeHeight="251654144" behindDoc="0" locked="0" layoutInCell="1" allowOverlap="1" wp14:anchorId="7E9D3A1D" wp14:editId="5985B377">
+                    <wp:anchor distT="0" distB="0" distL="114300" distR="114300" simplePos="0" relativeHeight="251652608" behindDoc="0" locked="0" layoutInCell="1" allowOverlap="1" wp14:anchorId="7E9D3A1D" wp14:editId="5985B377">
                       <wp:simplePos x="0" y="0"/>
                       <wp:positionH relativeFrom="column">
                         <wp:posOffset>184785</wp:posOffset>
@@ -1299,7 +1299,7 @@
                 </mc:Choice>
                 <mc:Fallback>
                   <w:pict>
-                    <v:shape w14:anchorId="7E9D3A1D" id="Rounded Rectangular Callout 5" o:spid="_x0000_s1027" type="#_x0000_t62" style="position:absolute;margin-left:14.55pt;margin-top:39.75pt;width:108pt;height:54pt;z-index:251654144;visibility:visible;mso-wrap-style:square;mso-height-percent:0;mso-wrap-distance-left:9pt;mso-wrap-distance-top:0;mso-wrap-distance-right:9pt;mso-wrap-distance-bottom:0;mso-position-horizontal:absolute;mso-position-horizontal-relative:text;mso-position-vertical:absolute;mso-position-vertical-relative:text;mso-height-percent:0;mso-height-relative:margin;v-text-anchor:middle" o:gfxdata="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" adj="20700,39660" fillcolor="#65a0d7 [3028]" strokecolor="#5b9bd5 [3204]" strokeweight=".5pt">
+                    <v:shape w14:anchorId="7E9D3A1D" id="Rounded Rectangular Callout 5" o:spid="_x0000_s1027" type="#_x0000_t62" style="position:absolute;margin-left:14.55pt;margin-top:39.75pt;width:108pt;height:54pt;z-index:251652608;visibility:visible;mso-wrap-style:square;mso-height-percent:0;mso-wrap-distance-left:9pt;mso-wrap-distance-top:0;mso-wrap-distance-right:9pt;mso-wrap-distance-bottom:0;mso-position-horizontal:absolute;mso-position-horizontal-relative:text;mso-position-vertical:absolute;mso-position-vertical-relative:text;mso-height-percent:0;mso-height-relative:margin;v-text-anchor:middle" o:gfxdata="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" adj="20700,39660" fillcolor="#65a0d7 [3028]" strokecolor="#5b9bd5 [3204]" strokeweight=".5pt">
                       <v:fill color2="#5898d4 [3172]" rotate="t" colors="0 #71a6db;.5 #559bdb;1 #438ac9" focus="100%" type="gradient">
                         <o:fill v:ext="view" type="gradientUnscaled"/>
                       </v:fill>
@@ -2094,6 +2094,18 @@
         <w:spacing w:after="0"/>
         <w:rPr>
           <w:rFonts w:ascii="Arial" w:hAnsi="Arial" w:cs="Arial"/>
+          <w:highlight w:val="yellow"/>
+        </w:rPr>
+      </w:pPr>
+    </w:p>
+    <w:p>
+      <w:pPr>
+        <w:tabs>
+          <w:tab w:val="right" w:pos="8498"/>
+        </w:tabs>
+        <w:spacing w:after="0"/>
+        <w:rPr>
+          <w:rFonts w:ascii="Arial" w:hAnsi="Arial" w:cs="Arial"/>
           <w:b/>
         </w:rPr>
       </w:pPr>
@@ -2180,6 +2192,18 @@
         </w:rPr>
         <w:t xml:space="preserve">ión o frase. </w:t>
       </w:r>
+    </w:p>
+    <w:p>
+      <w:pPr>
+        <w:tabs>
+          <w:tab w:val="right" w:pos="8498"/>
+        </w:tabs>
+        <w:spacing w:after="0"/>
+        <w:jc w:val="both"/>
+        <w:rPr>
+          <w:rFonts w:ascii="Arial" w:hAnsi="Arial" w:cs="Arial"/>
+        </w:rPr>
+      </w:pPr>
     </w:p>
     <w:p>
       <w:pPr>
@@ -3105,6 +3129,7 @@
           <w:bCs/>
           <w:lang w:val="es-ES" w:eastAsia="es-CO"/>
         </w:rPr>
+        <w:lastRenderedPageBreak/>
         <w:t xml:space="preserve">Por ejemplo, si se define la proposición </w:t>
       </w:r>
       <w:r>
@@ -3137,7 +3162,6 @@
           <w:rFonts w:ascii="Arial" w:hAnsi="Arial" w:cs="Arial"/>
           <w:i/>
         </w:rPr>
-        <w:lastRenderedPageBreak/>
         <w:t>q:</w:t>
       </w:r>
       <w:r>
@@ -3897,7 +3921,23 @@
           <w:rFonts w:ascii="Arial" w:eastAsia="Times New Roman" w:hAnsi="Arial" w:cs="Arial"/>
           <w:lang w:val="es-ES" w:eastAsia="es-CO"/>
         </w:rPr>
-        <w:t xml:space="preserve"> se presenta un estudio detallado de las proposiciones compuestas y los </w:t>
+        <w:t xml:space="preserve"> se presenta un estudio detallado de las </w:t>
+      </w:r>
+      <w:proofErr w:type="spellStart"/>
+      <w:r>
+        <w:rPr>
+          <w:rFonts w:ascii="Arial" w:eastAsia="Times New Roman" w:hAnsi="Arial" w:cs="Arial"/>
+          <w:lang w:val="es-ES" w:eastAsia="es-CO"/>
+        </w:rPr>
+        <w:t>proposicionescompuestas</w:t>
+      </w:r>
+      <w:proofErr w:type="spellEnd"/>
+      <w:r>
+        <w:rPr>
+          <w:rFonts w:ascii="Arial" w:eastAsia="Times New Roman" w:hAnsi="Arial" w:cs="Arial"/>
+          <w:lang w:val="es-ES" w:eastAsia="es-CO"/>
+        </w:rPr>
+        <w:t xml:space="preserve"> y los </w:t>
       </w:r>
       <w:r>
         <w:rPr>
@@ -4125,7 +4165,6 @@
                 <w:b/>
                 <w:color w:val="FFFFFF" w:themeColor="background1"/>
               </w:rPr>
-              <w:lastRenderedPageBreak/>
               <w:t>Practica: recurso nuevo</w:t>
             </w:r>
           </w:p>
@@ -5785,6 +5824,7 @@
                 <w:b/>
                 <w:color w:val="000000"/>
               </w:rPr>
+              <w:lastRenderedPageBreak/>
               <w:t>Código</w:t>
             </w:r>
           </w:p>
@@ -5829,7 +5869,6 @@
                 <w:b/>
                 <w:color w:val="000000"/>
               </w:rPr>
-              <w:lastRenderedPageBreak/>
               <w:t>Título</w:t>
             </w:r>
           </w:p>
@@ -6778,6 +6817,7 @@
                 <w:b/>
                 <w:color w:val="FFFFFF" w:themeColor="background1"/>
               </w:rPr>
+              <w:lastRenderedPageBreak/>
               <w:t>Imagen (fotografía, gráfica o ilustración)</w:t>
             </w:r>
           </w:p>
@@ -6802,7 +6842,6 @@
                 <w:b/>
                 <w:color w:val="000000"/>
               </w:rPr>
-              <w:lastRenderedPageBreak/>
               <w:t>Código</w:t>
             </w:r>
           </w:p>
@@ -7620,7 +7659,6 @@
                 <w:b/>
                 <w:color w:val="FFFFFF" w:themeColor="background1"/>
               </w:rPr>
-              <w:lastRenderedPageBreak/>
               <w:t>Practica: recurso nuevo</w:t>
             </w:r>
           </w:p>
@@ -8623,6 +8661,7 @@
                 <w:b/>
                 <w:color w:val="FFFFFF" w:themeColor="background1"/>
               </w:rPr>
+              <w:lastRenderedPageBreak/>
               <w:t>Profundiza: recurso nuevo</w:t>
             </w:r>
           </w:p>
@@ -8647,7 +8686,6 @@
                 <w:b/>
                 <w:color w:val="000000"/>
               </w:rPr>
-              <w:lastRenderedPageBreak/>
               <w:t>Código</w:t>
             </w:r>
           </w:p>
@@ -8977,7 +9015,7 @@
               <mc:AlternateContent>
                 <mc:Choice Requires="wps">
                   <w:drawing>
-                    <wp:anchor distT="0" distB="0" distL="114300" distR="114300" simplePos="0" relativeHeight="251670528" behindDoc="0" locked="0" layoutInCell="1" allowOverlap="1" wp14:anchorId="2E6BA678" wp14:editId="05CD64B1">
+                    <wp:anchor distT="0" distB="0" distL="114300" distR="114300" simplePos="0" relativeHeight="251672064" behindDoc="0" locked="0" layoutInCell="1" allowOverlap="1" wp14:anchorId="2E6BA678" wp14:editId="05CD64B1">
                       <wp:simplePos x="0" y="0"/>
                       <wp:positionH relativeFrom="column">
                         <wp:posOffset>2550160</wp:posOffset>
@@ -9065,7 +9103,7 @@
                       <v:stroke joinstyle="miter"/>
                       <v:path gradientshapeok="t" o:connecttype="rect"/>
                     </v:shapetype>
-                    <v:shape id="Text Box 16" o:spid="_x0000_s1028" type="#_x0000_t202" style="position:absolute;left:0;text-align:left;margin-left:200.8pt;margin-top:17.85pt;width:45pt;height:27pt;z-index:251670528;visibility:visible;mso-wrap-style:square;mso-height-percent:0;mso-wrap-distance-left:9pt;mso-wrap-distance-top:0;mso-wrap-distance-right:9pt;mso-wrap-distance-bottom:0;mso-position-horizontal:absolute;mso-position-horizontal-relative:text;mso-position-vertical:absolute;mso-position-vertical-relative:text;mso-height-percent:0;mso-height-relative:margin;v-text-anchor:top" o:gfxdata="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" filled="f" stroked="f">
+                    <v:shape id="Text Box 16" o:spid="_x0000_s1028" type="#_x0000_t202" style="position:absolute;left:0;text-align:left;margin-left:200.8pt;margin-top:17.85pt;width:45pt;height:27pt;z-index:251672064;visibility:visible;mso-wrap-style:square;mso-height-percent:0;mso-wrap-distance-left:9pt;mso-wrap-distance-top:0;mso-wrap-distance-right:9pt;mso-wrap-distance-bottom:0;mso-position-horizontal:absolute;mso-position-horizontal-relative:text;mso-position-vertical:absolute;mso-position-vertical-relative:text;mso-height-percent:0;mso-height-relative:margin;v-text-anchor:top" o:gfxdata="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" filled="f" stroked="f">
                       <v:textbox>
                         <w:txbxContent>
                           <w:p>
@@ -9108,7 +9146,7 @@
               <mc:AlternateContent>
                 <mc:Choice Requires="wps">
                   <w:drawing>
-                    <wp:anchor distT="0" distB="0" distL="114300" distR="114300" simplePos="0" relativeHeight="251659264" behindDoc="0" locked="0" layoutInCell="1" allowOverlap="1" wp14:anchorId="42AE7861" wp14:editId="4A386D8F">
+                    <wp:anchor distT="0" distB="0" distL="114300" distR="114300" simplePos="0" relativeHeight="251658752" behindDoc="0" locked="0" layoutInCell="1" allowOverlap="1" wp14:anchorId="42AE7861" wp14:editId="4A386D8F">
                       <wp:simplePos x="0" y="0"/>
                       <wp:positionH relativeFrom="column">
                         <wp:posOffset>721360</wp:posOffset>
@@ -9189,7 +9227,7 @@
                 </mc:Choice>
                 <mc:Fallback>
                   <w:pict>
-                    <v:oval w14:anchorId="38D8FE76" id="Oval 14" o:spid="_x0000_s1026" style="position:absolute;margin-left:56.8pt;margin-top:.75pt;width:171pt;height:2in;z-index:251659264;visibility:visible;mso-wrap-style:square;mso-width-percent:0;mso-height-percent:0;mso-wrap-distance-left:9pt;mso-wrap-distance-top:0;mso-wrap-distance-right:9pt;mso-wrap-distance-bottom:0;mso-position-horizontal:absolute;mso-position-horizontal-relative:text;mso-position-vertical:absolute;mso-position-vertical-relative:text;mso-width-percent:0;mso-height-percent:0;mso-width-relative:margin;mso-height-relative:margin;v-text-anchor:middle" o:gfxdata="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" filled="f" strokecolor="#5b9bd5 [3204]" strokeweight=".5pt">
+                    <v:oval w14:anchorId="73E97790" id="Oval 14" o:spid="_x0000_s1026" style="position:absolute;margin-left:56.8pt;margin-top:.75pt;width:171pt;height:2in;z-index:251658752;visibility:visible;mso-wrap-style:square;mso-width-percent:0;mso-height-percent:0;mso-wrap-distance-left:9pt;mso-wrap-distance-top:0;mso-wrap-distance-right:9pt;mso-wrap-distance-bottom:0;mso-position-horizontal:absolute;mso-position-horizontal-relative:text;mso-position-vertical:absolute;mso-position-vertical-relative:text;mso-width-percent:0;mso-height-percent:0;mso-width-relative:margin;mso-height-relative:margin;v-text-anchor:middle" o:gfxdata="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" filled="f" strokecolor="#5b9bd5 [3204]" strokeweight=".5pt">
                       <v:stroke joinstyle="miter"/>
                       <w10:wrap type="through"/>
                     </v:oval>
@@ -9242,7 +9280,7 @@
               <mc:AlternateContent>
                 <mc:Choice Requires="wps">
                   <w:drawing>
-                    <wp:anchor distT="0" distB="0" distL="114300" distR="114300" simplePos="0" relativeHeight="251665408" behindDoc="0" locked="0" layoutInCell="1" allowOverlap="1" wp14:anchorId="139E62A7" wp14:editId="67C9810B">
+                    <wp:anchor distT="0" distB="0" distL="114300" distR="114300" simplePos="0" relativeHeight="251665920" behindDoc="0" locked="0" layoutInCell="1" allowOverlap="1" wp14:anchorId="139E62A7" wp14:editId="67C9810B">
                       <wp:simplePos x="0" y="0"/>
                       <wp:positionH relativeFrom="column">
                         <wp:posOffset>1178560</wp:posOffset>
@@ -9333,7 +9371,7 @@
                 </mc:Choice>
                 <mc:Fallback>
                   <w:pict>
-                    <v:shape w14:anchorId="139E62A7" id="Text Box 15" o:spid="_x0000_s1029" type="#_x0000_t202" style="position:absolute;margin-left:92.8pt;margin-top:-131.4pt;width:108pt;height:99pt;z-index:251665408;visibility:visible;mso-wrap-style:square;mso-height-percent:0;mso-wrap-distance-left:9pt;mso-wrap-distance-top:0;mso-wrap-distance-right:9pt;mso-wrap-distance-bottom:0;mso-position-horizontal:absolute;mso-position-horizontal-relative:text;mso-position-vertical:absolute;mso-position-vertical-relative:text;mso-height-percent:0;mso-height-relative:margin;v-text-anchor:top" o:gfxdata="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" filled="f" stroked="f">
+                    <v:shape w14:anchorId="139E62A7" id="Text Box 15" o:spid="_x0000_s1029" type="#_x0000_t202" style="position:absolute;margin-left:92.8pt;margin-top:-131.4pt;width:108pt;height:99pt;z-index:251665920;visibility:visible;mso-wrap-style:square;mso-height-percent:0;mso-wrap-distance-left:9pt;mso-wrap-distance-top:0;mso-wrap-distance-right:9pt;mso-wrap-distance-bottom:0;mso-position-horizontal:absolute;mso-position-horizontal-relative:text;mso-position-vertical:absolute;mso-position-vertical-relative:text;mso-height-percent:0;mso-height-relative:margin;v-text-anchor:top" o:gfxdata="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" filled="f" stroked="f">
                       <v:textbox>
                         <w:txbxContent>
                           <w:p>
@@ -10148,6 +10186,7 @@
         <w:spacing w:line="276" w:lineRule="auto"/>
         <w:rPr>
           <w:rFonts w:ascii="Arial" w:hAnsi="Arial" w:cs="Arial"/>
+          <w:highlight w:val="yellow"/>
         </w:rPr>
       </w:pPr>
     </w:p>
@@ -10644,38 +10683,20 @@
               </w:rPr>
               <w:t xml:space="preserve">Las </w:t>
             </w:r>
-            <w:del w:id="0" w:author="lizzie patricia zambrano llamas" w:date="2015-10-20T15:01:00Z">
-              <w:r>
-                <w:rPr>
-                  <w:rFonts w:ascii="Arial" w:hAnsi="Arial" w:cs="Arial"/>
-                  <w:color w:val="000000"/>
-                </w:rPr>
-                <w:delText>R</w:delText>
-              </w:r>
-              <w:r>
-                <w:rPr>
-                  <w:rFonts w:ascii="Arial" w:hAnsi="Arial" w:cs="Arial"/>
-                  <w:color w:val="000000"/>
-                </w:rPr>
-                <w:delText xml:space="preserve">elaciones </w:delText>
-              </w:r>
-            </w:del>
-            <w:ins w:id="1" w:author="lizzie patricia zambrano llamas" w:date="2015-10-20T15:01:00Z">
-              <w:r>
-                <w:rPr>
-                  <w:rFonts w:ascii="Arial" w:hAnsi="Arial" w:cs="Arial"/>
-                  <w:color w:val="000000"/>
-                </w:rPr>
-                <w:t>r</w:t>
-              </w:r>
-              <w:r>
-                <w:rPr>
-                  <w:rFonts w:ascii="Arial" w:hAnsi="Arial" w:cs="Arial"/>
-                  <w:color w:val="000000"/>
-                </w:rPr>
-                <w:t xml:space="preserve">elaciones </w:t>
-              </w:r>
-            </w:ins>
+            <w:r>
+              <w:rPr>
+                <w:rFonts w:ascii="Arial" w:hAnsi="Arial" w:cs="Arial"/>
+                <w:color w:val="000000"/>
+              </w:rPr>
+              <w:t>r</w:t>
+            </w:r>
+            <w:r>
+              <w:rPr>
+                <w:rFonts w:ascii="Arial" w:hAnsi="Arial" w:cs="Arial"/>
+                <w:color w:val="000000"/>
+              </w:rPr>
+              <w:t xml:space="preserve">elaciones </w:t>
+            </w:r>
             <w:r>
               <w:rPr>
                 <w:rFonts w:ascii="Arial" w:hAnsi="Arial" w:cs="Arial"/>
@@ -11146,6 +11167,13 @@
           <w:rFonts w:ascii="Arial" w:hAnsi="Arial" w:cs="Arial"/>
         </w:rPr>
       </w:pPr>
+      <w:r>
+        <w:rPr>
+          <w:rFonts w:ascii="Arial" w:hAnsi="Arial" w:cs="Arial"/>
+          <w:highlight w:val="cyan"/>
+        </w:rPr>
+        <w:t>Falta el texto que se escribe antes de la actividad</w:t>
+      </w:r>
     </w:p>
     <w:tbl>
       <w:tblPr>
@@ -11382,18 +11410,6 @@
         <w:spacing w:line="276" w:lineRule="auto"/>
         <w:jc w:val="both"/>
         <w:rPr>
-          <w:del w:id="2" w:author="lizzie patricia zambrano llamas" w:date="2015-10-20T15:01:00Z"/>
-          <w:rFonts w:ascii="Arial" w:hAnsi="Arial" w:cs="Arial"/>
-          <w:highlight w:val="yellow"/>
-        </w:rPr>
-      </w:pPr>
-    </w:p>
-    <w:p>
-      <w:pPr>
-        <w:spacing w:line="276" w:lineRule="auto"/>
-        <w:jc w:val="both"/>
-        <w:rPr>
-          <w:del w:id="3" w:author="lizzie patricia zambrano llamas" w:date="2015-10-20T15:01:00Z"/>
           <w:rFonts w:ascii="Arial" w:hAnsi="Arial" w:cs="Arial"/>
           <w:highlight w:val="yellow"/>
         </w:rPr>
@@ -11469,21 +11485,7 @@
         <w:rPr>
           <w:rFonts w:ascii="Arial" w:hAnsi="Arial" w:cs="Arial"/>
         </w:rPr>
-        <w:t xml:space="preserve"> </w:t>
-      </w:r>
-      <w:del w:id="4" w:author="lizzie patricia zambrano llamas" w:date="2015-10-20T15:01:00Z">
-        <w:r>
-          <w:rPr>
-            <w:rFonts w:ascii="Arial" w:hAnsi="Arial" w:cs="Arial"/>
-          </w:rPr>
-          <w:delText xml:space="preserve"> </w:delText>
-        </w:r>
-      </w:del>
-      <w:r>
-        <w:rPr>
-          <w:rFonts w:ascii="Arial" w:hAnsi="Arial" w:cs="Arial"/>
-        </w:rPr>
-        <w:t>u</w:t>
+        <w:t xml:space="preserve"> u</w:t>
       </w:r>
       <w:r>
         <w:rPr>
@@ -11559,24 +11561,14 @@
         </w:rPr>
         <w:t xml:space="preserve">El resultado de cada operación determina un nuevo conjunto con unas </w:t>
       </w:r>
-      <w:del w:id="5" w:author="lizzie patricia zambrano llamas" w:date="2015-10-20T15:01:00Z">
-        <w:r>
-          <w:rPr>
-            <w:rFonts w:ascii="Arial" w:hAnsi="Arial" w:cs="Arial"/>
-            <w:highlight w:val="cyan"/>
-          </w:rPr>
-          <w:delText>caraterísticas</w:delText>
-        </w:r>
-      </w:del>
-      <w:ins w:id="6" w:author="lizzie patricia zambrano llamas" w:date="2015-10-20T15:01:00Z">
-        <w:r>
-          <w:rPr>
-            <w:rFonts w:ascii="Arial" w:hAnsi="Arial" w:cs="Arial"/>
-            <w:highlight w:val="cyan"/>
-          </w:rPr>
-          <w:t>características</w:t>
-        </w:r>
-      </w:ins>
+      <w:bookmarkStart w:id="0" w:name="_GoBack"/>
+      <w:bookmarkEnd w:id="0"/>
+      <w:r>
+        <w:rPr>
+          <w:rFonts w:ascii="Arial" w:hAnsi="Arial" w:cs="Arial"/>
+        </w:rPr>
+        <w:t>características</w:t>
+      </w:r>
       <w:r>
         <w:rPr>
           <w:rFonts w:ascii="Arial" w:hAnsi="Arial" w:cs="Arial"/>
@@ -12080,7 +12072,6 @@
         <w:rPr>
           <w:rFonts w:ascii="Arial" w:eastAsiaTheme="minorEastAsia" w:hAnsi="Arial" w:cs="Arial"/>
         </w:rPr>
-        <w:lastRenderedPageBreak/>
         <w:t xml:space="preserve">Nótese que los números 3 y 4 pertenecen a </w:t>
       </w:r>
       <w:r>
@@ -12134,6 +12125,7 @@
           <w:rFonts w:ascii="Arial" w:hAnsi="Arial" w:cs="Arial"/>
           <w:highlight w:val="yellow"/>
         </w:rPr>
+        <w:lastRenderedPageBreak/>
         <w:t>[SECCIÓN 2]</w:t>
       </w:r>
       <w:r>
@@ -12180,57 +12172,6 @@
           <w:rFonts w:ascii="Arial" w:hAnsi="Arial" w:cs="Arial"/>
         </w:rPr>
       </w:pPr>
-      <w:r>
-        <w:rPr>
-          <w:rFonts w:ascii="Arial" w:hAnsi="Arial" w:cs="Arial"/>
-        </w:rPr>
-        <w:t xml:space="preserve">La </w:t>
-      </w:r>
-      <w:r>
-        <w:rPr>
-          <w:rFonts w:ascii="Arial" w:hAnsi="Arial" w:cs="Arial"/>
-          <w:b/>
-        </w:rPr>
-        <w:t xml:space="preserve">intersección </w:t>
-      </w:r>
-      <w:r>
-        <w:rPr>
-          <w:rFonts w:ascii="Arial" w:hAnsi="Arial" w:cs="Arial"/>
-          <w:b/>
-        </w:rPr>
-        <w:t>entre</w:t>
-      </w:r>
-      <w:r>
-        <w:rPr>
-          <w:rFonts w:ascii="Arial" w:hAnsi="Arial" w:cs="Arial"/>
-          <w:b/>
-        </w:rPr>
-        <w:t xml:space="preserve"> dos conjuntos</w:t>
-      </w:r>
-      <w:r>
-        <w:rPr>
-          <w:rFonts w:ascii="Arial" w:hAnsi="Arial" w:cs="Arial"/>
-        </w:rPr>
-        <w:t xml:space="preserve"> es </w:t>
-      </w:r>
-      <w:r>
-        <w:rPr>
-          <w:rFonts w:ascii="Arial" w:hAnsi="Arial" w:cs="Arial"/>
-        </w:rPr>
-        <w:t>un nuevo</w:t>
-      </w:r>
-      <w:r>
-        <w:rPr>
-          <w:rFonts w:ascii="Arial" w:hAnsi="Arial" w:cs="Arial"/>
-        </w:rPr>
-        <w:t xml:space="preserve"> conjunto formado por los elementos </w:t>
-      </w:r>
-      <w:r>
-        <w:rPr>
-          <w:rFonts w:ascii="Arial" w:hAnsi="Arial" w:cs="Arial"/>
-        </w:rPr>
-        <w:t>comunes entre ellos.</w:t>
-      </w:r>
     </w:p>
     <w:p>
       <w:pPr>
@@ -12238,6 +12179,67 @@
         <w:ind w:left="0"/>
         <w:jc w:val="both"/>
         <w:rPr>
+          <w:rFonts w:ascii="Arial" w:hAnsi="Arial" w:cs="Arial"/>
+        </w:rPr>
+      </w:pPr>
+      <w:r>
+        <w:rPr>
+          <w:rFonts w:ascii="Arial" w:hAnsi="Arial" w:cs="Arial"/>
+        </w:rPr>
+        <w:t xml:space="preserve">La </w:t>
+      </w:r>
+      <w:r>
+        <w:rPr>
+          <w:rFonts w:ascii="Arial" w:hAnsi="Arial" w:cs="Arial"/>
+          <w:b/>
+        </w:rPr>
+        <w:t xml:space="preserve">intersección </w:t>
+      </w:r>
+      <w:r>
+        <w:rPr>
+          <w:rFonts w:ascii="Arial" w:hAnsi="Arial" w:cs="Arial"/>
+          <w:b/>
+        </w:rPr>
+        <w:t>entre</w:t>
+      </w:r>
+      <w:r>
+        <w:rPr>
+          <w:rFonts w:ascii="Arial" w:hAnsi="Arial" w:cs="Arial"/>
+          <w:b/>
+        </w:rPr>
+        <w:t xml:space="preserve"> dos conjuntos</w:t>
+      </w:r>
+      <w:r>
+        <w:rPr>
+          <w:rFonts w:ascii="Arial" w:hAnsi="Arial" w:cs="Arial"/>
+        </w:rPr>
+        <w:t xml:space="preserve"> es </w:t>
+      </w:r>
+      <w:r>
+        <w:rPr>
+          <w:rFonts w:ascii="Arial" w:hAnsi="Arial" w:cs="Arial"/>
+        </w:rPr>
+        <w:t>un nuevo</w:t>
+      </w:r>
+      <w:r>
+        <w:rPr>
+          <w:rFonts w:ascii="Arial" w:hAnsi="Arial" w:cs="Arial"/>
+        </w:rPr>
+        <w:t xml:space="preserve"> conjunto formado por los elementos </w:t>
+      </w:r>
+      <w:r>
+        <w:rPr>
+          <w:rFonts w:ascii="Arial" w:hAnsi="Arial" w:cs="Arial"/>
+        </w:rPr>
+        <w:t>comunes entre ellos.</w:t>
+      </w:r>
+    </w:p>
+    <w:p>
+      <w:pPr>
+        <w:pStyle w:val="Prrafodelista"/>
+        <w:ind w:left="0"/>
+        <w:jc w:val="both"/>
+        <w:rPr>
           <w:rFonts w:ascii="Arial" w:eastAsiaTheme="minorEastAsia" w:hAnsi="Arial" w:cs="Arial"/>
         </w:rPr>
       </w:pPr>
@@ -12402,16 +12404,6 @@
         </w:rPr>
         <w:t>B</w:t>
       </w:r>
-      <w:del w:id="7" w:author="lizzie patricia zambrano llamas" w:date="2015-10-20T15:02:00Z">
-        <w:r>
-          <w:rPr>
-            <w:rFonts w:ascii="Arial" w:hAnsi="Arial" w:cs="Arial"/>
-            <w:color w:val="000000"/>
-            <w:lang w:val="es-CO"/>
-          </w:rPr>
-          <w:delText xml:space="preserve"> </w:delText>
-        </w:r>
-      </w:del>
       <w:r>
         <w:rPr>
           <w:rFonts w:ascii="Arial" w:eastAsiaTheme="minorEastAsia" w:hAnsi="Arial" w:cs="Arial"/>
@@ -13504,21 +13496,7 @@
         <w:rPr>
           <w:rFonts w:ascii="Arial" w:eastAsiaTheme="minorEastAsia" w:hAnsi="Arial" w:cs="Arial"/>
         </w:rPr>
-        <w:t xml:space="preserve"> = {10, 12, 14, 16, 18, 20,</w:t>
-      </w:r>
-      <w:del w:id="8" w:author="lizzie patricia zambrano llamas" w:date="2015-10-20T15:02:00Z">
-        <w:r>
-          <w:rPr>
-            <w:rFonts w:ascii="Arial" w:eastAsiaTheme="minorEastAsia" w:hAnsi="Arial" w:cs="Arial"/>
-          </w:rPr>
-          <w:delText xml:space="preserve"> </w:delText>
-        </w:r>
-      </w:del>
-      <w:r>
-        <w:rPr>
-          <w:rFonts w:ascii="Arial" w:eastAsiaTheme="minorEastAsia" w:hAnsi="Arial" w:cs="Arial"/>
-        </w:rPr>
-        <w:t>…, 48}</w:t>
+        <w:t xml:space="preserve"> = {10, 12, 14, 16, 18, 20,…, 48}</w:t>
       </w:r>
     </w:p>
     <w:p>
@@ -13566,7 +13544,6 @@
                 <w:b/>
                 <w:color w:val="FFFFFF" w:themeColor="background1"/>
               </w:rPr>
-              <w:lastRenderedPageBreak/>
               <w:t>Practica: recurso nuevo</w:t>
             </w:r>
           </w:p>
@@ -13592,6 +13569,7 @@
                 <w:b/>
                 <w:color w:val="000000"/>
               </w:rPr>
+              <w:lastRenderedPageBreak/>
               <w:t>Código</w:t>
             </w:r>
           </w:p>
@@ -14069,7 +14047,6 @@
         </w:rPr>
         <w:t xml:space="preserve"> </w:t>
       </w:r>
-      <w:proofErr w:type="gramStart"/>
       <w:r>
         <w:rPr>
           <w:rFonts w:ascii="Arial" w:hAnsi="Arial" w:cs="Arial"/>
@@ -14081,19 +14058,10 @@
       </w:r>
       <w:r>
         <w:rPr>
-          <w:rFonts w:ascii="Arial" w:hAnsi="Arial" w:cs="Arial"/>
-          <w:color w:val="000000"/>
-          <w:lang w:val="es-CO"/>
-        </w:rPr>
-        <w:t xml:space="preserve"> </w:t>
-      </w:r>
-      <w:r>
-        <w:rPr>
           <w:rFonts w:ascii="Arial" w:eastAsiaTheme="minorEastAsia" w:hAnsi="Arial" w:cs="Arial"/>
         </w:rPr>
         <w:t>}</w:t>
       </w:r>
-      <w:proofErr w:type="gramEnd"/>
     </w:p>
     <w:p>
       <w:pPr>
@@ -14732,33 +14700,13 @@
                 <w:rFonts w:ascii="Arial" w:hAnsi="Arial" w:cs="Arial"/>
               </w:rPr>
             </w:pPr>
-            <w:del w:id="9" w:author="lizzie patricia zambrano llamas" w:date="2015-10-20T15:02:00Z">
-              <w:r>
-                <w:rPr>
-                  <w:rFonts w:ascii="Arial" w:hAnsi="Arial" w:cs="Arial"/>
-                  <w:color w:val="000000"/>
-                </w:rPr>
-                <w:delText xml:space="preserve">Competencias: </w:delText>
-              </w:r>
-            </w:del>
-            <w:ins w:id="10" w:author="lizzie patricia zambrano llamas" w:date="2015-10-20T15:02:00Z">
-              <w:r>
-                <w:rPr>
-                  <w:rFonts w:ascii="Arial" w:hAnsi="Arial" w:cs="Arial"/>
-                  <w:color w:val="000000"/>
-                </w:rPr>
-                <w:t>La r</w:t>
-              </w:r>
-            </w:ins>
-            <w:del w:id="11" w:author="lizzie patricia zambrano llamas" w:date="2015-10-20T15:02:00Z">
-              <w:r>
-                <w:rPr>
-                  <w:rFonts w:ascii="Arial" w:hAnsi="Arial" w:cs="Arial"/>
-                  <w:color w:val="000000"/>
-                </w:rPr>
-                <w:delText>r</w:delText>
-              </w:r>
-            </w:del>
+            <w:r>
+              <w:rPr>
+                <w:rFonts w:ascii="Arial" w:hAnsi="Arial" w:cs="Arial"/>
+                <w:color w:val="000000"/>
+              </w:rPr>
+              <w:t>La r</w:t>
+            </w:r>
             <w:r>
               <w:rPr>
                 <w:rFonts w:ascii="Arial" w:hAnsi="Arial" w:cs="Arial"/>
@@ -14930,7 +14878,6 @@
                 <w:b/>
                 <w:color w:val="FFFFFF" w:themeColor="background1"/>
               </w:rPr>
-              <w:lastRenderedPageBreak/>
               <w:t>Practica: recurso nuevo</w:t>
             </w:r>
           </w:p>
@@ -15050,7 +14997,15 @@
                 <w:rFonts w:ascii="Arial" w:hAnsi="Arial" w:cs="Arial"/>
                 <w:color w:val="000000"/>
               </w:rPr>
-              <w:t xml:space="preserve"> operaciones entre conjuntos</w:t>
+              <w:t xml:space="preserve"> operaciones entre </w:t>
+            </w:r>
+            <w:r>
+              <w:rPr>
+                <w:rFonts w:ascii="Arial" w:hAnsi="Arial" w:cs="Arial"/>
+                <w:color w:val="000000"/>
+              </w:rPr>
+              <w:lastRenderedPageBreak/>
+              <w:t>conjuntos</w:t>
             </w:r>
           </w:p>
         </w:tc>
@@ -15077,6 +15032,7 @@
                 <w:b/>
                 <w:color w:val="000000"/>
               </w:rPr>
+              <w:lastRenderedPageBreak/>
               <w:t>Descripción</w:t>
             </w:r>
           </w:p>
@@ -15159,24 +15115,6 @@
         </w:rPr>
         <w:t xml:space="preserve">ompetencias </w:t>
       </w:r>
-    </w:p>
-    <w:p>
-      <w:pPr>
-        <w:rPr>
-          <w:del w:id="12" w:author="lizzie patricia zambrano llamas" w:date="2015-10-20T15:03:00Z"/>
-          <w:rFonts w:ascii="Arial" w:hAnsi="Arial" w:cs="Arial"/>
-          <w:b/>
-        </w:rPr>
-      </w:pPr>
-    </w:p>
-    <w:p>
-      <w:pPr>
-        <w:rPr>
-          <w:del w:id="13" w:author="lizzie patricia zambrano llamas" w:date="2015-10-20T15:03:00Z"/>
-          <w:rFonts w:ascii="Arial" w:hAnsi="Arial" w:cs="Arial"/>
-          <w:b/>
-        </w:rPr>
-      </w:pPr>
     </w:p>
     <w:tbl>
       <w:tblPr>
@@ -15207,8 +15145,6 @@
                 <w:color w:val="FFFFFF" w:themeColor="background1"/>
               </w:rPr>
             </w:pPr>
-            <w:bookmarkStart w:id="14" w:name="_GoBack"/>
-            <w:bookmarkEnd w:id="14"/>
             <w:r>
               <w:rPr>
                 <w:rFonts w:ascii="Arial" w:hAnsi="Arial" w:cs="Arial"/>
@@ -15411,6 +15347,21 @@
           <w:b/>
         </w:rPr>
       </w:pPr>
+    </w:p>
+    <w:p>
+      <w:pPr>
+        <w:rPr>
+          <w:rFonts w:ascii="Arial" w:hAnsi="Arial" w:cs="Arial"/>
+          <w:b/>
+        </w:rPr>
+      </w:pPr>
+      <w:r>
+        <w:rPr>
+          <w:rFonts w:ascii="Arial" w:hAnsi="Arial" w:cs="Arial"/>
+          <w:b/>
+        </w:rPr>
+        <w:t>Fin de tema</w:t>
+      </w:r>
     </w:p>
     <w:tbl>
       <w:tblPr>
@@ -15950,7 +15901,6 @@
                 <w:b/>
                 <w:color w:val="000000"/>
               </w:rPr>
-              <w:lastRenderedPageBreak/>
               <w:t>Web 01</w:t>
             </w:r>
           </w:p>
@@ -16058,6 +16008,7 @@
                 <w:b/>
                 <w:color w:val="000000"/>
               </w:rPr>
+              <w:lastRenderedPageBreak/>
               <w:t>Web 02</w:t>
             </w:r>
           </w:p>
@@ -18922,14 +18873,6 @@
     <w:abstractNumId w:val="2"/>
   </w:num>
 </w:numbering>
-</file>
-
-<file path=word/people.xml><?xml version="1.0" encoding="utf-8"?>
-<w15:people xmlns:wpc="http://schemas.microsoft.com/office/word/2010/wordprocessingCanvas" xmlns:mc="http://schemas.openxmlformats.org/markup-compatibility/2006" xmlns:o="urn:schemas-microsoft-com:office:office" xmlns:r="http://schemas.openxmlformats.org/officeDocument/2006/relationships" xmlns:m="http://schemas.openxmlformats.org/officeDocument/2006/math" xmlns:v="urn:schemas-microsoft-com:vml" xmlns:wp14="http://schemas.microsoft.com/office/word/2010/wordprocessingDrawing" xmlns:wp="http://schemas.openxmlformats.org/drawingml/2006/wordprocessingDrawing" xmlns:w10="urn:schemas-microsoft-com:office:word" xmlns:w="http://schemas.openxmlformats.org/wordprocessingml/2006/main" xmlns:w14="http://schemas.microsoft.com/office/word/2010/wordml" xmlns:w15="http://schemas.microsoft.com/office/word/2012/wordml" xmlns:wpg="http://schemas.microsoft.com/office/word/2010/wordprocessingGroup" xmlns:wpi="http://schemas.microsoft.com/office/word/2010/wordprocessingInk" xmlns:wne="http://schemas.microsoft.com/office/word/2006/wordml" xmlns:wps="http://schemas.microsoft.com/office/word/2010/wordprocessingShape" mc:Ignorable="w14 w15 wp14">
-  <w15:person w15:author="lizzie patricia zambrano llamas">
-    <w15:presenceInfo w15:providerId="Windows Live" w15:userId="02dfb86449c2ec71"/>
-  </w15:person>
-</w15:people>
 </file>
 
 <file path=word/styles.xml><?xml version="1.0" encoding="utf-8"?>

</xml_diff>

<commit_message>
Ajustes escaleta sexto tema 02
Ajustes finales escalera y guión sexto tema 02
</commit_message>
<xml_diff>
--- a/fuentes/contenidos/grado06/guion01/MA_06_01_CO.docx
+++ b/fuentes/contenidos/grado06/guion01/MA_06_01_CO.docx
@@ -1,6 +1,6 @@
 
 <file path=word/document.xml><?xml version="1.0" encoding="utf-8"?>
-<w:document xmlns:wpc="http://schemas.microsoft.com/office/word/2010/wordprocessingCanvas" xmlns:mc="http://schemas.openxmlformats.org/markup-compatibility/2006" xmlns:o="urn:schemas-microsoft-com:office:office" xmlns:r="http://schemas.openxmlformats.org/officeDocument/2006/relationships" xmlns:m="http://schemas.openxmlformats.org/officeDocument/2006/math" xmlns:v="urn:schemas-microsoft-com:vml" xmlns:wp14="http://schemas.microsoft.com/office/word/2010/wordprocessingDrawing" xmlns:wp="http://schemas.openxmlformats.org/drawingml/2006/wordprocessingDrawing" xmlns:w10="urn:schemas-microsoft-com:office:word" xmlns:w="http://schemas.openxmlformats.org/wordprocessingml/2006/main" xmlns:w14="http://schemas.microsoft.com/office/word/2010/wordml" xmlns:w15="http://schemas.microsoft.com/office/word/2012/wordml" xmlns:wpg="http://schemas.microsoft.com/office/word/2010/wordprocessingGroup" xmlns:wpi="http://schemas.microsoft.com/office/word/2010/wordprocessingInk" xmlns:wne="http://schemas.microsoft.com/office/word/2006/wordml" xmlns:wps="http://schemas.microsoft.com/office/word/2010/wordprocessingShape" mc:Ignorable="w14 w15 wp14">
+<w:document xmlns:wpc="http://schemas.microsoft.com/office/word/2010/wordprocessingCanvas" xmlns:mo="http://schemas.microsoft.com/office/mac/office/2008/main" xmlns:mc="http://schemas.openxmlformats.org/markup-compatibility/2006" xmlns:mv="urn:schemas-microsoft-com:mac:vml" xmlns:o="urn:schemas-microsoft-com:office:office" xmlns:r="http://schemas.openxmlformats.org/officeDocument/2006/relationships" xmlns:m="http://schemas.openxmlformats.org/officeDocument/2006/math" xmlns:v="urn:schemas-microsoft-com:vml" xmlns:wp14="http://schemas.microsoft.com/office/word/2010/wordprocessingDrawing" xmlns:wp="http://schemas.openxmlformats.org/drawingml/2006/wordprocessingDrawing" xmlns:w10="urn:schemas-microsoft-com:office:word" xmlns:w="http://schemas.openxmlformats.org/wordprocessingml/2006/main" xmlns:w14="http://schemas.microsoft.com/office/word/2010/wordml" xmlns:wpg="http://schemas.microsoft.com/office/word/2010/wordprocessingGroup" xmlns:wpi="http://schemas.microsoft.com/office/word/2010/wordprocessingInk" xmlns:wne="http://schemas.microsoft.com/office/word/2006/wordml" xmlns:wps="http://schemas.microsoft.com/office/word/2010/wordprocessingShape" mc:Ignorable="w14 wp14">
   <w:body>
     <w:tbl>
       <w:tblPr>
@@ -1045,7 +1045,7 @@
                 <w:rFonts w:ascii="Arial" w:hAnsi="Arial" w:cs="Arial"/>
                 <w:noProof/>
                 <w:color w:val="000000"/>
-                <w:lang w:val="es-CO" w:eastAsia="es-CO"/>
+                <w:lang w:val="es-ES" w:eastAsia="es-ES"/>
               </w:rPr>
               <mc:AlternateContent>
                 <mc:Choice Requires="wps">
@@ -1134,7 +1134,7 @@
                     </wp:anchor>
                   </w:drawing>
                 </mc:Choice>
-                <mc:Fallback>
+                <mc:Fallback xmlns:w15="http://schemas.microsoft.com/office/word/2012/wordml">
                   <w:pict>
                     <v:shapetype w14:anchorId="1D7386F0" id="_x0000_t62" coordsize="21600,21600" o:spt="62" adj="1350,25920" path="m3600,qx,3600l0@8@12@24,0@9,,18000qy3600,21600l@6,21600@15@27@7,21600,18000,21600qx21600,18000l21600@9@18@30,21600@8,21600,3600qy18000,l@7,0@21@33@6,xe">
                       <v:stroke joinstyle="miter"/>
@@ -1208,7 +1208,7 @@
                 <w:rFonts w:ascii="Arial" w:hAnsi="Arial" w:cs="Arial"/>
                 <w:noProof/>
                 <w:color w:val="000000"/>
-                <w:lang w:val="es-CO" w:eastAsia="es-CO"/>
+                <w:lang w:val="es-ES" w:eastAsia="es-ES"/>
               </w:rPr>
               <mc:AlternateContent>
                 <mc:Choice Requires="wps">
@@ -1297,7 +1297,7 @@
                     </wp:anchor>
                   </w:drawing>
                 </mc:Choice>
-                <mc:Fallback>
+                <mc:Fallback xmlns:w15="http://schemas.microsoft.com/office/word/2012/wordml">
                   <w:pict>
                     <v:shape w14:anchorId="7E9D3A1D" id="Rounded Rectangular Callout 5" o:spid="_x0000_s1027" type="#_x0000_t62" style="position:absolute;margin-left:14.55pt;margin-top:39.75pt;width:108pt;height:54pt;z-index:251652608;visibility:visible;mso-wrap-style:square;mso-height-percent:0;mso-wrap-distance-left:9pt;mso-wrap-distance-top:0;mso-wrap-distance-right:9pt;mso-wrap-distance-bottom:0;mso-position-horizontal:absolute;mso-position-horizontal-relative:text;mso-position-vertical:absolute;mso-position-vertical-relative:text;mso-height-percent:0;mso-height-relative:margin;v-text-anchor:middle" o:gfxdata="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" adj="20700,39660" fillcolor="#65a0d7 [3028]" strokecolor="#5b9bd5 [3204]" strokeweight=".5pt">
                       <v:fill color2="#5898d4 [3172]" rotate="t" colors="0 #71a6db;.5 #559bdb;1 #438ac9" focus="100%" type="gradient">
@@ -1376,7 +1376,7 @@
               <w:rPr>
                 <w:rFonts w:ascii="Arial" w:hAnsi="Arial" w:cs="Arial"/>
                 <w:noProof/>
-                <w:lang w:val="es-CO" w:eastAsia="es-CO"/>
+                <w:lang w:val="es-ES" w:eastAsia="es-ES"/>
               </w:rPr>
               <w:drawing>
                 <wp:inline distT="0" distB="0" distL="0" distR="0" wp14:anchorId="6C903701" wp14:editId="288327E6">
@@ -1396,7 +1396,7 @@
                           </pic:cNvPicPr>
                         </pic:nvPicPr>
                         <pic:blipFill>
-                          <a:blip r:embed="rId5">
+                          <a:blip r:embed="rId6">
                             <a:extLst>
                               <a:ext uri="{28A0092B-C50C-407E-A947-70E740481C1C}">
                                 <a14:useLocalDpi xmlns:a14="http://schemas.microsoft.com/office/drawing/2010/main" val="0"/>
@@ -2069,7 +2069,6 @@
           <w:rFonts w:ascii="Arial" w:hAnsi="Arial" w:cs="Arial"/>
         </w:rPr>
       </w:pPr>
-      <w:proofErr w:type="gramStart"/>
       <w:r>
         <w:rPr>
           <w:rFonts w:ascii="Arial" w:eastAsiaTheme="minorEastAsia" w:hAnsi="Arial" w:cs="Arial"/>
@@ -2078,7 +2077,6 @@
         <w:lastRenderedPageBreak/>
         <w:t>t</w:t>
       </w:r>
-      <w:proofErr w:type="gramEnd"/>
       <w:r>
         <w:rPr>
           <w:rFonts w:ascii="Arial" w:eastAsiaTheme="minorEastAsia" w:hAnsi="Arial" w:cs="Arial"/>
@@ -3685,7 +3683,6 @@
           <w:rFonts w:ascii="Arial" w:hAnsi="Arial" w:cs="Arial"/>
         </w:rPr>
       </w:pPr>
-      <w:proofErr w:type="gramStart"/>
       <w:r>
         <w:rPr>
           <w:rFonts w:ascii="Arial" w:hAnsi="Arial" w:cs="Arial"/>
@@ -3693,7 +3690,6 @@
         </w:rPr>
         <w:t>t</w:t>
       </w:r>
-      <w:proofErr w:type="gramEnd"/>
       <w:r>
         <w:rPr>
           <w:rFonts w:ascii="Arial" w:hAnsi="Arial" w:cs="Arial"/>
@@ -3713,7 +3709,6 @@
           <w:rFonts w:ascii="Arial" w:hAnsi="Arial" w:cs="Arial"/>
         </w:rPr>
       </w:pPr>
-      <w:proofErr w:type="gramStart"/>
       <w:r>
         <w:rPr>
           <w:rFonts w:ascii="Arial" w:hAnsi="Arial" w:cs="Arial"/>
@@ -3721,7 +3716,6 @@
         </w:rPr>
         <w:t>s</w:t>
       </w:r>
-      <w:proofErr w:type="gramEnd"/>
       <w:r>
         <w:rPr>
           <w:rFonts w:ascii="Arial" w:hAnsi="Arial" w:cs="Arial"/>
@@ -3921,23 +3915,23 @@
           <w:rFonts w:ascii="Arial" w:eastAsia="Times New Roman" w:hAnsi="Arial" w:cs="Arial"/>
           <w:lang w:val="es-ES" w:eastAsia="es-CO"/>
         </w:rPr>
-        <w:t xml:space="preserve"> se presenta un estudio detallado de las </w:t>
-      </w:r>
-      <w:proofErr w:type="spellStart"/>
+        <w:t xml:space="preserve"> se presenta un estudio detallado de las proposiciones</w:t>
+      </w:r>
+      <w:ins w:id="0" w:author="Ancopepe pepe" w:date="2015-10-21T13:05:00Z">
+        <w:r>
+          <w:rPr>
+            <w:rFonts w:ascii="Arial" w:eastAsia="Times New Roman" w:hAnsi="Arial" w:cs="Arial"/>
+            <w:lang w:val="es-ES" w:eastAsia="es-CO"/>
+          </w:rPr>
+          <w:t xml:space="preserve"> </w:t>
+        </w:r>
+      </w:ins>
       <w:r>
         <w:rPr>
           <w:rFonts w:ascii="Arial" w:eastAsia="Times New Roman" w:hAnsi="Arial" w:cs="Arial"/>
           <w:lang w:val="es-ES" w:eastAsia="es-CO"/>
         </w:rPr>
-        <w:t>proposicionescompuestas</w:t>
-      </w:r>
-      <w:proofErr w:type="spellEnd"/>
-      <w:r>
-        <w:rPr>
-          <w:rFonts w:ascii="Arial" w:eastAsia="Times New Roman" w:hAnsi="Arial" w:cs="Arial"/>
-          <w:lang w:val="es-ES" w:eastAsia="es-CO"/>
-        </w:rPr>
-        <w:t xml:space="preserve"> y los </w:t>
+        <w:t xml:space="preserve">compuestas y los </w:t>
       </w:r>
       <w:r>
         <w:rPr>
@@ -6912,7 +6906,7 @@
               <w:rPr>
                 <w:rFonts w:ascii="Arial" w:hAnsi="Arial" w:cs="Arial"/>
                 <w:noProof/>
-                <w:lang w:val="es-CO" w:eastAsia="es-CO"/>
+                <w:lang w:val="es-ES" w:eastAsia="es-ES"/>
               </w:rPr>
               <w:drawing>
                 <wp:inline distT="0" distB="0" distL="0" distR="0" wp14:anchorId="5AE81D38" wp14:editId="15B5D400">
@@ -6932,7 +6926,7 @@
                           </pic:cNvPicPr>
                         </pic:nvPicPr>
                         <pic:blipFill rotWithShape="1">
-                          <a:blip r:embed="rId6">
+                          <a:blip r:embed="rId7">
                             <a:extLst>
                               <a:ext uri="{28A0092B-C50C-407E-A947-70E740481C1C}">
                                 <a14:useLocalDpi xmlns:a14="http://schemas.microsoft.com/office/drawing/2010/main" val="0"/>
@@ -6956,7 +6950,7 @@
                           </a:ln>
                           <a:extLst>
                             <a:ext uri="{53640926-AAD7-44d8-BBD7-CCE9431645EC}">
-                              <a14:shadowObscured xmlns:a14="http://schemas.microsoft.com/office/drawing/2010/main" xmlns:w="http://schemas.openxmlformats.org/wordprocessingml/2006/main" xmlns:w10="urn:schemas-microsoft-com:office:word" xmlns:v="urn:schemas-microsoft-com:vml" xmlns:o="urn:schemas-microsoft-com:office:office" xmlns:mv="urn:schemas-microsoft-com:mac:vml" xmlns:mo="http://schemas.microsoft.com/office/mac/office/2008/main" xmlns=""/>
+                              <a14:shadowObscured xmlns:a14="http://schemas.microsoft.com/office/drawing/2010/main"/>
                             </a:ext>
                           </a:extLst>
                         </pic:spPr>
@@ -7896,31 +7890,23 @@
               <w:rPr>
                 <w:rFonts w:ascii="Arial" w:hAnsi="Arial" w:cs="Arial"/>
               </w:rPr>
-              <w:t xml:space="preserve">Con estas actividades podrás practicar lo aprendido en relación con la lógica </w:t>
-            </w:r>
-            <w:proofErr w:type="spellStart"/>
-            <w:r>
-              <w:rPr>
-                <w:rFonts w:ascii="Arial" w:hAnsi="Arial" w:cs="Arial"/>
-              </w:rPr>
-              <w:t>matemática.</w:t>
-            </w:r>
+              <w:t>Con estas actividades podrás practicar lo aprendido en relación con la lógica matemática.</w:t>
+            </w:r>
+            <w:ins w:id="1" w:author="Ancopepe pepe" w:date="2015-10-21T13:06:00Z">
+              <w:r>
+                <w:rPr>
+                  <w:rFonts w:ascii="Arial" w:hAnsi="Arial" w:cs="Arial"/>
+                </w:rPr>
+                <w:t xml:space="preserve"> </w:t>
+              </w:r>
+            </w:ins>
             <w:r>
               <w:rPr>
                 <w:rFonts w:ascii="Arial" w:hAnsi="Arial" w:cs="Arial"/>
                 <w:b/>
                 <w:color w:val="FFFFFF" w:themeColor="background1"/>
               </w:rPr>
-              <w:t>Practica</w:t>
-            </w:r>
-            <w:proofErr w:type="spellEnd"/>
-            <w:r>
-              <w:rPr>
-                <w:rFonts w:ascii="Arial" w:hAnsi="Arial" w:cs="Arial"/>
-                <w:b/>
-                <w:color w:val="FFFFFF" w:themeColor="background1"/>
-              </w:rPr>
-              <w:t>: recurso nuevo</w:t>
+              <w:t>Practica: recurso nuevo</w:t>
             </w:r>
           </w:p>
         </w:tc>
@@ -9010,7 +8996,7 @@
                 <w:rFonts w:ascii="Arial" w:hAnsi="Arial" w:cs="Arial"/>
                 <w:noProof/>
                 <w:color w:val="000000"/>
-                <w:lang w:val="es-CO" w:eastAsia="es-CO"/>
+                <w:lang w:val="es-ES" w:eastAsia="es-ES"/>
               </w:rPr>
               <mc:AlternateContent>
                 <mc:Choice Requires="wps">
@@ -9047,7 +9033,7 @@
                               <a:effectLst/>
                               <a:extLst>
                                 <a:ext uri="{C572A759-6A51-4108-AA02-DFA0A04FC94B}">
-                                  <ma14:wrappingTextBoxFlag xmlns:ma14="http://schemas.microsoft.com/office/mac/drawingml/2011/main" xmlns:w="http://schemas.openxmlformats.org/wordprocessingml/2006/main" xmlns:w10="urn:schemas-microsoft-com:office:word" xmlns:v="urn:schemas-microsoft-com:vml" xmlns:o="urn:schemas-microsoft-com:office:office" xmlns:mv="urn:schemas-microsoft-com:mac:vml" xmlns:mo="http://schemas.microsoft.com/office/mac/office/2008/main" xmlns=""/>
+                                  <ma14:wrappingTextBoxFlag xmlns:ma14="http://schemas.microsoft.com/office/mac/drawingml/2011/main"/>
                                 </a:ext>
                               </a:extLst>
                             </wps:spPr>
@@ -9097,7 +9083,7 @@
                     </wp:anchor>
                   </w:drawing>
                 </mc:Choice>
-                <mc:Fallback>
+                <mc:Fallback xmlns:w15="http://schemas.microsoft.com/office/word/2012/wordml">
                   <w:pict>
                     <v:shapetype w14:anchorId="2E6BA678" id="_x0000_t202" coordsize="21600,21600" o:spt="202" path="m,l,21600r21600,l21600,xe">
                       <v:stroke joinstyle="miter"/>
@@ -9141,7 +9127,7 @@
                 <w:rFonts w:ascii="Arial" w:hAnsi="Arial" w:cs="Arial"/>
                 <w:noProof/>
                 <w:color w:val="000000"/>
-                <w:lang w:val="es-CO" w:eastAsia="es-CO"/>
+                <w:lang w:val="es-ES" w:eastAsia="es-ES"/>
               </w:rPr>
               <mc:AlternateContent>
                 <mc:Choice Requires="wps">
@@ -9225,7 +9211,7 @@
                     </wp:anchor>
                   </w:drawing>
                 </mc:Choice>
-                <mc:Fallback>
+                <mc:Fallback xmlns:w15="http://schemas.microsoft.com/office/word/2012/wordml">
                   <w:pict>
                     <v:oval w14:anchorId="73E97790" id="Oval 14" o:spid="_x0000_s1026" style="position:absolute;margin-left:56.8pt;margin-top:.75pt;width:171pt;height:2in;z-index:251658752;visibility:visible;mso-wrap-style:square;mso-width-percent:0;mso-height-percent:0;mso-wrap-distance-left:9pt;mso-wrap-distance-top:0;mso-wrap-distance-right:9pt;mso-wrap-distance-bottom:0;mso-position-horizontal:absolute;mso-position-horizontal-relative:text;mso-position-vertical:absolute;mso-position-vertical-relative:text;mso-width-percent:0;mso-height-percent:0;mso-width-relative:margin;mso-height-relative:margin;v-text-anchor:middle" o:gfxdata="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" filled="f" strokecolor="#5b9bd5 [3204]" strokeweight=".5pt">
                       <v:stroke joinstyle="miter"/>
@@ -9275,7 +9261,7 @@
                 <w:rFonts w:ascii="Arial" w:hAnsi="Arial" w:cs="Arial"/>
                 <w:noProof/>
                 <w:color w:val="000000"/>
-                <w:lang w:val="es-CO" w:eastAsia="es-CO"/>
+                <w:lang w:val="es-ES" w:eastAsia="es-ES"/>
               </w:rPr>
               <mc:AlternateContent>
                 <mc:Choice Requires="wps">
@@ -9312,7 +9298,7 @@
                               <a:effectLst/>
                               <a:extLst>
                                 <a:ext uri="{C572A759-6A51-4108-AA02-DFA0A04FC94B}">
-                                  <ma14:wrappingTextBoxFlag xmlns:ma14="http://schemas.microsoft.com/office/mac/drawingml/2011/main" xmlns:w="http://schemas.openxmlformats.org/wordprocessingml/2006/main" xmlns:w10="urn:schemas-microsoft-com:office:word" xmlns:v="urn:schemas-microsoft-com:vml" xmlns:o="urn:schemas-microsoft-com:office:office" xmlns:mv="urn:schemas-microsoft-com:mac:vml" xmlns:mo="http://schemas.microsoft.com/office/mac/office/2008/main" xmlns=""/>
+                                  <ma14:wrappingTextBoxFlag xmlns:ma14="http://schemas.microsoft.com/office/mac/drawingml/2011/main"/>
                                 </a:ext>
                               </a:extLst>
                             </wps:spPr>
@@ -9369,7 +9355,7 @@
                     </wp:anchor>
                   </w:drawing>
                 </mc:Choice>
-                <mc:Fallback>
+                <mc:Fallback xmlns:w15="http://schemas.microsoft.com/office/word/2012/wordml">
                   <w:pict>
                     <v:shape w14:anchorId="139E62A7" id="Text Box 15" o:spid="_x0000_s1029" type="#_x0000_t202" style="position:absolute;margin-left:92.8pt;margin-top:-131.4pt;width:108pt;height:99pt;z-index:251665920;visibility:visible;mso-wrap-style:square;mso-height-percent:0;mso-wrap-distance-left:9pt;mso-wrap-distance-top:0;mso-wrap-distance-right:9pt;mso-wrap-distance-bottom:0;mso-position-horizontal:absolute;mso-position-horizontal-relative:text;mso-position-vertical:absolute;mso-position-vertical-relative:text;mso-height-percent:0;mso-height-relative:margin;v-text-anchor:top" o:gfxdata="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" filled="f" stroked="f">
                       <v:textbox>
@@ -9825,7 +9811,7 @@
               <w:rPr>
                 <w:rFonts w:ascii="Arial" w:hAnsi="Arial" w:cs="Arial"/>
                 <w:noProof/>
-                <w:lang w:val="es-CO" w:eastAsia="es-CO"/>
+                <w:lang w:val="es-ES" w:eastAsia="es-ES"/>
               </w:rPr>
               <w:drawing>
                 <wp:inline distT="0" distB="0" distL="0" distR="0" wp14:anchorId="4C1F2EF6" wp14:editId="63595E25">
@@ -9845,7 +9831,7 @@
                           </pic:cNvPicPr>
                         </pic:nvPicPr>
                         <pic:blipFill>
-                          <a:blip r:embed="rId7">
+                          <a:blip r:embed="rId8">
                             <a:extLst>
                               <a:ext uri="{28A0092B-C50C-407E-A947-70E740481C1C}">
                                 <a14:useLocalDpi xmlns:a14="http://schemas.microsoft.com/office/drawing/2010/main" val="0"/>
@@ -11162,18 +11148,70 @@
     </w:p>
     <w:p>
       <w:pPr>
-        <w:pStyle w:val="Prrafodelista"/>
-        <w:rPr>
-          <w:rFonts w:ascii="Arial" w:hAnsi="Arial" w:cs="Arial"/>
-        </w:rPr>
-      </w:pPr>
-      <w:r>
-        <w:rPr>
-          <w:rFonts w:ascii="Arial" w:hAnsi="Arial" w:cs="Arial"/>
-          <w:highlight w:val="cyan"/>
-        </w:rPr>
-        <w:t>Falta el texto que se escribe antes de la actividad</w:t>
-      </w:r>
+        <w:rPr>
+          <w:rFonts w:ascii="Arial" w:hAnsi="Arial" w:cs="Arial"/>
+          <w:rPrChange w:id="2" w:author="Ancopepe pepe" w:date="2015-10-21T13:27:00Z">
+            <w:rPr/>
+          </w:rPrChange>
+        </w:rPr>
+        <w:pPrChange w:id="3" w:author="Ancopepe pepe" w:date="2015-10-21T13:27:00Z">
+          <w:pPr>
+            <w:pStyle w:val="Prrafodelista"/>
+          </w:pPr>
+        </w:pPrChange>
+      </w:pPr>
+      <w:del w:id="4" w:author="Ancopepe pepe" w:date="2015-10-21T13:27:00Z">
+        <w:r>
+          <w:rPr>
+            <w:rFonts w:ascii="Arial" w:hAnsi="Arial" w:cs="Arial"/>
+            <w:highlight w:val="cyan"/>
+            <w:rPrChange w:id="5" w:author="Ancopepe pepe" w:date="2015-10-21T13:27:00Z">
+              <w:rPr>
+                <w:highlight w:val="cyan"/>
+              </w:rPr>
+            </w:rPrChange>
+          </w:rPr>
+          <w:delText>Falta el texto que se escribe antes de la actividad</w:delText>
+        </w:r>
+      </w:del>
+      <w:ins w:id="6" w:author="Ancopepe pepe" w:date="2015-10-21T13:29:00Z">
+        <w:r>
+          <w:rPr>
+            <w:rFonts w:ascii="Arial" w:hAnsi="Arial" w:cs="Arial"/>
+          </w:rPr>
+          <w:t xml:space="preserve"> </w:t>
+        </w:r>
+        <w:r>
+          <w:rPr>
+            <w:rFonts w:ascii="Arial" w:hAnsi="Arial" w:cs="Arial"/>
+          </w:rPr>
+          <w:t>Con estas actividades podrás practicar</w:t>
+        </w:r>
+        <w:r>
+          <w:rPr>
+            <w:rFonts w:ascii="Arial" w:hAnsi="Arial" w:cs="Arial"/>
+          </w:rPr>
+          <w:t xml:space="preserve"> lo aprendido en relación con lo</w:t>
+        </w:r>
+        <w:r>
+          <w:rPr>
+            <w:rFonts w:ascii="Arial" w:hAnsi="Arial" w:cs="Arial"/>
+          </w:rPr>
+          <w:t xml:space="preserve">s </w:t>
+        </w:r>
+        <w:r>
+          <w:rPr>
+            <w:rFonts w:ascii="Arial" w:hAnsi="Arial" w:cs="Arial"/>
+          </w:rPr>
+          <w:t>conjuntos</w:t>
+        </w:r>
+        <w:r>
+          <w:rPr>
+            <w:rFonts w:ascii="Arial" w:hAnsi="Arial" w:cs="Arial"/>
+          </w:rPr>
+          <w:t>.</w:t>
+        </w:r>
+      </w:ins>
     </w:p>
     <w:tbl>
       <w:tblPr>
@@ -11561,8 +11599,6 @@
         </w:rPr>
         <w:t xml:space="preserve">El resultado de cada operación determina un nuevo conjunto con unas </w:t>
       </w:r>
-      <w:bookmarkStart w:id="0" w:name="_GoBack"/>
-      <w:bookmarkEnd w:id="0"/>
       <w:r>
         <w:rPr>
           <w:rFonts w:ascii="Arial" w:hAnsi="Arial" w:cs="Arial"/>
@@ -15328,14 +15364,33 @@
                 <w:rFonts w:ascii="Arial" w:hAnsi="Arial" w:cs="Arial"/>
               </w:rPr>
             </w:pPr>
-            <w:r>
-              <w:rPr>
-                <w:rFonts w:ascii="Arial" w:hAnsi="Arial" w:cs="Arial"/>
-                <w:color w:val="000000"/>
-                <w:highlight w:val="cyan"/>
-              </w:rPr>
-              <w:t>Interactivo que muestra los diferentes conjuntos que hay en la cotidianidad, sus relaciones y las operaciones entre ellos</w:t>
-            </w:r>
+            <w:ins w:id="7" w:author="Ancopepe pepe" w:date="2015-10-21T13:34:00Z">
+              <w:r>
+                <w:rPr>
+                  <w:rFonts w:ascii="Arial" w:hAnsi="Arial" w:cs="Arial"/>
+                  <w:color w:val="000000"/>
+                </w:rPr>
+                <w:t>Interactivo que explica la modelación de problemas a partir del concepto de conjunto</w:t>
+              </w:r>
+            </w:ins>
+            <w:del w:id="8" w:author="Ancopepe pepe" w:date="2015-10-21T13:34:00Z">
+              <w:r>
+                <w:rPr>
+                  <w:rFonts w:ascii="Arial" w:hAnsi="Arial" w:cs="Arial"/>
+                  <w:color w:val="000000"/>
+                  <w:rPrChange w:id="9" w:author="Ancopepe pepe" w:date="2015-10-21T13:16:00Z">
+                    <w:rPr>
+                      <w:rFonts w:ascii="Arial" w:hAnsi="Arial" w:cs="Arial"/>
+                      <w:color w:val="000000"/>
+                      <w:highlight w:val="cyan"/>
+                    </w:rPr>
+                  </w:rPrChange>
+                </w:rPr>
+                <w:delText>que muestra los diferentes conjuntos que hay en la cotidianidad, sus relaciones y las operaciones entre ellos</w:delText>
+              </w:r>
+            </w:del>
+            <w:bookmarkStart w:id="10" w:name="_GoBack"/>
+            <w:bookmarkEnd w:id="10"/>
           </w:p>
         </w:tc>
       </w:tr>
@@ -15920,7 +15975,7 @@
                 <w:color w:val="BFBFBF" w:themeColor="background1" w:themeShade="BF"/>
               </w:rPr>
             </w:pPr>
-            <w:hyperlink r:id="rId8" w:history="1">
+            <w:hyperlink r:id="rId9" w:history="1">
               <w:r>
                 <w:rPr>
                   <w:rStyle w:val="Hipervnculo"/>
@@ -16231,8 +16286,8 @@
 </file>
 
 <file path=word/numbering.xml><?xml version="1.0" encoding="utf-8"?>
-<w:numbering xmlns:wpc="http://schemas.microsoft.com/office/word/2010/wordprocessingCanvas" xmlns:mc="http://schemas.openxmlformats.org/markup-compatibility/2006" xmlns:o="urn:schemas-microsoft-com:office:office" xmlns:r="http://schemas.openxmlformats.org/officeDocument/2006/relationships" xmlns:m="http://schemas.openxmlformats.org/officeDocument/2006/math" xmlns:v="urn:schemas-microsoft-com:vml" xmlns:wp14="http://schemas.microsoft.com/office/word/2010/wordprocessingDrawing" xmlns:wp="http://schemas.openxmlformats.org/drawingml/2006/wordprocessingDrawing" xmlns:w10="urn:schemas-microsoft-com:office:word" xmlns:w="http://schemas.openxmlformats.org/wordprocessingml/2006/main" xmlns:w14="http://schemas.microsoft.com/office/word/2010/wordml" xmlns:w15="http://schemas.microsoft.com/office/word/2012/wordml" xmlns:wpg="http://schemas.microsoft.com/office/word/2010/wordprocessingGroup" xmlns:wpi="http://schemas.microsoft.com/office/word/2010/wordprocessingInk" xmlns:wne="http://schemas.microsoft.com/office/word/2006/wordml" xmlns:wps="http://schemas.microsoft.com/office/word/2010/wordprocessingShape" mc:Ignorable="w14 w15 wp14">
-  <w:abstractNum w:abstractNumId="0" w15:restartNumberingAfterBreak="0">
+<w:numbering xmlns:wpc="http://schemas.microsoft.com/office/word/2010/wordprocessingCanvas" xmlns:mo="http://schemas.microsoft.com/office/mac/office/2008/main" xmlns:mc="http://schemas.openxmlformats.org/markup-compatibility/2006" xmlns:mv="urn:schemas-microsoft-com:mac:vml" xmlns:o="urn:schemas-microsoft-com:office:office" xmlns:r="http://schemas.openxmlformats.org/officeDocument/2006/relationships" xmlns:m="http://schemas.openxmlformats.org/officeDocument/2006/math" xmlns:v="urn:schemas-microsoft-com:vml" xmlns:wp14="http://schemas.microsoft.com/office/word/2010/wordprocessingDrawing" xmlns:wp="http://schemas.openxmlformats.org/drawingml/2006/wordprocessingDrawing" xmlns:w10="urn:schemas-microsoft-com:office:word" xmlns:w="http://schemas.openxmlformats.org/wordprocessingml/2006/main" xmlns:w14="http://schemas.microsoft.com/office/word/2010/wordml" xmlns:wpg="http://schemas.microsoft.com/office/word/2010/wordprocessingGroup" xmlns:wpi="http://schemas.microsoft.com/office/word/2010/wordprocessingInk" xmlns:wne="http://schemas.microsoft.com/office/word/2006/wordml" xmlns:wps="http://schemas.microsoft.com/office/word/2010/wordprocessingShape" mc:Ignorable="w14 wp14">
+  <w:abstractNum w:abstractNumId="0">
     <w:nsid w:val="04D162A9"/>
     <w:multiLevelType w:val="hybridMultilevel"/>
     <w:tmpl w:val="859294F2"/>
@@ -16345,7 +16400,7 @@
       </w:rPr>
     </w:lvl>
   </w:abstractNum>
-  <w:abstractNum w:abstractNumId="1" w15:restartNumberingAfterBreak="0">
+  <w:abstractNum w:abstractNumId="1">
     <w:nsid w:val="139A3723"/>
     <w:multiLevelType w:val="hybridMultilevel"/>
     <w:tmpl w:val="EDA44188"/>
@@ -16459,7 +16514,7 @@
       </w:rPr>
     </w:lvl>
   </w:abstractNum>
-  <w:abstractNum w:abstractNumId="2" w15:restartNumberingAfterBreak="0">
+  <w:abstractNum w:abstractNumId="2">
     <w:nsid w:val="15E93122"/>
     <w:multiLevelType w:val="hybridMultilevel"/>
     <w:tmpl w:val="1494B338"/>
@@ -16572,7 +16627,7 @@
       </w:rPr>
     </w:lvl>
   </w:abstractNum>
-  <w:abstractNum w:abstractNumId="3" w15:restartNumberingAfterBreak="0">
+  <w:abstractNum w:abstractNumId="3">
     <w:nsid w:val="15EF21A1"/>
     <w:multiLevelType w:val="hybridMultilevel"/>
     <w:tmpl w:val="918A07B8"/>
@@ -16685,7 +16740,7 @@
       </w:rPr>
     </w:lvl>
   </w:abstractNum>
-  <w:abstractNum w:abstractNumId="4" w15:restartNumberingAfterBreak="0">
+  <w:abstractNum w:abstractNumId="4">
     <w:nsid w:val="1AD175B2"/>
     <w:multiLevelType w:val="hybridMultilevel"/>
     <w:tmpl w:val="1B3E92AA"/>
@@ -16798,7 +16853,7 @@
       </w:rPr>
     </w:lvl>
   </w:abstractNum>
-  <w:abstractNum w:abstractNumId="5" w15:restartNumberingAfterBreak="0">
+  <w:abstractNum w:abstractNumId="5">
     <w:nsid w:val="1EA967B7"/>
     <w:multiLevelType w:val="hybridMultilevel"/>
     <w:tmpl w:val="27D8DD2A"/>
@@ -16911,7 +16966,7 @@
       </w:rPr>
     </w:lvl>
   </w:abstractNum>
-  <w:abstractNum w:abstractNumId="6" w15:restartNumberingAfterBreak="0">
+  <w:abstractNum w:abstractNumId="6">
     <w:nsid w:val="331733CE"/>
     <w:multiLevelType w:val="hybridMultilevel"/>
     <w:tmpl w:val="56E89A92"/>
@@ -17023,7 +17078,7 @@
       </w:rPr>
     </w:lvl>
   </w:abstractNum>
-  <w:abstractNum w:abstractNumId="7" w15:restartNumberingAfterBreak="0">
+  <w:abstractNum w:abstractNumId="7">
     <w:nsid w:val="340D198F"/>
     <w:multiLevelType w:val="hybridMultilevel"/>
     <w:tmpl w:val="7194B58A"/>
@@ -17136,7 +17191,7 @@
       </w:rPr>
     </w:lvl>
   </w:abstractNum>
-  <w:abstractNum w:abstractNumId="8" w15:restartNumberingAfterBreak="0">
+  <w:abstractNum w:abstractNumId="8">
     <w:nsid w:val="406B7F28"/>
     <w:multiLevelType w:val="hybridMultilevel"/>
     <w:tmpl w:val="105268AE"/>
@@ -17248,7 +17303,7 @@
       </w:rPr>
     </w:lvl>
   </w:abstractNum>
-  <w:abstractNum w:abstractNumId="9" w15:restartNumberingAfterBreak="0">
+  <w:abstractNum w:abstractNumId="9">
     <w:nsid w:val="45AA4C7C"/>
     <w:multiLevelType w:val="hybridMultilevel"/>
     <w:tmpl w:val="0E147DA4"/>
@@ -17337,7 +17392,7 @@
       </w:pPr>
     </w:lvl>
   </w:abstractNum>
-  <w:abstractNum w:abstractNumId="10" w15:restartNumberingAfterBreak="0">
+  <w:abstractNum w:abstractNumId="10">
     <w:nsid w:val="4E711321"/>
     <w:multiLevelType w:val="hybridMultilevel"/>
     <w:tmpl w:val="6FCEA1A4"/>
@@ -17449,7 +17504,7 @@
       </w:rPr>
     </w:lvl>
   </w:abstractNum>
-  <w:abstractNum w:abstractNumId="11" w15:restartNumberingAfterBreak="0">
+  <w:abstractNum w:abstractNumId="11">
     <w:nsid w:val="4E723020"/>
     <w:multiLevelType w:val="hybridMultilevel"/>
     <w:tmpl w:val="06368ECE"/>
@@ -17563,7 +17618,7 @@
       </w:rPr>
     </w:lvl>
   </w:abstractNum>
-  <w:abstractNum w:abstractNumId="12" w15:restartNumberingAfterBreak="0">
+  <w:abstractNum w:abstractNumId="12">
     <w:nsid w:val="504A754F"/>
     <w:multiLevelType w:val="hybridMultilevel"/>
     <w:tmpl w:val="CACEDABC"/>
@@ -17676,7 +17731,7 @@
       </w:rPr>
     </w:lvl>
   </w:abstractNum>
-  <w:abstractNum w:abstractNumId="13" w15:restartNumberingAfterBreak="0">
+  <w:abstractNum w:abstractNumId="13">
     <w:nsid w:val="5AF22D9A"/>
     <w:multiLevelType w:val="hybridMultilevel"/>
     <w:tmpl w:val="33C0B59E"/>
@@ -17789,7 +17844,7 @@
       </w:rPr>
     </w:lvl>
   </w:abstractNum>
-  <w:abstractNum w:abstractNumId="14" w15:restartNumberingAfterBreak="0">
+  <w:abstractNum w:abstractNumId="14">
     <w:nsid w:val="6200556E"/>
     <w:multiLevelType w:val="hybridMultilevel"/>
     <w:tmpl w:val="5268F5BA"/>
@@ -17902,7 +17957,7 @@
       </w:rPr>
     </w:lvl>
   </w:abstractNum>
-  <w:abstractNum w:abstractNumId="15" w15:restartNumberingAfterBreak="0">
+  <w:abstractNum w:abstractNumId="15">
     <w:nsid w:val="67014F0F"/>
     <w:multiLevelType w:val="hybridMultilevel"/>
     <w:tmpl w:val="57E6A024"/>
@@ -18015,7 +18070,7 @@
       </w:rPr>
     </w:lvl>
   </w:abstractNum>
-  <w:abstractNum w:abstractNumId="16" w15:restartNumberingAfterBreak="0">
+  <w:abstractNum w:abstractNumId="16">
     <w:nsid w:val="68461FD2"/>
     <w:multiLevelType w:val="hybridMultilevel"/>
     <w:tmpl w:val="C31699E4"/>
@@ -18128,7 +18183,7 @@
       </w:rPr>
     </w:lvl>
   </w:abstractNum>
-  <w:abstractNum w:abstractNumId="17" w15:restartNumberingAfterBreak="0">
+  <w:abstractNum w:abstractNumId="17">
     <w:nsid w:val="6F1D028B"/>
     <w:multiLevelType w:val="hybridMultilevel"/>
     <w:tmpl w:val="5948AF26"/>
@@ -18240,7 +18295,7 @@
       </w:rPr>
     </w:lvl>
   </w:abstractNum>
-  <w:abstractNum w:abstractNumId="18" w15:restartNumberingAfterBreak="0">
+  <w:abstractNum w:abstractNumId="18">
     <w:nsid w:val="719A7B56"/>
     <w:multiLevelType w:val="hybridMultilevel"/>
     <w:tmpl w:val="D8B8981E"/>
@@ -18353,7 +18408,7 @@
       </w:rPr>
     </w:lvl>
   </w:abstractNum>
-  <w:abstractNum w:abstractNumId="19" w15:restartNumberingAfterBreak="0">
+  <w:abstractNum w:abstractNumId="19">
     <w:nsid w:val="71A63FD6"/>
     <w:multiLevelType w:val="hybridMultilevel"/>
     <w:tmpl w:val="702CE6AE"/>
@@ -18465,7 +18520,7 @@
       </w:rPr>
     </w:lvl>
   </w:abstractNum>
-  <w:abstractNum w:abstractNumId="20" w15:restartNumberingAfterBreak="0">
+  <w:abstractNum w:abstractNumId="20">
     <w:nsid w:val="75231F08"/>
     <w:multiLevelType w:val="hybridMultilevel"/>
     <w:tmpl w:val="66E6DD8C"/>
@@ -18578,7 +18633,7 @@
       </w:rPr>
     </w:lvl>
   </w:abstractNum>
-  <w:abstractNum w:abstractNumId="21" w15:restartNumberingAfterBreak="0">
+  <w:abstractNum w:abstractNumId="21">
     <w:nsid w:val="76380D58"/>
     <w:multiLevelType w:val="hybridMultilevel"/>
     <w:tmpl w:val="4EC2E5E6"/>
@@ -18691,7 +18746,7 @@
       </w:rPr>
     </w:lvl>
   </w:abstractNum>
-  <w:abstractNum w:abstractNumId="22" w15:restartNumberingAfterBreak="0">
+  <w:abstractNum w:abstractNumId="22">
     <w:nsid w:val="789258DE"/>
     <w:multiLevelType w:val="hybridMultilevel"/>
     <w:tmpl w:val="F0BE6F98"/>
@@ -18876,7 +18931,7 @@
 </file>
 
 <file path=word/styles.xml><?xml version="1.0" encoding="utf-8"?>
-<w:styles xmlns:mc="http://schemas.openxmlformats.org/markup-compatibility/2006" xmlns:r="http://schemas.openxmlformats.org/officeDocument/2006/relationships" xmlns:w="http://schemas.openxmlformats.org/wordprocessingml/2006/main" xmlns:w14="http://schemas.microsoft.com/office/word/2010/wordml" xmlns:w15="http://schemas.microsoft.com/office/word/2012/wordml" mc:Ignorable="w14 w15">
+<w:styles xmlns:mc="http://schemas.openxmlformats.org/markup-compatibility/2006" xmlns:r="http://schemas.openxmlformats.org/officeDocument/2006/relationships" xmlns:w="http://schemas.openxmlformats.org/wordprocessingml/2006/main" xmlns:w14="http://schemas.microsoft.com/office/word/2010/wordml" mc:Ignorable="w14">
   <w:docDefaults>
     <w:rPrDefault>
       <w:rPr>
@@ -18892,369 +18947,158 @@
       </w:pPr>
     </w:pPrDefault>
   </w:docDefaults>
-  <w:latentStyles w:defLockedState="0" w:defUIPriority="99" w:defSemiHidden="0" w:defUnhideWhenUsed="0" w:defQFormat="0" w:count="371">
-    <w:lsdException w:name="Normal" w:uiPriority="0" w:qFormat="1"/>
-    <w:lsdException w:name="heading 1" w:uiPriority="9" w:qFormat="1"/>
-    <w:lsdException w:name="heading 2" w:semiHidden="1" w:uiPriority="9" w:unhideWhenUsed="1" w:qFormat="1"/>
-    <w:lsdException w:name="heading 3" w:semiHidden="1" w:uiPriority="0" w:unhideWhenUsed="1" w:qFormat="1"/>
-    <w:lsdException w:name="heading 4" w:semiHidden="1" w:uiPriority="9" w:unhideWhenUsed="1" w:qFormat="1"/>
-    <w:lsdException w:name="heading 5" w:semiHidden="1" w:uiPriority="0" w:unhideWhenUsed="1" w:qFormat="1"/>
-    <w:lsdException w:name="heading 6" w:semiHidden="1" w:uiPriority="9" w:unhideWhenUsed="1" w:qFormat="1"/>
-    <w:lsdException w:name="heading 7" w:semiHidden="1" w:uiPriority="9" w:unhideWhenUsed="1" w:qFormat="1"/>
-    <w:lsdException w:name="heading 8" w:semiHidden="1" w:uiPriority="9" w:unhideWhenUsed="1" w:qFormat="1"/>
-    <w:lsdException w:name="heading 9" w:semiHidden="1" w:uiPriority="9" w:unhideWhenUsed="1" w:qFormat="1"/>
-    <w:lsdException w:name="index 1" w:semiHidden="1" w:unhideWhenUsed="1"/>
-    <w:lsdException w:name="index 2" w:semiHidden="1" w:unhideWhenUsed="1"/>
-    <w:lsdException w:name="index 3" w:semiHidden="1" w:unhideWhenUsed="1"/>
-    <w:lsdException w:name="index 4" w:semiHidden="1" w:unhideWhenUsed="1"/>
-    <w:lsdException w:name="index 5" w:semiHidden="1" w:unhideWhenUsed="1"/>
-    <w:lsdException w:name="index 6" w:semiHidden="1" w:unhideWhenUsed="1"/>
-    <w:lsdException w:name="index 7" w:semiHidden="1" w:unhideWhenUsed="1"/>
-    <w:lsdException w:name="index 8" w:semiHidden="1" w:unhideWhenUsed="1"/>
-    <w:lsdException w:name="index 9" w:semiHidden="1" w:unhideWhenUsed="1"/>
-    <w:lsdException w:name="toc 1" w:semiHidden="1" w:uiPriority="39" w:unhideWhenUsed="1"/>
-    <w:lsdException w:name="toc 2" w:semiHidden="1" w:uiPriority="39" w:unhideWhenUsed="1"/>
-    <w:lsdException w:name="toc 3" w:semiHidden="1" w:uiPriority="39" w:unhideWhenUsed="1"/>
-    <w:lsdException w:name="toc 4" w:semiHidden="1" w:uiPriority="39" w:unhideWhenUsed="1"/>
-    <w:lsdException w:name="toc 5" w:semiHidden="1" w:uiPriority="39" w:unhideWhenUsed="1"/>
-    <w:lsdException w:name="toc 6" w:semiHidden="1" w:uiPriority="39" w:unhideWhenUsed="1"/>
-    <w:lsdException w:name="toc 7" w:semiHidden="1" w:uiPriority="39" w:unhideWhenUsed="1"/>
-    <w:lsdException w:name="toc 8" w:semiHidden="1" w:uiPriority="39" w:unhideWhenUsed="1"/>
-    <w:lsdException w:name="toc 9" w:semiHidden="1" w:uiPriority="39" w:unhideWhenUsed="1"/>
-    <w:lsdException w:name="Normal Indent" w:semiHidden="1" w:unhideWhenUsed="1"/>
-    <w:lsdException w:name="footnote text" w:semiHidden="1" w:unhideWhenUsed="1"/>
-    <w:lsdException w:name="annotation text" w:semiHidden="1" w:unhideWhenUsed="1"/>
-    <w:lsdException w:name="header" w:semiHidden="1" w:unhideWhenUsed="1"/>
-    <w:lsdException w:name="footer" w:semiHidden="1" w:unhideWhenUsed="1"/>
-    <w:lsdException w:name="index heading" w:semiHidden="1" w:unhideWhenUsed="1"/>
-    <w:lsdException w:name="caption" w:semiHidden="1" w:uiPriority="35" w:unhideWhenUsed="1" w:qFormat="1"/>
-    <w:lsdException w:name="table of figures" w:semiHidden="1" w:unhideWhenUsed="1"/>
-    <w:lsdException w:name="envelope address" w:semiHidden="1" w:unhideWhenUsed="1"/>
-    <w:lsdException w:name="envelope return" w:semiHidden="1" w:unhideWhenUsed="1"/>
-    <w:lsdException w:name="footnote reference" w:semiHidden="1" w:unhideWhenUsed="1"/>
-    <w:lsdException w:name="annotation reference" w:semiHidden="1" w:uiPriority="0" w:unhideWhenUsed="1"/>
-    <w:lsdException w:name="line number" w:semiHidden="1" w:unhideWhenUsed="1"/>
-    <w:lsdException w:name="page number" w:semiHidden="1" w:uiPriority="0" w:unhideWhenUsed="1"/>
-    <w:lsdException w:name="endnote reference" w:semiHidden="1" w:unhideWhenUsed="1"/>
-    <w:lsdException w:name="endnote text" w:semiHidden="1" w:unhideWhenUsed="1"/>
-    <w:lsdException w:name="table of authorities" w:semiHidden="1" w:unhideWhenUsed="1"/>
-    <w:lsdException w:name="macro" w:semiHidden="1" w:unhideWhenUsed="1"/>
-    <w:lsdException w:name="toa heading" w:semiHidden="1" w:unhideWhenUsed="1"/>
-    <w:lsdException w:name="List" w:semiHidden="1" w:unhideWhenUsed="1"/>
-    <w:lsdException w:name="List Bullet" w:semiHidden="1" w:unhideWhenUsed="1"/>
-    <w:lsdException w:name="List Number" w:semiHidden="1" w:unhideWhenUsed="1"/>
-    <w:lsdException w:name="List 2" w:semiHidden="1" w:unhideWhenUsed="1"/>
-    <w:lsdException w:name="List 3" w:semiHidden="1" w:unhideWhenUsed="1"/>
-    <w:lsdException w:name="List 4" w:semiHidden="1" w:unhideWhenUsed="1"/>
-    <w:lsdException w:name="List 5" w:semiHidden="1" w:unhideWhenUsed="1"/>
-    <w:lsdException w:name="List Bullet 2" w:semiHidden="1" w:unhideWhenUsed="1"/>
-    <w:lsdException w:name="List Bullet 3" w:semiHidden="1" w:unhideWhenUsed="1"/>
-    <w:lsdException w:name="List Bullet 4" w:semiHidden="1" w:unhideWhenUsed="1"/>
-    <w:lsdException w:name="List Bullet 5" w:semiHidden="1" w:unhideWhenUsed="1"/>
-    <w:lsdException w:name="List Number 2" w:semiHidden="1" w:unhideWhenUsed="1"/>
-    <w:lsdException w:name="List Number 3" w:semiHidden="1" w:unhideWhenUsed="1"/>
-    <w:lsdException w:name="List Number 4" w:semiHidden="1" w:unhideWhenUsed="1"/>
-    <w:lsdException w:name="List Number 5" w:semiHidden="1" w:unhideWhenUsed="1"/>
-    <w:lsdException w:name="Title" w:uiPriority="10" w:qFormat="1"/>
-    <w:lsdException w:name="Closing" w:semiHidden="1" w:unhideWhenUsed="1"/>
-    <w:lsdException w:name="Signature" w:semiHidden="1" w:unhideWhenUsed="1"/>
-    <w:lsdException w:name="Default Paragraph Font" w:semiHidden="1" w:uiPriority="1" w:unhideWhenUsed="1"/>
-    <w:lsdException w:name="Body Text" w:semiHidden="1" w:unhideWhenUsed="1"/>
-    <w:lsdException w:name="Body Text Indent" w:semiHidden="1" w:unhideWhenUsed="1"/>
-    <w:lsdException w:name="List Continue" w:semiHidden="1" w:unhideWhenUsed="1"/>
-    <w:lsdException w:name="List Continue 2" w:semiHidden="1" w:unhideWhenUsed="1"/>
-    <w:lsdException w:name="List Continue 3" w:semiHidden="1" w:unhideWhenUsed="1"/>
-    <w:lsdException w:name="List Continue 4" w:semiHidden="1" w:unhideWhenUsed="1"/>
-    <w:lsdException w:name="List Continue 5" w:semiHidden="1" w:unhideWhenUsed="1"/>
-    <w:lsdException w:name="Message Header" w:semiHidden="1" w:unhideWhenUsed="1"/>
-    <w:lsdException w:name="Subtitle" w:uiPriority="11" w:qFormat="1"/>
-    <w:lsdException w:name="Salutation" w:semiHidden="1" w:unhideWhenUsed="1"/>
-    <w:lsdException w:name="Date" w:semiHidden="1" w:unhideWhenUsed="1"/>
-    <w:lsdException w:name="Body Text First Indent" w:semiHidden="1" w:unhideWhenUsed="1"/>
-    <w:lsdException w:name="Body Text First Indent 2" w:semiHidden="1" w:unhideWhenUsed="1"/>
-    <w:lsdException w:name="Note Heading" w:semiHidden="1" w:unhideWhenUsed="1"/>
-    <w:lsdException w:name="Body Text 2" w:semiHidden="1" w:unhideWhenUsed="1"/>
-    <w:lsdException w:name="Body Text 3" w:semiHidden="1" w:unhideWhenUsed="1"/>
-    <w:lsdException w:name="Body Text Indent 2" w:semiHidden="1" w:unhideWhenUsed="1"/>
-    <w:lsdException w:name="Body Text Indent 3" w:semiHidden="1" w:unhideWhenUsed="1"/>
-    <w:lsdException w:name="Block Text" w:semiHidden="1" w:unhideWhenUsed="1"/>
-    <w:lsdException w:name="Hyperlink" w:semiHidden="1" w:unhideWhenUsed="1"/>
-    <w:lsdException w:name="FollowedHyperlink" w:semiHidden="1" w:uiPriority="0" w:unhideWhenUsed="1"/>
-    <w:lsdException w:name="Strong" w:uiPriority="22" w:qFormat="1"/>
-    <w:lsdException w:name="Emphasis" w:uiPriority="20" w:qFormat="1"/>
-    <w:lsdException w:name="Document Map" w:semiHidden="1" w:unhideWhenUsed="1"/>
-    <w:lsdException w:name="Plain Text" w:semiHidden="1" w:unhideWhenUsed="1"/>
-    <w:lsdException w:name="E-mail Signature" w:semiHidden="1" w:unhideWhenUsed="1"/>
-    <w:lsdException w:name="HTML Top of Form" w:semiHidden="1" w:unhideWhenUsed="1"/>
-    <w:lsdException w:name="HTML Bottom of Form" w:semiHidden="1" w:unhideWhenUsed="1"/>
-    <w:lsdException w:name="Normal (Web)" w:semiHidden="1" w:unhideWhenUsed="1"/>
-    <w:lsdException w:name="HTML Acronym" w:semiHidden="1" w:unhideWhenUsed="1"/>
-    <w:lsdException w:name="HTML Address" w:semiHidden="1" w:unhideWhenUsed="1"/>
-    <w:lsdException w:name="HTML Cite" w:semiHidden="1" w:unhideWhenUsed="1"/>
-    <w:lsdException w:name="HTML Code" w:semiHidden="1" w:unhideWhenUsed="1"/>
-    <w:lsdException w:name="HTML Definition" w:semiHidden="1" w:unhideWhenUsed="1"/>
-    <w:lsdException w:name="HTML Keyboard" w:semiHidden="1" w:unhideWhenUsed="1"/>
-    <w:lsdException w:name="HTML Preformatted" w:semiHidden="1" w:unhideWhenUsed="1"/>
-    <w:lsdException w:name="HTML Sample" w:semiHidden="1" w:unhideWhenUsed="1"/>
-    <w:lsdException w:name="HTML Typewriter" w:semiHidden="1" w:unhideWhenUsed="1"/>
-    <w:lsdException w:name="HTML Variable" w:semiHidden="1" w:unhideWhenUsed="1"/>
-    <w:lsdException w:name="Normal Table" w:semiHidden="1" w:unhideWhenUsed="1"/>
-    <w:lsdException w:name="annotation subject" w:semiHidden="1" w:uiPriority="0" w:unhideWhenUsed="1"/>
-    <w:lsdException w:name="No List" w:semiHidden="1" w:unhideWhenUsed="1"/>
-    <w:lsdException w:name="Outline List 1" w:semiHidden="1" w:unhideWhenUsed="1"/>
-    <w:lsdException w:name="Outline List 2" w:semiHidden="1" w:unhideWhenUsed="1"/>
-    <w:lsdException w:name="Outline List 3" w:semiHidden="1" w:unhideWhenUsed="1"/>
-    <w:lsdException w:name="Table Simple 1" w:semiHidden="1" w:unhideWhenUsed="1"/>
-    <w:lsdException w:name="Table Simple 2" w:semiHidden="1" w:unhideWhenUsed="1"/>
-    <w:lsdException w:name="Table Simple 3" w:semiHidden="1" w:unhideWhenUsed="1"/>
-    <w:lsdException w:name="Table Classic 1" w:semiHidden="1" w:unhideWhenUsed="1"/>
-    <w:lsdException w:name="Table Classic 2" w:semiHidden="1" w:unhideWhenUsed="1"/>
-    <w:lsdException w:name="Table Classic 3" w:semiHidden="1" w:unhideWhenUsed="1"/>
-    <w:lsdException w:name="Table Classic 4" w:semiHidden="1" w:unhideWhenUsed="1"/>
-    <w:lsdException w:name="Table Colorful 1" w:semiHidden="1" w:unhideWhenUsed="1"/>
-    <w:lsdException w:name="Table Colorful 2" w:semiHidden="1" w:unhideWhenUsed="1"/>
-    <w:lsdException w:name="Table Colorful 3" w:semiHidden="1" w:unhideWhenUsed="1"/>
-    <w:lsdException w:name="Table Columns 1" w:semiHidden="1" w:unhideWhenUsed="1"/>
-    <w:lsdException w:name="Table Columns 2" w:semiHidden="1" w:unhideWhenUsed="1"/>
-    <w:lsdException w:name="Table Columns 3" w:semiHidden="1" w:unhideWhenUsed="1"/>
-    <w:lsdException w:name="Table Columns 4" w:semiHidden="1" w:unhideWhenUsed="1"/>
-    <w:lsdException w:name="Table Columns 5" w:semiHidden="1" w:unhideWhenUsed="1"/>
-    <w:lsdException w:name="Table Grid 1" w:semiHidden="1" w:unhideWhenUsed="1"/>
-    <w:lsdException w:name="Table Grid 2" w:semiHidden="1" w:unhideWhenUsed="1"/>
-    <w:lsdException w:name="Table Grid 3" w:semiHidden="1" w:unhideWhenUsed="1"/>
-    <w:lsdException w:name="Table Grid 4" w:semiHidden="1" w:unhideWhenUsed="1"/>
-    <w:lsdException w:name="Table Grid 5" w:semiHidden="1" w:unhideWhenUsed="1"/>
-    <w:lsdException w:name="Table Grid 6" w:semiHidden="1" w:unhideWhenUsed="1"/>
-    <w:lsdException w:name="Table Grid 7" w:semiHidden="1" w:unhideWhenUsed="1"/>
-    <w:lsdException w:name="Table Grid 8" w:semiHidden="1" w:unhideWhenUsed="1"/>
-    <w:lsdException w:name="Table List 1" w:semiHidden="1" w:unhideWhenUsed="1"/>
-    <w:lsdException w:name="Table List 2" w:semiHidden="1" w:unhideWhenUsed="1"/>
-    <w:lsdException w:name="Table List 3" w:semiHidden="1" w:unhideWhenUsed="1"/>
-    <w:lsdException w:name="Table List 4" w:semiHidden="1" w:unhideWhenUsed="1"/>
-    <w:lsdException w:name="Table List 5" w:semiHidden="1" w:unhideWhenUsed="1"/>
-    <w:lsdException w:name="Table List 6" w:semiHidden="1" w:unhideWhenUsed="1"/>
-    <w:lsdException w:name="Table List 7" w:semiHidden="1" w:unhideWhenUsed="1"/>
-    <w:lsdException w:name="Table List 8" w:semiHidden="1" w:unhideWhenUsed="1"/>
-    <w:lsdException w:name="Table 3D effects 1" w:semiHidden="1" w:unhideWhenUsed="1"/>
-    <w:lsdException w:name="Table 3D effects 2" w:semiHidden="1" w:unhideWhenUsed="1"/>
-    <w:lsdException w:name="Table 3D effects 3" w:semiHidden="1" w:unhideWhenUsed="1"/>
-    <w:lsdException w:name="Table Contemporary" w:semiHidden="1" w:unhideWhenUsed="1"/>
-    <w:lsdException w:name="Table Elegant" w:semiHidden="1" w:unhideWhenUsed="1"/>
-    <w:lsdException w:name="Table Professional" w:semiHidden="1" w:unhideWhenUsed="1"/>
-    <w:lsdException w:name="Table Subtle 1" w:semiHidden="1" w:unhideWhenUsed="1"/>
-    <w:lsdException w:name="Table Subtle 2" w:semiHidden="1" w:unhideWhenUsed="1"/>
-    <w:lsdException w:name="Table Web 1" w:semiHidden="1" w:unhideWhenUsed="1"/>
-    <w:lsdException w:name="Table Web 2" w:semiHidden="1" w:unhideWhenUsed="1"/>
-    <w:lsdException w:name="Table Web 3" w:semiHidden="1" w:unhideWhenUsed="1"/>
-    <w:lsdException w:name="Balloon Text" w:semiHidden="1" w:uiPriority="0" w:unhideWhenUsed="1"/>
-    <w:lsdException w:name="Table Grid" w:uiPriority="0"/>
-    <w:lsdException w:name="Table Theme" w:semiHidden="1" w:unhideWhenUsed="1"/>
-    <w:lsdException w:name="Placeholder Text" w:semiHidden="1" w:uiPriority="0"/>
-    <w:lsdException w:name="No Spacing" w:uiPriority="1" w:qFormat="1"/>
-    <w:lsdException w:name="Light Shading" w:uiPriority="60"/>
-    <w:lsdException w:name="Light List" w:uiPriority="61"/>
-    <w:lsdException w:name="Light Grid" w:uiPriority="62"/>
-    <w:lsdException w:name="Medium Shading 1" w:uiPriority="63"/>
-    <w:lsdException w:name="Medium Shading 2" w:uiPriority="64"/>
-    <w:lsdException w:name="Medium List 1" w:uiPriority="65"/>
-    <w:lsdException w:name="Medium List 2" w:uiPriority="66"/>
-    <w:lsdException w:name="Medium Grid 1" w:uiPriority="67"/>
-    <w:lsdException w:name="Medium Grid 2" w:uiPriority="68"/>
-    <w:lsdException w:name="Medium Grid 3" w:uiPriority="69"/>
-    <w:lsdException w:name="Dark List" w:uiPriority="0"/>
-    <w:lsdException w:name="Colorful Shading" w:uiPriority="71"/>
-    <w:lsdException w:name="Colorful List" w:uiPriority="72"/>
-    <w:lsdException w:name="Colorful Grid" w:uiPriority="73"/>
-    <w:lsdException w:name="Light Shading Accent 1" w:uiPriority="60"/>
-    <w:lsdException w:name="Light List Accent 1" w:uiPriority="61"/>
-    <w:lsdException w:name="Light Grid Accent 1" w:uiPriority="0"/>
-    <w:lsdException w:name="Medium Shading 1 Accent 1" w:uiPriority="63"/>
-    <w:lsdException w:name="Medium Shading 2 Accent 1" w:uiPriority="64"/>
-    <w:lsdException w:name="Medium List 1 Accent 1" w:uiPriority="65"/>
-    <w:lsdException w:name="Revision" w:semiHidden="1"/>
-    <w:lsdException w:name="List Paragraph" w:uiPriority="34" w:qFormat="1"/>
-    <w:lsdException w:name="Quote" w:uiPriority="29" w:qFormat="1"/>
-    <w:lsdException w:name="Intense Quote" w:uiPriority="30" w:qFormat="1"/>
-    <w:lsdException w:name="Medium List 2 Accent 1" w:uiPriority="66"/>
-    <w:lsdException w:name="Medium Grid 1 Accent 1" w:uiPriority="67"/>
-    <w:lsdException w:name="Medium Grid 2 Accent 1" w:uiPriority="68"/>
-    <w:lsdException w:name="Medium Grid 3 Accent 1" w:uiPriority="69"/>
-    <w:lsdException w:name="Dark List Accent 1" w:uiPriority="70"/>
-    <w:lsdException w:name="Colorful Shading Accent 1" w:uiPriority="71"/>
-    <w:lsdException w:name="Colorful List Accent 1" w:uiPriority="72"/>
-    <w:lsdException w:name="Colorful Grid Accent 1" w:uiPriority="73"/>
-    <w:lsdException w:name="Light Shading Accent 2" w:uiPriority="60"/>
-    <w:lsdException w:name="Light List Accent 2" w:uiPriority="61"/>
-    <w:lsdException w:name="Light Grid Accent 2" w:uiPriority="62"/>
-    <w:lsdException w:name="Medium Shading 1 Accent 2" w:uiPriority="63"/>
-    <w:lsdException w:name="Medium Shading 2 Accent 2" w:uiPriority="64"/>
-    <w:lsdException w:name="Medium List 1 Accent 2" w:uiPriority="65"/>
-    <w:lsdException w:name="Medium List 2 Accent 2" w:uiPriority="66"/>
-    <w:lsdException w:name="Medium Grid 1 Accent 2" w:uiPriority="67"/>
-    <w:lsdException w:name="Medium Grid 2 Accent 2" w:uiPriority="68"/>
-    <w:lsdException w:name="Medium Grid 3 Accent 2" w:uiPriority="69"/>
-    <w:lsdException w:name="Dark List Accent 2" w:uiPriority="70"/>
-    <w:lsdException w:name="Colorful Shading Accent 2" w:uiPriority="71"/>
-    <w:lsdException w:name="Colorful List Accent 2" w:uiPriority="72"/>
-    <w:lsdException w:name="Colorful Grid Accent 2" w:uiPriority="73"/>
-    <w:lsdException w:name="Light Shading Accent 3" w:uiPriority="60"/>
-    <w:lsdException w:name="Light List Accent 3" w:uiPriority="61"/>
-    <w:lsdException w:name="Light Grid Accent 3" w:uiPriority="62"/>
-    <w:lsdException w:name="Medium Shading 1 Accent 3" w:uiPriority="63"/>
-    <w:lsdException w:name="Medium Shading 2 Accent 3" w:uiPriority="64"/>
-    <w:lsdException w:name="Medium List 1 Accent 3" w:uiPriority="65"/>
-    <w:lsdException w:name="Medium List 2 Accent 3" w:uiPriority="66"/>
-    <w:lsdException w:name="Medium Grid 1 Accent 3" w:uiPriority="67"/>
-    <w:lsdException w:name="Medium Grid 2 Accent 3" w:uiPriority="68"/>
-    <w:lsdException w:name="Medium Grid 3 Accent 3" w:uiPriority="69"/>
-    <w:lsdException w:name="Dark List Accent 3" w:uiPriority="70"/>
-    <w:lsdException w:name="Colorful Shading Accent 3" w:uiPriority="71"/>
-    <w:lsdException w:name="Colorful List Accent 3" w:uiPriority="72"/>
-    <w:lsdException w:name="Colorful Grid Accent 3" w:uiPriority="73"/>
-    <w:lsdException w:name="Light Shading Accent 4" w:uiPriority="60"/>
-    <w:lsdException w:name="Light List Accent 4" w:uiPriority="0"/>
-    <w:lsdException w:name="Light Grid Accent 4" w:uiPriority="62"/>
-    <w:lsdException w:name="Medium Shading 1 Accent 4" w:uiPriority="63"/>
-    <w:lsdException w:name="Medium Shading 2 Accent 4" w:uiPriority="64"/>
-    <w:lsdException w:name="Medium List 1 Accent 4" w:uiPriority="65"/>
-    <w:lsdException w:name="Medium List 2 Accent 4" w:uiPriority="66"/>
-    <w:lsdException w:name="Medium Grid 1 Accent 4" w:uiPriority="67"/>
-    <w:lsdException w:name="Medium Grid 2 Accent 4" w:uiPriority="68"/>
-    <w:lsdException w:name="Medium Grid 3 Accent 4" w:uiPriority="69"/>
-    <w:lsdException w:name="Dark List Accent 4" w:uiPriority="70"/>
-    <w:lsdException w:name="Colorful Shading Accent 4" w:uiPriority="71"/>
-    <w:lsdException w:name="Colorful List Accent 4" w:uiPriority="72"/>
-    <w:lsdException w:name="Colorful Grid Accent 4" w:uiPriority="73"/>
-    <w:lsdException w:name="Light Shading Accent 5" w:uiPriority="60"/>
-    <w:lsdException w:name="Light List Accent 5" w:uiPriority="61"/>
-    <w:lsdException w:name="Light Grid Accent 5" w:uiPriority="62"/>
-    <w:lsdException w:name="Medium Shading 1 Accent 5" w:uiPriority="63"/>
-    <w:lsdException w:name="Medium Shading 2 Accent 5" w:uiPriority="64"/>
-    <w:lsdException w:name="Medium List 1 Accent 5" w:uiPriority="65"/>
-    <w:lsdException w:name="Medium List 2 Accent 5" w:uiPriority="66"/>
-    <w:lsdException w:name="Medium Grid 1 Accent 5" w:uiPriority="67"/>
-    <w:lsdException w:name="Medium Grid 2 Accent 5" w:uiPriority="68"/>
-    <w:lsdException w:name="Medium Grid 3 Accent 5" w:uiPriority="69"/>
-    <w:lsdException w:name="Dark List Accent 5" w:uiPriority="70"/>
-    <w:lsdException w:name="Colorful Shading Accent 5" w:uiPriority="71"/>
-    <w:lsdException w:name="Colorful List Accent 5" w:uiPriority="72"/>
-    <w:lsdException w:name="Colorful Grid Accent 5" w:uiPriority="73"/>
-    <w:lsdException w:name="Light Shading Accent 6" w:uiPriority="60"/>
-    <w:lsdException w:name="Light List Accent 6" w:uiPriority="61"/>
-    <w:lsdException w:name="Light Grid Accent 6" w:uiPriority="62"/>
-    <w:lsdException w:name="Medium Shading 1 Accent 6" w:uiPriority="63"/>
-    <w:lsdException w:name="Medium Shading 2 Accent 6" w:uiPriority="64"/>
-    <w:lsdException w:name="Medium List 1 Accent 6" w:uiPriority="65"/>
-    <w:lsdException w:name="Medium List 2 Accent 6" w:uiPriority="66"/>
-    <w:lsdException w:name="Medium Grid 1 Accent 6" w:uiPriority="67"/>
-    <w:lsdException w:name="Medium Grid 2 Accent 6" w:uiPriority="68"/>
-    <w:lsdException w:name="Medium Grid 3 Accent 6" w:uiPriority="69"/>
-    <w:lsdException w:name="Dark List Accent 6" w:uiPriority="70"/>
-    <w:lsdException w:name="Colorful Shading Accent 6" w:uiPriority="71"/>
-    <w:lsdException w:name="Colorful List Accent 6" w:uiPriority="72"/>
-    <w:lsdException w:name="Colorful Grid Accent 6" w:uiPriority="73"/>
-    <w:lsdException w:name="Subtle Emphasis" w:uiPriority="19" w:qFormat="1"/>
-    <w:lsdException w:name="Intense Emphasis" w:uiPriority="21" w:qFormat="1"/>
-    <w:lsdException w:name="Subtle Reference" w:uiPriority="31" w:qFormat="1"/>
-    <w:lsdException w:name="Intense Reference" w:uiPriority="32" w:qFormat="1"/>
-    <w:lsdException w:name="Book Title" w:uiPriority="33" w:qFormat="1"/>
-    <w:lsdException w:name="Bibliography" w:semiHidden="1" w:uiPriority="37" w:unhideWhenUsed="1"/>
-    <w:lsdException w:name="TOC Heading" w:semiHidden="1" w:uiPriority="39" w:unhideWhenUsed="1" w:qFormat="1"/>
-    <w:lsdException w:name="Grid Table 4" w:uiPriority="49"/>
-    <w:lsdException w:name="Grid Table 5 Dark" w:uiPriority="50"/>
-    <w:lsdException w:name="Grid Table 6 Colorful" w:uiPriority="51"/>
-    <w:lsdException w:name="Grid Table 7 Colorful" w:uiPriority="52"/>
-    <w:lsdException w:name="Grid Table 1 Light Accent 1" w:uiPriority="46"/>
-    <w:lsdException w:name="Grid Table 2 Accent 1" w:uiPriority="47"/>
-    <w:lsdException w:name="Grid Table 3 Accent 1" w:uiPriority="48"/>
-    <w:lsdException w:name="Grid Table 4 Accent 1" w:uiPriority="49"/>
-    <w:lsdException w:name="Grid Table 5 Dark Accent 1" w:uiPriority="50"/>
-    <w:lsdException w:name="Grid Table 6 Colorful Accent 1" w:uiPriority="51"/>
-    <w:lsdException w:name="Grid Table 7 Colorful Accent 1" w:uiPriority="52"/>
-    <w:lsdException w:name="Grid Table 1 Light Accent 2" w:uiPriority="46"/>
-    <w:lsdException w:name="Grid Table 2 Accent 2" w:uiPriority="47"/>
-    <w:lsdException w:name="Grid Table 3 Accent 2" w:uiPriority="48"/>
-    <w:lsdException w:name="Grid Table 4 Accent 2" w:uiPriority="49"/>
-    <w:lsdException w:name="Grid Table 5 Dark Accent 2" w:uiPriority="50"/>
-    <w:lsdException w:name="Grid Table 6 Colorful Accent 2" w:uiPriority="51"/>
-    <w:lsdException w:name="Grid Table 7 Colorful Accent 2" w:uiPriority="52"/>
-    <w:lsdException w:name="Grid Table 1 Light Accent 3" w:uiPriority="46"/>
-    <w:lsdException w:name="Grid Table 2 Accent 3" w:uiPriority="47"/>
-    <w:lsdException w:name="Grid Table 3 Accent 3" w:uiPriority="48"/>
-    <w:lsdException w:name="Grid Table 4 Accent 3" w:uiPriority="49"/>
-    <w:lsdException w:name="Grid Table 5 Dark Accent 3" w:uiPriority="50"/>
-    <w:lsdException w:name="Grid Table 6 Colorful Accent 3" w:uiPriority="51"/>
-    <w:lsdException w:name="Grid Table 7 Colorful Accent 3" w:uiPriority="52"/>
-    <w:lsdException w:name="Grid Table 1 Light Accent 4" w:uiPriority="46"/>
-    <w:lsdException w:name="Grid Table 2 Accent 4" w:uiPriority="47"/>
-    <w:lsdException w:name="Grid Table 3 Accent 4" w:uiPriority="48"/>
-    <w:lsdException w:name="Grid Table 4 Accent 4" w:uiPriority="49"/>
-    <w:lsdException w:name="Grid Table 5 Dark Accent 4" w:uiPriority="50"/>
-    <w:lsdException w:name="Grid Table 6 Colorful Accent 4" w:uiPriority="51"/>
-    <w:lsdException w:name="Grid Table 7 Colorful Accent 4" w:uiPriority="52"/>
-    <w:lsdException w:name="Grid Table 1 Light Accent 5" w:uiPriority="46"/>
-    <w:lsdException w:name="Grid Table 2 Accent 5" w:uiPriority="47"/>
-    <w:lsdException w:name="Grid Table 3 Accent 5" w:uiPriority="48"/>
-    <w:lsdException w:name="Grid Table 4 Accent 5" w:uiPriority="49"/>
-    <w:lsdException w:name="Grid Table 5 Dark Accent 5" w:uiPriority="50"/>
-    <w:lsdException w:name="Grid Table 6 Colorful Accent 5" w:uiPriority="51"/>
-    <w:lsdException w:name="Grid Table 7 Colorful Accent 5" w:uiPriority="52"/>
-    <w:lsdException w:name="Grid Table 1 Light Accent 6" w:uiPriority="46"/>
-    <w:lsdException w:name="Grid Table 2 Accent 6" w:uiPriority="47"/>
-    <w:lsdException w:name="Grid Table 3 Accent 6" w:uiPriority="48"/>
-    <w:lsdException w:name="Grid Table 4 Accent 6" w:uiPriority="49"/>
-    <w:lsdException w:name="Grid Table 5 Dark Accent 6" w:uiPriority="50"/>
-    <w:lsdException w:name="Grid Table 6 Colorful Accent 6" w:uiPriority="51"/>
-    <w:lsdException w:name="Grid Table 7 Colorful Accent 6" w:uiPriority="52"/>
-    <w:lsdException w:name="List Table 1 Light" w:uiPriority="46"/>
-    <w:lsdException w:name="List Table 2" w:uiPriority="47"/>
-    <w:lsdException w:name="List Table 3" w:uiPriority="48"/>
-    <w:lsdException w:name="List Table 4" w:uiPriority="49"/>
-    <w:lsdException w:name="List Table 5 Dark" w:uiPriority="50"/>
-    <w:lsdException w:name="List Table 6 Colorful" w:uiPriority="51"/>
-    <w:lsdException w:name="List Table 7 Colorful" w:uiPriority="52"/>
-    <w:lsdException w:name="List Table 1 Light Accent 1" w:uiPriority="46"/>
-    <w:lsdException w:name="List Table 2 Accent 1" w:uiPriority="47"/>
-    <w:lsdException w:name="List Table 3 Accent 1" w:uiPriority="48"/>
-    <w:lsdException w:name="List Table 4 Accent 1" w:uiPriority="49"/>
-    <w:lsdException w:name="List Table 5 Dark Accent 1" w:uiPriority="50"/>
-    <w:lsdException w:name="List Table 6 Colorful Accent 1" w:uiPriority="51"/>
-    <w:lsdException w:name="List Table 7 Colorful Accent 1" w:uiPriority="52"/>
-    <w:lsdException w:name="List Table 1 Light Accent 2" w:uiPriority="46"/>
-    <w:lsdException w:name="List Table 2 Accent 2" w:uiPriority="47"/>
-    <w:lsdException w:name="List Table 3 Accent 2" w:uiPriority="48"/>
-    <w:lsdException w:name="List Table 4 Accent 2" w:uiPriority="49"/>
-    <w:lsdException w:name="List Table 5 Dark Accent 2" w:uiPriority="50"/>
-    <w:lsdException w:name="List Table 6 Colorful Accent 2" w:uiPriority="51"/>
-    <w:lsdException w:name="List Table 7 Colorful Accent 2" w:uiPriority="52"/>
-    <w:lsdException w:name="List Table 1 Light Accent 3" w:uiPriority="46"/>
-    <w:lsdException w:name="List Table 2 Accent 3" w:uiPriority="47"/>
-    <w:lsdException w:name="List Table 3 Accent 3" w:uiPriority="48"/>
-    <w:lsdException w:name="List Table 4 Accent 3" w:uiPriority="49"/>
-    <w:lsdException w:name="List Table 5 Dark Accent 3" w:uiPriority="50"/>
-    <w:lsdException w:name="List Table 6 Colorful Accent 3" w:uiPriority="51"/>
-    <w:lsdException w:name="List Table 7 Colorful Accent 3" w:uiPriority="52"/>
-    <w:lsdException w:name="List Table 1 Light Accent 4" w:uiPriority="46"/>
-    <w:lsdException w:name="List Table 2 Accent 4" w:uiPriority="47"/>
-    <w:lsdException w:name="List Table 3 Accent 4" w:uiPriority="48"/>
-    <w:lsdException w:name="List Table 4 Accent 4" w:uiPriority="49"/>
-    <w:lsdException w:name="List Table 5 Dark Accent 4" w:uiPriority="50"/>
-    <w:lsdException w:name="List Table 6 Colorful Accent 4" w:uiPriority="51"/>
-    <w:lsdException w:name="List Table 7 Colorful Accent 4" w:uiPriority="52"/>
-    <w:lsdException w:name="List Table 1 Light Accent 5" w:uiPriority="46"/>
-    <w:lsdException w:name="List Table 2 Accent 5" w:uiPriority="47"/>
-    <w:lsdException w:name="List Table 3 Accent 5" w:uiPriority="48"/>
-    <w:lsdException w:name="List Table 4 Accent 5" w:uiPriority="49"/>
-    <w:lsdException w:name="List Table 5 Dark Accent 5" w:uiPriority="50"/>
-    <w:lsdException w:name="List Table 6 Colorful Accent 5" w:uiPriority="51"/>
-    <w:lsdException w:name="List Table 7 Colorful Accent 5" w:uiPriority="52"/>
-    <w:lsdException w:name="List Table 1 Light Accent 6" w:uiPriority="46"/>
-    <w:lsdException w:name="List Table 2 Accent 6" w:uiPriority="47"/>
-    <w:lsdException w:name="List Table 3 Accent 6" w:uiPriority="48"/>
-    <w:lsdException w:name="List Table 4 Accent 6" w:uiPriority="49"/>
-    <w:lsdException w:name="List Table 5 Dark Accent 6" w:uiPriority="50"/>
-    <w:lsdException w:name="List Table 6 Colorful Accent 6" w:uiPriority="51"/>
-    <w:lsdException w:name="List Table 7 Colorful Accent 6" w:uiPriority="52"/>
+  <w:latentStyles w:defLockedState="0" w:defUIPriority="99" w:defSemiHidden="1" w:defUnhideWhenUsed="1" w:defQFormat="0" w:count="276">
+    <w:lsdException w:name="Normal" w:semiHidden="0" w:uiPriority="0" w:unhideWhenUsed="0" w:qFormat="1"/>
+    <w:lsdException w:name="heading 1" w:semiHidden="0" w:uiPriority="9" w:unhideWhenUsed="0" w:qFormat="1"/>
+    <w:lsdException w:name="heading 2" w:uiPriority="9" w:qFormat="1"/>
+    <w:lsdException w:name="heading 3" w:uiPriority="0" w:qFormat="1"/>
+    <w:lsdException w:name="heading 4" w:uiPriority="9" w:qFormat="1"/>
+    <w:lsdException w:name="heading 5" w:uiPriority="0" w:qFormat="1"/>
+    <w:lsdException w:name="heading 6" w:uiPriority="9" w:qFormat="1"/>
+    <w:lsdException w:name="heading 7" w:uiPriority="9" w:qFormat="1"/>
+    <w:lsdException w:name="heading 8" w:uiPriority="9" w:qFormat="1"/>
+    <w:lsdException w:name="heading 9" w:uiPriority="9" w:qFormat="1"/>
+    <w:lsdException w:name="toc 1" w:uiPriority="39"/>
+    <w:lsdException w:name="toc 2" w:uiPriority="39"/>
+    <w:lsdException w:name="toc 3" w:uiPriority="39"/>
+    <w:lsdException w:name="toc 4" w:uiPriority="39"/>
+    <w:lsdException w:name="toc 5" w:uiPriority="39"/>
+    <w:lsdException w:name="toc 6" w:uiPriority="39"/>
+    <w:lsdException w:name="toc 7" w:uiPriority="39"/>
+    <w:lsdException w:name="toc 8" w:uiPriority="39"/>
+    <w:lsdException w:name="toc 9" w:uiPriority="39"/>
+    <w:lsdException w:name="caption" w:uiPriority="35" w:qFormat="1"/>
+    <w:lsdException w:name="annotation reference" w:uiPriority="0"/>
+    <w:lsdException w:name="page number" w:uiPriority="0"/>
+    <w:lsdException w:name="Title" w:semiHidden="0" w:uiPriority="10" w:unhideWhenUsed="0" w:qFormat="1"/>
+    <w:lsdException w:name="Default Paragraph Font" w:uiPriority="1"/>
+    <w:lsdException w:name="Subtitle" w:semiHidden="0" w:uiPriority="11" w:unhideWhenUsed="0" w:qFormat="1"/>
+    <w:lsdException w:name="FollowedHyperlink" w:uiPriority="0"/>
+    <w:lsdException w:name="Strong" w:semiHidden="0" w:uiPriority="22" w:unhideWhenUsed="0" w:qFormat="1"/>
+    <w:lsdException w:name="Emphasis" w:semiHidden="0" w:uiPriority="20" w:unhideWhenUsed="0" w:qFormat="1"/>
+    <w:lsdException w:name="annotation subject" w:uiPriority="0"/>
+    <w:lsdException w:name="Balloon Text" w:uiPriority="0"/>
+    <w:lsdException w:name="Table Grid" w:semiHidden="0" w:uiPriority="0" w:unhideWhenUsed="0"/>
+    <w:lsdException w:name="Note Level 1" w:semiHidden="0" w:unhideWhenUsed="0"/>
+    <w:lsdException w:name="Note Level 2" w:semiHidden="0" w:unhideWhenUsed="0"/>
+    <w:lsdException w:name="Note Level 3" w:semiHidden="0" w:unhideWhenUsed="0"/>
+    <w:lsdException w:name="Note Level 4" w:semiHidden="0" w:unhideWhenUsed="0"/>
+    <w:lsdException w:name="Note Level 5" w:semiHidden="0" w:unhideWhenUsed="0"/>
+    <w:lsdException w:name="Note Level 6" w:semiHidden="0" w:unhideWhenUsed="0"/>
+    <w:lsdException w:name="Note Level 7" w:semiHidden="0" w:unhideWhenUsed="0"/>
+    <w:lsdException w:name="Note Level 8" w:semiHidden="0" w:unhideWhenUsed="0"/>
+    <w:lsdException w:name="Note Level 9" w:semiHidden="0" w:unhideWhenUsed="0"/>
+    <w:lsdException w:name="Placeholder Text" w:uiPriority="0" w:unhideWhenUsed="0"/>
+    <w:lsdException w:name="No Spacing" w:semiHidden="0" w:uiPriority="1" w:unhideWhenUsed="0" w:qFormat="1"/>
+    <w:lsdException w:name="Light Shading" w:semiHidden="0" w:uiPriority="60" w:unhideWhenUsed="0"/>
+    <w:lsdException w:name="Light List" w:semiHidden="0" w:uiPriority="61" w:unhideWhenUsed="0"/>
+    <w:lsdException w:name="Light Grid" w:semiHidden="0" w:uiPriority="62" w:unhideWhenUsed="0"/>
+    <w:lsdException w:name="Medium Shading 1" w:semiHidden="0" w:uiPriority="63" w:unhideWhenUsed="0"/>
+    <w:lsdException w:name="Medium Shading 2" w:semiHidden="0" w:uiPriority="64" w:unhideWhenUsed="0"/>
+    <w:lsdException w:name="Medium List 1" w:semiHidden="0" w:uiPriority="65" w:unhideWhenUsed="0"/>
+    <w:lsdException w:name="Medium List 2" w:semiHidden="0" w:uiPriority="66" w:unhideWhenUsed="0"/>
+    <w:lsdException w:name="Medium Grid 1" w:semiHidden="0" w:uiPriority="67" w:unhideWhenUsed="0"/>
+    <w:lsdException w:name="Medium Grid 2" w:semiHidden="0" w:uiPriority="68" w:unhideWhenUsed="0"/>
+    <w:lsdException w:name="Medium Grid 3" w:semiHidden="0" w:uiPriority="69" w:unhideWhenUsed="0"/>
+    <w:lsdException w:name="Dark List" w:semiHidden="0" w:uiPriority="0" w:unhideWhenUsed="0"/>
+    <w:lsdException w:name="Colorful Shading" w:semiHidden="0" w:uiPriority="71" w:unhideWhenUsed="0"/>
+    <w:lsdException w:name="Colorful List" w:semiHidden="0" w:uiPriority="72" w:unhideWhenUsed="0"/>
+    <w:lsdException w:name="Colorful Grid" w:semiHidden="0" w:uiPriority="73" w:unhideWhenUsed="0"/>
+    <w:lsdException w:name="Light Shading Accent 1" w:semiHidden="0" w:uiPriority="60" w:unhideWhenUsed="0"/>
+    <w:lsdException w:name="Light List Accent 1" w:semiHidden="0" w:uiPriority="61" w:unhideWhenUsed="0"/>
+    <w:lsdException w:name="Light Grid Accent 1" w:semiHidden="0" w:uiPriority="0" w:unhideWhenUsed="0"/>
+    <w:lsdException w:name="Medium Shading 1 Accent 1" w:semiHidden="0" w:uiPriority="63" w:unhideWhenUsed="0"/>
+    <w:lsdException w:name="Medium Shading 2 Accent 1" w:semiHidden="0" w:uiPriority="64" w:unhideWhenUsed="0"/>
+    <w:lsdException w:name="Medium List 1 Accent 1" w:semiHidden="0" w:uiPriority="65" w:unhideWhenUsed="0"/>
+    <w:lsdException w:name="Revision" w:unhideWhenUsed="0"/>
+    <w:lsdException w:name="List Paragraph" w:semiHidden="0" w:uiPriority="34" w:unhideWhenUsed="0" w:qFormat="1"/>
+    <w:lsdException w:name="Quote" w:semiHidden="0" w:uiPriority="29" w:unhideWhenUsed="0" w:qFormat="1"/>
+    <w:lsdException w:name="Intense Quote" w:semiHidden="0" w:uiPriority="30" w:unhideWhenUsed="0" w:qFormat="1"/>
+    <w:lsdException w:name="Medium List 2 Accent 1" w:semiHidden="0" w:uiPriority="66" w:unhideWhenUsed="0"/>
+    <w:lsdException w:name="Medium Grid 1 Accent 1" w:semiHidden="0" w:uiPriority="67" w:unhideWhenUsed="0"/>
+    <w:lsdException w:name="Medium Grid 2 Accent 1" w:semiHidden="0" w:uiPriority="68" w:unhideWhenUsed="0"/>
+    <w:lsdException w:name="Medium Grid 3 Accent 1" w:semiHidden="0" w:uiPriority="69" w:unhideWhenUsed="0"/>
+    <w:lsdException w:name="Dark List Accent 1" w:semiHidden="0" w:uiPriority="70" w:unhideWhenUsed="0"/>
+    <w:lsdException w:name="Colorful Shading Accent 1" w:semiHidden="0" w:uiPriority="71" w:unhideWhenUsed="0"/>
+    <w:lsdException w:name="Colorful List Accent 1" w:semiHidden="0" w:uiPriority="72" w:unhideWhenUsed="0"/>
+    <w:lsdException w:name="Colorful Grid Accent 1" w:semiHidden="0" w:uiPriority="73" w:unhideWhenUsed="0"/>
+    <w:lsdException w:name="Light Shading Accent 2" w:semiHidden="0" w:uiPriority="60" w:unhideWhenUsed="0"/>
+    <w:lsdException w:name="Light List Accent 2" w:semiHidden="0" w:uiPriority="61" w:unhideWhenUsed="0"/>
+    <w:lsdException w:name="Light Grid Accent 2" w:semiHidden="0" w:uiPriority="62" w:unhideWhenUsed="0"/>
+    <w:lsdException w:name="Medium Shading 1 Accent 2" w:semiHidden="0" w:uiPriority="63" w:unhideWhenUsed="0"/>
+    <w:lsdException w:name="Medium Shading 2 Accent 2" w:semiHidden="0" w:uiPriority="64" w:unhideWhenUsed="0"/>
+    <w:lsdException w:name="Medium List 1 Accent 2" w:semiHidden="0" w:uiPriority="65" w:unhideWhenUsed="0"/>
+    <w:lsdException w:name="Medium List 2 Accent 2" w:semiHidden="0" w:uiPriority="66" w:unhideWhenUsed="0"/>
+    <w:lsdException w:name="Medium Grid 1 Accent 2" w:semiHidden="0" w:uiPriority="67" w:unhideWhenUsed="0"/>
+    <w:lsdException w:name="Medium Grid 2 Accent 2" w:semiHidden="0" w:uiPriority="68" w:unhideWhenUsed="0"/>
+    <w:lsdException w:name="Medium Grid 3 Accent 2" w:semiHidden="0" w:uiPriority="69" w:unhideWhenUsed="0"/>
+    <w:lsdException w:name="Dark List Accent 2" w:semiHidden="0" w:uiPriority="70" w:unhideWhenUsed="0"/>
+    <w:lsdException w:name="Colorful Shading Accent 2" w:semiHidden="0" w:uiPriority="71" w:unhideWhenUsed="0"/>
+    <w:lsdException w:name="Colorful List Accent 2" w:semiHidden="0" w:uiPriority="72" w:unhideWhenUsed="0"/>
+    <w:lsdException w:name="Colorful Grid Accent 2" w:semiHidden="0" w:uiPriority="73" w:unhideWhenUsed="0"/>
+    <w:lsdException w:name="Light Shading Accent 3" w:semiHidden="0" w:uiPriority="60" w:unhideWhenUsed="0"/>
+    <w:lsdException w:name="Light List Accent 3" w:semiHidden="0" w:uiPriority="61" w:unhideWhenUsed="0"/>
+    <w:lsdException w:name="Light Grid Accent 3" w:semiHidden="0" w:uiPriority="62" w:unhideWhenUsed="0"/>
+    <w:lsdException w:name="Medium Shading 1 Accent 3" w:semiHidden="0" w:uiPriority="63" w:unhideWhenUsed="0"/>
+    <w:lsdException w:name="Medium Shading 2 Accent 3" w:semiHidden="0" w:uiPriority="64" w:unhideWhenUsed="0"/>
+    <w:lsdException w:name="Medium List 1 Accent 3" w:semiHidden="0" w:uiPriority="65" w:unhideWhenUsed="0"/>
+    <w:lsdException w:name="Medium List 2 Accent 3" w:semiHidden="0" w:uiPriority="66" w:unhideWhenUsed="0"/>
+    <w:lsdException w:name="Medium Grid 1 Accent 3" w:semiHidden="0" w:uiPriority="67" w:unhideWhenUsed="0"/>
+    <w:lsdException w:name="Medium Grid 2 Accent 3" w:semiHidden="0" w:uiPriority="68" w:unhideWhenUsed="0"/>
+    <w:lsdException w:name="Medium Grid 3 Accent 3" w:semiHidden="0" w:uiPriority="69" w:unhideWhenUsed="0"/>
+    <w:lsdException w:name="Dark List Accent 3" w:semiHidden="0" w:uiPriority="70" w:unhideWhenUsed="0"/>
+    <w:lsdException w:name="Colorful Shading Accent 3" w:semiHidden="0" w:uiPriority="71" w:unhideWhenUsed="0"/>
+    <w:lsdException w:name="Colorful List Accent 3" w:semiHidden="0" w:uiPriority="72" w:unhideWhenUsed="0"/>
+    <w:lsdException w:name="Colorful Grid Accent 3" w:semiHidden="0" w:uiPriority="73" w:unhideWhenUsed="0"/>
+    <w:lsdException w:name="Light Shading Accent 4" w:semiHidden="0" w:uiPriority="60" w:unhideWhenUsed="0"/>
+    <w:lsdException w:name="Light List Accent 4" w:semiHidden="0" w:uiPriority="0" w:unhideWhenUsed="0"/>
+    <w:lsdException w:name="Light Grid Accent 4" w:semiHidden="0" w:uiPriority="62" w:unhideWhenUsed="0"/>
+    <w:lsdException w:name="Medium Shading 1 Accent 4" w:semiHidden="0" w:uiPriority="63" w:unhideWhenUsed="0"/>
+    <w:lsdException w:name="Medium Shading 2 Accent 4" w:semiHidden="0" w:uiPriority="64" w:unhideWhenUsed="0"/>
+    <w:lsdException w:name="Medium List 1 Accent 4" w:semiHidden="0" w:uiPriority="65" w:unhideWhenUsed="0"/>
+    <w:lsdException w:name="Medium List 2 Accent 4" w:semiHidden="0" w:uiPriority="66" w:unhideWhenUsed="0"/>
+    <w:lsdException w:name="Medium Grid 1 Accent 4" w:semiHidden="0" w:uiPriority="67" w:unhideWhenUsed="0"/>
+    <w:lsdException w:name="Medium Grid 2 Accent 4" w:semiHidden="0" w:uiPriority="68" w:unhideWhenUsed="0"/>
+    <w:lsdException w:name="Medium Grid 3 Accent 4" w:semiHidden="0" w:uiPriority="69" w:unhideWhenUsed="0"/>
+    <w:lsdException w:name="Dark List Accent 4" w:semiHidden="0" w:uiPriority="70" w:unhideWhenUsed="0"/>
+    <w:lsdException w:name="Colorful Shading Accent 4" w:semiHidden="0" w:uiPriority="71" w:unhideWhenUsed="0"/>
+    <w:lsdException w:name="Colorful List Accent 4" w:semiHidden="0" w:uiPriority="72" w:unhideWhenUsed="0"/>
+    <w:lsdException w:name="Colorful Grid Accent 4" w:semiHidden="0" w:uiPriority="73" w:unhideWhenUsed="0"/>
+    <w:lsdException w:name="Light Shading Accent 5" w:semiHidden="0" w:uiPriority="60" w:unhideWhenUsed="0"/>
+    <w:lsdException w:name="Light List Accent 5" w:semiHidden="0" w:uiPriority="61" w:unhideWhenUsed="0"/>
+    <w:lsdException w:name="Light Grid Accent 5" w:semiHidden="0" w:uiPriority="62" w:unhideWhenUsed="0"/>
+    <w:lsdException w:name="Medium Shading 1 Accent 5" w:semiHidden="0" w:uiPriority="63" w:unhideWhenUsed="0"/>
+    <w:lsdException w:name="Medium Shading 2 Accent 5" w:semiHidden="0" w:uiPriority="64" w:unhideWhenUsed="0"/>
+    <w:lsdException w:name="Medium List 1 Accent 5" w:semiHidden="0" w:uiPriority="65" w:unhideWhenUsed="0"/>
+    <w:lsdException w:name="Medium List 2 Accent 5" w:semiHidden="0" w:uiPriority="66" w:unhideWhenUsed="0"/>
+    <w:lsdException w:name="Medium Grid 1 Accent 5" w:semiHidden="0" w:uiPriority="67" w:unhideWhenUsed="0"/>
+    <w:lsdException w:name="Medium Grid 2 Accent 5" w:semiHidden="0" w:uiPriority="68" w:unhideWhenUsed="0"/>
+    <w:lsdException w:name="Medium Grid 3 Accent 5" w:semiHidden="0" w:uiPriority="69" w:unhideWhenUsed="0"/>
+    <w:lsdException w:name="Dark List Accent 5" w:semiHidden="0" w:uiPriority="70" w:unhideWhenUsed="0"/>
+    <w:lsdException w:name="Colorful Shading Accent 5" w:semiHidden="0" w:uiPriority="71" w:unhideWhenUsed="0"/>
+    <w:lsdException w:name="Colorful List Accent 5" w:semiHidden="0" w:uiPriority="72" w:unhideWhenUsed="0"/>
+    <w:lsdException w:name="Colorful Grid Accent 5" w:semiHidden="0" w:uiPriority="73" w:unhideWhenUsed="0"/>
+    <w:lsdException w:name="Light Shading Accent 6" w:semiHidden="0" w:uiPriority="60" w:unhideWhenUsed="0"/>
+    <w:lsdException w:name="Light List Accent 6" w:semiHidden="0" w:uiPriority="61" w:unhideWhenUsed="0"/>
+    <w:lsdException w:name="Light Grid Accent 6" w:semiHidden="0" w:uiPriority="62" w:unhideWhenUsed="0"/>
+    <w:lsdException w:name="Medium Shading 1 Accent 6" w:semiHidden="0" w:uiPriority="63" w:unhideWhenUsed="0"/>
+    <w:lsdException w:name="Medium Shading 2 Accent 6" w:semiHidden="0" w:uiPriority="64" w:unhideWhenUsed="0"/>
+    <w:lsdException w:name="Medium List 1 Accent 6" w:semiHidden="0" w:uiPriority="65" w:unhideWhenUsed="0"/>
+    <w:lsdException w:name="Medium List 2 Accent 6" w:semiHidden="0" w:uiPriority="66" w:unhideWhenUsed="0"/>
+    <w:lsdException w:name="Medium Grid 1 Accent 6" w:semiHidden="0" w:uiPriority="67" w:unhideWhenUsed="0"/>
+    <w:lsdException w:name="Medium Grid 2 Accent 6" w:semiHidden="0" w:uiPriority="68" w:unhideWhenUsed="0"/>
+    <w:lsdException w:name="Medium Grid 3 Accent 6" w:semiHidden="0" w:uiPriority="69" w:unhideWhenUsed="0"/>
+    <w:lsdException w:name="Dark List Accent 6" w:semiHidden="0" w:uiPriority="70" w:unhideWhenUsed="0"/>
+    <w:lsdException w:name="Colorful Shading Accent 6" w:semiHidden="0" w:uiPriority="71" w:unhideWhenUsed="0"/>
+    <w:lsdException w:name="Colorful List Accent 6" w:semiHidden="0" w:uiPriority="72" w:unhideWhenUsed="0"/>
+    <w:lsdException w:name="Colorful Grid Accent 6" w:semiHidden="0" w:uiPriority="73" w:unhideWhenUsed="0"/>
+    <w:lsdException w:name="Subtle Emphasis" w:semiHidden="0" w:uiPriority="19" w:unhideWhenUsed="0" w:qFormat="1"/>
+    <w:lsdException w:name="Intense Emphasis" w:semiHidden="0" w:uiPriority="21" w:unhideWhenUsed="0" w:qFormat="1"/>
+    <w:lsdException w:name="Subtle Reference" w:semiHidden="0" w:uiPriority="31" w:unhideWhenUsed="0" w:qFormat="1"/>
+    <w:lsdException w:name="Intense Reference" w:semiHidden="0" w:uiPriority="32" w:unhideWhenUsed="0" w:qFormat="1"/>
+    <w:lsdException w:name="Book Title" w:semiHidden="0" w:uiPriority="33" w:unhideWhenUsed="0" w:qFormat="1"/>
+    <w:lsdException w:name="Bibliography" w:uiPriority="37"/>
+    <w:lsdException w:name="TOC Heading" w:uiPriority="39" w:qFormat="1"/>
   </w:latentStyles>
   <w:style w:type="paragraph" w:default="1" w:styleId="Normal">
     <w:name w:val="Normal"/>
@@ -19505,7 +19349,7 @@
       <w:b/>
     </w:rPr>
   </w:style>
-  <w:style w:type="character" w:styleId="nfasis">
+  <w:style w:type="character" w:styleId="Enfasis">
     <w:name w:val="Emphasis"/>
     <w:basedOn w:val="Fuentedeprrafopredeter"/>
     <w:uiPriority w:val="20"/>
@@ -19540,6 +19384,7 @@
       <w:lang w:val="es-MX"/>
     </w:rPr>
     <w:tblPr>
+      <w:tblInd w:w="0" w:type="dxa"/>
       <w:tblBorders>
         <w:top w:val="single" w:sz="4" w:space="0" w:color="000000" w:themeColor="text1"/>
         <w:left w:val="single" w:sz="4" w:space="0" w:color="000000" w:themeColor="text1"/>
@@ -19548,6 +19393,12 @@
         <w:insideH w:val="single" w:sz="4" w:space="0" w:color="000000" w:themeColor="text1"/>
         <w:insideV w:val="single" w:sz="4" w:space="0" w:color="000000" w:themeColor="text1"/>
       </w:tblBorders>
+      <w:tblCellMar>
+        <w:top w:w="0" w:type="dxa"/>
+        <w:left w:w="108" w:type="dxa"/>
+        <w:bottom w:w="0" w:type="dxa"/>
+        <w:right w:w="108" w:type="dxa"/>
+      </w:tblCellMar>
     </w:tblPr>
   </w:style>
   <w:style w:type="paragraph" w:styleId="Prrafodelista">
@@ -19659,6 +19510,7 @@
     <w:tblPr>
       <w:tblStyleRowBandSize w:val="1"/>
       <w:tblStyleColBandSize w:val="1"/>
+      <w:tblInd w:w="0" w:type="dxa"/>
       <w:tblBorders>
         <w:top w:val="single" w:sz="8" w:space="0" w:color="ED7D31" w:themeColor="accent2"/>
         <w:left w:val="single" w:sz="8" w:space="0" w:color="ED7D31" w:themeColor="accent2"/>
@@ -19667,6 +19519,12 @@
         <w:insideH w:val="single" w:sz="8" w:space="0" w:color="ED7D31" w:themeColor="accent2"/>
         <w:insideV w:val="single" w:sz="8" w:space="0" w:color="ED7D31" w:themeColor="accent2"/>
       </w:tblBorders>
+      <w:tblCellMar>
+        <w:top w:w="0" w:type="dxa"/>
+        <w:left w:w="108" w:type="dxa"/>
+        <w:bottom w:w="0" w:type="dxa"/>
+        <w:right w:w="108" w:type="dxa"/>
+      </w:tblCellMar>
     </w:tblPr>
     <w:tblStylePr w:type="firstRow">
       <w:pPr>
@@ -19771,7 +19629,7 @@
       </w:tcPr>
     </w:tblStylePr>
   </w:style>
-  <w:style w:type="table" w:styleId="Sombreadomedio1-nfasis2">
+  <w:style w:type="table" w:styleId="Sombreadomediano1-nfasis2">
     <w:name w:val="Medium Shading 1 Accent 2"/>
     <w:basedOn w:val="Tablanormal"/>
     <w:uiPriority w:val="63"/>
@@ -19782,6 +19640,7 @@
     <w:tblPr>
       <w:tblStyleRowBandSize w:val="1"/>
       <w:tblStyleColBandSize w:val="1"/>
+      <w:tblInd w:w="0" w:type="dxa"/>
       <w:tblBorders>
         <w:top w:val="single" w:sz="8" w:space="0" w:color="F19D64" w:themeColor="accent2" w:themeTint="BF"/>
         <w:left w:val="single" w:sz="8" w:space="0" w:color="F19D64" w:themeColor="accent2" w:themeTint="BF"/>
@@ -19789,6 +19648,12 @@
         <w:right w:val="single" w:sz="8" w:space="0" w:color="F19D64" w:themeColor="accent2" w:themeTint="BF"/>
         <w:insideH w:val="single" w:sz="8" w:space="0" w:color="F19D64" w:themeColor="accent2" w:themeTint="BF"/>
       </w:tblBorders>
+      <w:tblCellMar>
+        <w:top w:w="0" w:type="dxa"/>
+        <w:left w:w="108" w:type="dxa"/>
+        <w:bottom w:w="0" w:type="dxa"/>
+        <w:right w:w="108" w:type="dxa"/>
+      </w:tblCellMar>
     </w:tblPr>
     <w:tblStylePr w:type="firstRow">
       <w:pPr>
@@ -19888,7 +19753,7 @@
       <w:u w:val="single"/>
     </w:rPr>
   </w:style>
-  <w:style w:type="table" w:styleId="Sombreadomedio2-nfasis6">
+  <w:style w:type="table" w:styleId="Sombreadomediano2-nfasis6">
     <w:name w:val="Medium Shading 2 Accent 6"/>
     <w:basedOn w:val="Tablanormal"/>
     <w:uiPriority w:val="64"/>
@@ -19905,10 +19770,17 @@
     <w:tblPr>
       <w:tblStyleRowBandSize w:val="1"/>
       <w:tblStyleColBandSize w:val="1"/>
+      <w:tblInd w:w="0" w:type="dxa"/>
       <w:tblBorders>
         <w:top w:val="single" w:sz="18" w:space="0" w:color="auto"/>
         <w:bottom w:val="single" w:sz="18" w:space="0" w:color="auto"/>
       </w:tblBorders>
+      <w:tblCellMar>
+        <w:top w:w="0" w:type="dxa"/>
+        <w:left w:w="108" w:type="dxa"/>
+        <w:bottom w:w="0" w:type="dxa"/>
+        <w:right w:w="108" w:type="dxa"/>
+      </w:tblCellMar>
     </w:tblPr>
     <w:tblStylePr w:type="firstRow">
       <w:pPr>
@@ -20060,6 +19932,7 @@
     <w:tblPr>
       <w:tblStyleRowBandSize w:val="1"/>
       <w:tblStyleColBandSize w:val="1"/>
+      <w:tblInd w:w="0" w:type="dxa"/>
       <w:tblBorders>
         <w:top w:val="single" w:sz="8" w:space="0" w:color="5B9BD5" w:themeColor="accent1"/>
         <w:left w:val="single" w:sz="8" w:space="0" w:color="5B9BD5" w:themeColor="accent1"/>
@@ -20068,6 +19941,12 @@
         <w:insideH w:val="single" w:sz="8" w:space="0" w:color="5B9BD5" w:themeColor="accent1"/>
         <w:insideV w:val="single" w:sz="8" w:space="0" w:color="5B9BD5" w:themeColor="accent1"/>
       </w:tblBorders>
+      <w:tblCellMar>
+        <w:top w:w="0" w:type="dxa"/>
+        <w:left w:w="108" w:type="dxa"/>
+        <w:bottom w:w="0" w:type="dxa"/>
+        <w:right w:w="108" w:type="dxa"/>
+      </w:tblCellMar>
     </w:tblPr>
     <w:tblStylePr w:type="firstRow">
       <w:pPr>
@@ -20187,12 +20066,19 @@
     <w:tblPr>
       <w:tblStyleRowBandSize w:val="1"/>
       <w:tblStyleColBandSize w:val="1"/>
+      <w:tblInd w:w="0" w:type="dxa"/>
       <w:tblBorders>
         <w:top w:val="single" w:sz="8" w:space="0" w:color="FFC000" w:themeColor="accent4"/>
         <w:left w:val="single" w:sz="8" w:space="0" w:color="FFC000" w:themeColor="accent4"/>
         <w:bottom w:val="single" w:sz="8" w:space="0" w:color="FFC000" w:themeColor="accent4"/>
         <w:right w:val="single" w:sz="8" w:space="0" w:color="FFC000" w:themeColor="accent4"/>
       </w:tblBorders>
+      <w:tblCellMar>
+        <w:top w:w="0" w:type="dxa"/>
+        <w:left w:w="108" w:type="dxa"/>
+        <w:bottom w:w="0" w:type="dxa"/>
+        <w:right w:w="108" w:type="dxa"/>
+      </w:tblCellMar>
     </w:tblPr>
     <w:tblStylePr w:type="firstRow">
       <w:pPr>
@@ -20277,6 +20163,13 @@
     <w:tblPr>
       <w:tblStyleRowBandSize w:val="1"/>
       <w:tblStyleColBandSize w:val="1"/>
+      <w:tblInd w:w="0" w:type="dxa"/>
+      <w:tblCellMar>
+        <w:top w:w="0" w:type="dxa"/>
+        <w:left w:w="108" w:type="dxa"/>
+        <w:bottom w:w="0" w:type="dxa"/>
+        <w:right w:w="108" w:type="dxa"/>
+      </w:tblCellMar>
     </w:tblPr>
     <w:tcPr>
       <w:shd w:val="clear" w:color="auto" w:fill="000000" w:themeFill="text1"/>
@@ -20381,6 +20274,7 @@
     <w:tblPr>
       <w:tblStyleRowBandSize w:val="1"/>
       <w:tblStyleColBandSize w:val="1"/>
+      <w:tblInd w:w="0" w:type="dxa"/>
       <w:tblBorders>
         <w:top w:val="single" w:sz="4" w:space="0" w:color="FFFFFF" w:themeColor="background1"/>
         <w:left w:val="single" w:sz="4" w:space="0" w:color="FFFFFF" w:themeColor="background1"/>
@@ -20389,6 +20283,1466 @@
         <w:insideH w:val="single" w:sz="4" w:space="0" w:color="FFFFFF" w:themeColor="background1"/>
         <w:insideV w:val="single" w:sz="4" w:space="0" w:color="FFFFFF" w:themeColor="background1"/>
       </w:tblBorders>
+      <w:tblCellMar>
+        <w:top w:w="0" w:type="dxa"/>
+        <w:left w:w="108" w:type="dxa"/>
+        <w:bottom w:w="0" w:type="dxa"/>
+        <w:right w:w="108" w:type="dxa"/>
+      </w:tblCellMar>
+    </w:tblPr>
+    <w:tcPr>
+      <w:shd w:val="clear" w:color="auto" w:fill="FFF2CC" w:themeFill="accent4" w:themeFillTint="33"/>
+    </w:tcPr>
+    <w:tblStylePr w:type="firstRow">
+      <w:rPr>
+        <w:b/>
+        <w:bCs/>
+        <w:color w:val="FFFFFF" w:themeColor="background1"/>
+      </w:rPr>
+      <w:tblPr/>
+      <w:tcPr>
+        <w:tcBorders>
+          <w:top w:val="single" w:sz="4" w:space="0" w:color="FFFFFF" w:themeColor="background1"/>
+          <w:left w:val="single" w:sz="4" w:space="0" w:color="FFFFFF" w:themeColor="background1"/>
+          <w:right w:val="single" w:sz="4" w:space="0" w:color="FFFFFF" w:themeColor="background1"/>
+          <w:insideH w:val="nil"/>
+          <w:insideV w:val="nil"/>
+        </w:tcBorders>
+        <w:shd w:val="clear" w:color="auto" w:fill="FFC000" w:themeFill="accent4"/>
+      </w:tcPr>
+    </w:tblStylePr>
+    <w:tblStylePr w:type="lastRow">
+      <w:rPr>
+        <w:b/>
+        <w:bCs/>
+        <w:color w:val="FFFFFF" w:themeColor="background1"/>
+      </w:rPr>
+      <w:tblPr/>
+      <w:tcPr>
+        <w:tcBorders>
+          <w:left w:val="single" w:sz="4" w:space="0" w:color="FFFFFF" w:themeColor="background1"/>
+          <w:bottom w:val="single" w:sz="4" w:space="0" w:color="FFFFFF" w:themeColor="background1"/>
+          <w:right w:val="single" w:sz="4" w:space="0" w:color="FFFFFF" w:themeColor="background1"/>
+          <w:insideH w:val="nil"/>
+          <w:insideV w:val="nil"/>
+        </w:tcBorders>
+        <w:shd w:val="clear" w:color="auto" w:fill="FFC000" w:themeFill="accent4"/>
+      </w:tcPr>
+    </w:tblStylePr>
+    <w:tblStylePr w:type="firstCol">
+      <w:rPr>
+        <w:b/>
+        <w:bCs/>
+        <w:color w:val="FFFFFF" w:themeColor="background1"/>
+      </w:rPr>
+      <w:tblPr/>
+      <w:tcPr>
+        <w:tcBorders>
+          <w:top w:val="single" w:sz="4" w:space="0" w:color="FFFFFF" w:themeColor="background1"/>
+          <w:left w:val="single" w:sz="4" w:space="0" w:color="FFFFFF" w:themeColor="background1"/>
+          <w:bottom w:val="single" w:sz="4" w:space="0" w:color="FFFFFF" w:themeColor="background1"/>
+          <w:insideV w:val="nil"/>
+        </w:tcBorders>
+        <w:shd w:val="clear" w:color="auto" w:fill="FFC000" w:themeFill="accent4"/>
+      </w:tcPr>
+    </w:tblStylePr>
+    <w:tblStylePr w:type="lastCol">
+      <w:rPr>
+        <w:b/>
+        <w:bCs/>
+        <w:color w:val="FFFFFF" w:themeColor="background1"/>
+      </w:rPr>
+      <w:tblPr/>
+      <w:tcPr>
+        <w:tcBorders>
+          <w:top w:val="single" w:sz="4" w:space="0" w:color="FFFFFF" w:themeColor="background1"/>
+          <w:bottom w:val="single" w:sz="4" w:space="0" w:color="FFFFFF" w:themeColor="background1"/>
+          <w:right w:val="single" w:sz="4" w:space="0" w:color="FFFFFF" w:themeColor="background1"/>
+          <w:insideV w:val="nil"/>
+        </w:tcBorders>
+        <w:shd w:val="clear" w:color="auto" w:fill="FFC000" w:themeFill="accent4"/>
+      </w:tcPr>
+    </w:tblStylePr>
+    <w:tblStylePr w:type="band1Vert">
+      <w:tblPr/>
+      <w:tcPr>
+        <w:shd w:val="clear" w:color="auto" w:fill="FFE599" w:themeFill="accent4" w:themeFillTint="66"/>
+      </w:tcPr>
+    </w:tblStylePr>
+    <w:tblStylePr w:type="band1Horz">
+      <w:tblPr/>
+      <w:tcPr>
+        <w:shd w:val="clear" w:color="auto" w:fill="FFE599" w:themeFill="accent4" w:themeFillTint="66"/>
+      </w:tcPr>
+    </w:tblStylePr>
+  </w:style>
+  <w:style w:type="character" w:customStyle="1" w:styleId="ya-q-full-text">
+    <w:name w:val="ya-q-full-text"/>
+    <w:basedOn w:val="Fuentedeprrafopredeter"/>
+    <w:rsid w:val="000D185F"/>
+  </w:style>
+</w:styles>
+</file>
+
+<file path=word/stylesWithEffects.xml><?xml version="1.0" encoding="utf-8"?>
+<w:styles xmlns:wpc="http://schemas.microsoft.com/office/word/2010/wordprocessingCanvas" xmlns:mo="http://schemas.microsoft.com/office/mac/office/2008/main" xmlns:mc="http://schemas.openxmlformats.org/markup-compatibility/2006" xmlns:mv="urn:schemas-microsoft-com:mac:vml" xmlns:o="urn:schemas-microsoft-com:office:office" xmlns:r="http://schemas.openxmlformats.org/officeDocument/2006/relationships" xmlns:m="http://schemas.openxmlformats.org/officeDocument/2006/math" xmlns:v="urn:schemas-microsoft-com:vml" xmlns:wp14="http://schemas.microsoft.com/office/word/2010/wordprocessingDrawing" xmlns:wp="http://schemas.openxmlformats.org/drawingml/2006/wordprocessingDrawing" xmlns:w10="urn:schemas-microsoft-com:office:word" xmlns:w="http://schemas.openxmlformats.org/wordprocessingml/2006/main" xmlns:w14="http://schemas.microsoft.com/office/word/2010/wordml" xmlns:wpg="http://schemas.microsoft.com/office/word/2010/wordprocessingGroup" xmlns:wpi="http://schemas.microsoft.com/office/word/2010/wordprocessingInk" xmlns:wne="http://schemas.microsoft.com/office/word/2006/wordml" xmlns:wps="http://schemas.microsoft.com/office/word/2010/wordprocessingShape" mc:Ignorable="w14 wp14">
+  <w:docDefaults>
+    <w:rPrDefault>
+      <w:rPr>
+        <w:rFonts w:asciiTheme="minorHAnsi" w:eastAsiaTheme="minorHAnsi" w:hAnsiTheme="minorHAnsi" w:cstheme="minorBidi"/>
+        <w:sz w:val="22"/>
+        <w:szCs w:val="22"/>
+        <w:lang w:val="es-CO" w:eastAsia="en-US" w:bidi="ar-SA"/>
+      </w:rPr>
+    </w:rPrDefault>
+    <w:pPrDefault>
+      <w:pPr>
+        <w:spacing w:after="160" w:line="259" w:lineRule="auto"/>
+      </w:pPr>
+    </w:pPrDefault>
+  </w:docDefaults>
+  <w:latentStyles w:defLockedState="0" w:defUIPriority="99" w:defSemiHidden="1" w:defUnhideWhenUsed="1" w:defQFormat="0" w:count="276">
+    <w:lsdException w:name="Normal" w:semiHidden="0" w:uiPriority="0" w:unhideWhenUsed="0" w:qFormat="1"/>
+    <w:lsdException w:name="heading 1" w:semiHidden="0" w:uiPriority="9" w:unhideWhenUsed="0" w:qFormat="1"/>
+    <w:lsdException w:name="heading 2" w:uiPriority="9" w:qFormat="1"/>
+    <w:lsdException w:name="heading 3" w:uiPriority="0" w:qFormat="1"/>
+    <w:lsdException w:name="heading 4" w:uiPriority="9" w:qFormat="1"/>
+    <w:lsdException w:name="heading 5" w:uiPriority="0" w:qFormat="1"/>
+    <w:lsdException w:name="heading 6" w:uiPriority="9" w:qFormat="1"/>
+    <w:lsdException w:name="heading 7" w:uiPriority="9" w:qFormat="1"/>
+    <w:lsdException w:name="heading 8" w:uiPriority="9" w:qFormat="1"/>
+    <w:lsdException w:name="heading 9" w:uiPriority="9" w:qFormat="1"/>
+    <w:lsdException w:name="toc 1" w:uiPriority="39"/>
+    <w:lsdException w:name="toc 2" w:uiPriority="39"/>
+    <w:lsdException w:name="toc 3" w:uiPriority="39"/>
+    <w:lsdException w:name="toc 4" w:uiPriority="39"/>
+    <w:lsdException w:name="toc 5" w:uiPriority="39"/>
+    <w:lsdException w:name="toc 6" w:uiPriority="39"/>
+    <w:lsdException w:name="toc 7" w:uiPriority="39"/>
+    <w:lsdException w:name="toc 8" w:uiPriority="39"/>
+    <w:lsdException w:name="toc 9" w:uiPriority="39"/>
+    <w:lsdException w:name="caption" w:uiPriority="35" w:qFormat="1"/>
+    <w:lsdException w:name="annotation reference" w:uiPriority="0"/>
+    <w:lsdException w:name="page number" w:uiPriority="0"/>
+    <w:lsdException w:name="Title" w:semiHidden="0" w:uiPriority="10" w:unhideWhenUsed="0" w:qFormat="1"/>
+    <w:lsdException w:name="Default Paragraph Font" w:uiPriority="1"/>
+    <w:lsdException w:name="Subtitle" w:semiHidden="0" w:uiPriority="11" w:unhideWhenUsed="0" w:qFormat="1"/>
+    <w:lsdException w:name="FollowedHyperlink" w:uiPriority="0"/>
+    <w:lsdException w:name="Strong" w:semiHidden="0" w:uiPriority="22" w:unhideWhenUsed="0" w:qFormat="1"/>
+    <w:lsdException w:name="Emphasis" w:semiHidden="0" w:uiPriority="20" w:unhideWhenUsed="0" w:qFormat="1"/>
+    <w:lsdException w:name="annotation subject" w:uiPriority="0"/>
+    <w:lsdException w:name="Balloon Text" w:uiPriority="0"/>
+    <w:lsdException w:name="Table Grid" w:semiHidden="0" w:uiPriority="0" w:unhideWhenUsed="0"/>
+    <w:lsdException w:name="Note Level 1" w:semiHidden="0" w:unhideWhenUsed="0"/>
+    <w:lsdException w:name="Note Level 2" w:semiHidden="0" w:unhideWhenUsed="0"/>
+    <w:lsdException w:name="Note Level 3" w:semiHidden="0" w:unhideWhenUsed="0"/>
+    <w:lsdException w:name="Note Level 4" w:semiHidden="0" w:unhideWhenUsed="0"/>
+    <w:lsdException w:name="Note Level 5" w:semiHidden="0" w:unhideWhenUsed="0"/>
+    <w:lsdException w:name="Note Level 6" w:semiHidden="0" w:unhideWhenUsed="0"/>
+    <w:lsdException w:name="Note Level 7" w:semiHidden="0" w:unhideWhenUsed="0"/>
+    <w:lsdException w:name="Note Level 8" w:semiHidden="0" w:unhideWhenUsed="0"/>
+    <w:lsdException w:name="Note Level 9" w:semiHidden="0" w:unhideWhenUsed="0"/>
+    <w:lsdException w:name="Placeholder Text" w:uiPriority="0" w:unhideWhenUsed="0"/>
+    <w:lsdException w:name="No Spacing" w:semiHidden="0" w:uiPriority="1" w:unhideWhenUsed="0" w:qFormat="1"/>
+    <w:lsdException w:name="Light Shading" w:semiHidden="0" w:uiPriority="60" w:unhideWhenUsed="0"/>
+    <w:lsdException w:name="Light List" w:semiHidden="0" w:uiPriority="61" w:unhideWhenUsed="0"/>
+    <w:lsdException w:name="Light Grid" w:semiHidden="0" w:uiPriority="62" w:unhideWhenUsed="0"/>
+    <w:lsdException w:name="Medium Shading 1" w:semiHidden="0" w:uiPriority="63" w:unhideWhenUsed="0"/>
+    <w:lsdException w:name="Medium Shading 2" w:semiHidden="0" w:uiPriority="64" w:unhideWhenUsed="0"/>
+    <w:lsdException w:name="Medium List 1" w:semiHidden="0" w:uiPriority="65" w:unhideWhenUsed="0"/>
+    <w:lsdException w:name="Medium List 2" w:semiHidden="0" w:uiPriority="66" w:unhideWhenUsed="0"/>
+    <w:lsdException w:name="Medium Grid 1" w:semiHidden="0" w:uiPriority="67" w:unhideWhenUsed="0"/>
+    <w:lsdException w:name="Medium Grid 2" w:semiHidden="0" w:uiPriority="68" w:unhideWhenUsed="0"/>
+    <w:lsdException w:name="Medium Grid 3" w:semiHidden="0" w:uiPriority="69" w:unhideWhenUsed="0"/>
+    <w:lsdException w:name="Dark List" w:semiHidden="0" w:uiPriority="0" w:unhideWhenUsed="0"/>
+    <w:lsdException w:name="Colorful Shading" w:semiHidden="0" w:uiPriority="71" w:unhideWhenUsed="0"/>
+    <w:lsdException w:name="Colorful List" w:semiHidden="0" w:uiPriority="72" w:unhideWhenUsed="0"/>
+    <w:lsdException w:name="Colorful Grid" w:semiHidden="0" w:uiPriority="73" w:unhideWhenUsed="0"/>
+    <w:lsdException w:name="Light Shading Accent 1" w:semiHidden="0" w:uiPriority="60" w:unhideWhenUsed="0"/>
+    <w:lsdException w:name="Light List Accent 1" w:semiHidden="0" w:uiPriority="61" w:unhideWhenUsed="0"/>
+    <w:lsdException w:name="Light Grid Accent 1" w:semiHidden="0" w:uiPriority="0" w:unhideWhenUsed="0"/>
+    <w:lsdException w:name="Medium Shading 1 Accent 1" w:semiHidden="0" w:uiPriority="63" w:unhideWhenUsed="0"/>
+    <w:lsdException w:name="Medium Shading 2 Accent 1" w:semiHidden="0" w:uiPriority="64" w:unhideWhenUsed="0"/>
+    <w:lsdException w:name="Medium List 1 Accent 1" w:semiHidden="0" w:uiPriority="65" w:unhideWhenUsed="0"/>
+    <w:lsdException w:name="Revision" w:unhideWhenUsed="0"/>
+    <w:lsdException w:name="List Paragraph" w:semiHidden="0" w:uiPriority="34" w:unhideWhenUsed="0" w:qFormat="1"/>
+    <w:lsdException w:name="Quote" w:semiHidden="0" w:uiPriority="29" w:unhideWhenUsed="0" w:qFormat="1"/>
+    <w:lsdException w:name="Intense Quote" w:semiHidden="0" w:uiPriority="30" w:unhideWhenUsed="0" w:qFormat="1"/>
+    <w:lsdException w:name="Medium List 2 Accent 1" w:semiHidden="0" w:uiPriority="66" w:unhideWhenUsed="0"/>
+    <w:lsdException w:name="Medium Grid 1 Accent 1" w:semiHidden="0" w:uiPriority="67" w:unhideWhenUsed="0"/>
+    <w:lsdException w:name="Medium Grid 2 Accent 1" w:semiHidden="0" w:uiPriority="68" w:unhideWhenUsed="0"/>
+    <w:lsdException w:name="Medium Grid 3 Accent 1" w:semiHidden="0" w:uiPriority="69" w:unhideWhenUsed="0"/>
+    <w:lsdException w:name="Dark List Accent 1" w:semiHidden="0" w:uiPriority="70" w:unhideWhenUsed="0"/>
+    <w:lsdException w:name="Colorful Shading Accent 1" w:semiHidden="0" w:uiPriority="71" w:unhideWhenUsed="0"/>
+    <w:lsdException w:name="Colorful List Accent 1" w:semiHidden="0" w:uiPriority="72" w:unhideWhenUsed="0"/>
+    <w:lsdException w:name="Colorful Grid Accent 1" w:semiHidden="0" w:uiPriority="73" w:unhideWhenUsed="0"/>
+    <w:lsdException w:name="Light Shading Accent 2" w:semiHidden="0" w:uiPriority="60" w:unhideWhenUsed="0"/>
+    <w:lsdException w:name="Light List Accent 2" w:semiHidden="0" w:uiPriority="61" w:unhideWhenUsed="0"/>
+    <w:lsdException w:name="Light Grid Accent 2" w:semiHidden="0" w:uiPriority="62" w:unhideWhenUsed="0"/>
+    <w:lsdException w:name="Medium Shading 1 Accent 2" w:semiHidden="0" w:uiPriority="63" w:unhideWhenUsed="0"/>
+    <w:lsdException w:name="Medium Shading 2 Accent 2" w:semiHidden="0" w:uiPriority="64" w:unhideWhenUsed="0"/>
+    <w:lsdException w:name="Medium List 1 Accent 2" w:semiHidden="0" w:uiPriority="65" w:unhideWhenUsed="0"/>
+    <w:lsdException w:name="Medium List 2 Accent 2" w:semiHidden="0" w:uiPriority="66" w:unhideWhenUsed="0"/>
+    <w:lsdException w:name="Medium Grid 1 Accent 2" w:semiHidden="0" w:uiPriority="67" w:unhideWhenUsed="0"/>
+    <w:lsdException w:name="Medium Grid 2 Accent 2" w:semiHidden="0" w:uiPriority="68" w:unhideWhenUsed="0"/>
+    <w:lsdException w:name="Medium Grid 3 Accent 2" w:semiHidden="0" w:uiPriority="69" w:unhideWhenUsed="0"/>
+    <w:lsdException w:name="Dark List Accent 2" w:semiHidden="0" w:uiPriority="70" w:unhideWhenUsed="0"/>
+    <w:lsdException w:name="Colorful Shading Accent 2" w:semiHidden="0" w:uiPriority="71" w:unhideWhenUsed="0"/>
+    <w:lsdException w:name="Colorful List Accent 2" w:semiHidden="0" w:uiPriority="72" w:unhideWhenUsed="0"/>
+    <w:lsdException w:name="Colorful Grid Accent 2" w:semiHidden="0" w:uiPriority="73" w:unhideWhenUsed="0"/>
+    <w:lsdException w:name="Light Shading Accent 3" w:semiHidden="0" w:uiPriority="60" w:unhideWhenUsed="0"/>
+    <w:lsdException w:name="Light List Accent 3" w:semiHidden="0" w:uiPriority="61" w:unhideWhenUsed="0"/>
+    <w:lsdException w:name="Light Grid Accent 3" w:semiHidden="0" w:uiPriority="62" w:unhideWhenUsed="0"/>
+    <w:lsdException w:name="Medium Shading 1 Accent 3" w:semiHidden="0" w:uiPriority="63" w:unhideWhenUsed="0"/>
+    <w:lsdException w:name="Medium Shading 2 Accent 3" w:semiHidden="0" w:uiPriority="64" w:unhideWhenUsed="0"/>
+    <w:lsdException w:name="Medium List 1 Accent 3" w:semiHidden="0" w:uiPriority="65" w:unhideWhenUsed="0"/>
+    <w:lsdException w:name="Medium List 2 Accent 3" w:semiHidden="0" w:uiPriority="66" w:unhideWhenUsed="0"/>
+    <w:lsdException w:name="Medium Grid 1 Accent 3" w:semiHidden="0" w:uiPriority="67" w:unhideWhenUsed="0"/>
+    <w:lsdException w:name="Medium Grid 2 Accent 3" w:semiHidden="0" w:uiPriority="68" w:unhideWhenUsed="0"/>
+    <w:lsdException w:name="Medium Grid 3 Accent 3" w:semiHidden="0" w:uiPriority="69" w:unhideWhenUsed="0"/>
+    <w:lsdException w:name="Dark List Accent 3" w:semiHidden="0" w:uiPriority="70" w:unhideWhenUsed="0"/>
+    <w:lsdException w:name="Colorful Shading Accent 3" w:semiHidden="0" w:uiPriority="71" w:unhideWhenUsed="0"/>
+    <w:lsdException w:name="Colorful List Accent 3" w:semiHidden="0" w:uiPriority="72" w:unhideWhenUsed="0"/>
+    <w:lsdException w:name="Colorful Grid Accent 3" w:semiHidden="0" w:uiPriority="73" w:unhideWhenUsed="0"/>
+    <w:lsdException w:name="Light Shading Accent 4" w:semiHidden="0" w:uiPriority="60" w:unhideWhenUsed="0"/>
+    <w:lsdException w:name="Light List Accent 4" w:semiHidden="0" w:uiPriority="0" w:unhideWhenUsed="0"/>
+    <w:lsdException w:name="Light Grid Accent 4" w:semiHidden="0" w:uiPriority="62" w:unhideWhenUsed="0"/>
+    <w:lsdException w:name="Medium Shading 1 Accent 4" w:semiHidden="0" w:uiPriority="63" w:unhideWhenUsed="0"/>
+    <w:lsdException w:name="Medium Shading 2 Accent 4" w:semiHidden="0" w:uiPriority="64" w:unhideWhenUsed="0"/>
+    <w:lsdException w:name="Medium List 1 Accent 4" w:semiHidden="0" w:uiPriority="65" w:unhideWhenUsed="0"/>
+    <w:lsdException w:name="Medium List 2 Accent 4" w:semiHidden="0" w:uiPriority="66" w:unhideWhenUsed="0"/>
+    <w:lsdException w:name="Medium Grid 1 Accent 4" w:semiHidden="0" w:uiPriority="67" w:unhideWhenUsed="0"/>
+    <w:lsdException w:name="Medium Grid 2 Accent 4" w:semiHidden="0" w:uiPriority="68" w:unhideWhenUsed="0"/>
+    <w:lsdException w:name="Medium Grid 3 Accent 4" w:semiHidden="0" w:uiPriority="69" w:unhideWhenUsed="0"/>
+    <w:lsdException w:name="Dark List Accent 4" w:semiHidden="0" w:uiPriority="70" w:unhideWhenUsed="0"/>
+    <w:lsdException w:name="Colorful Shading Accent 4" w:semiHidden="0" w:uiPriority="71" w:unhideWhenUsed="0"/>
+    <w:lsdException w:name="Colorful List Accent 4" w:semiHidden="0" w:uiPriority="72" w:unhideWhenUsed="0"/>
+    <w:lsdException w:name="Colorful Grid Accent 4" w:semiHidden="0" w:uiPriority="73" w:unhideWhenUsed="0"/>
+    <w:lsdException w:name="Light Shading Accent 5" w:semiHidden="0" w:uiPriority="60" w:unhideWhenUsed="0"/>
+    <w:lsdException w:name="Light List Accent 5" w:semiHidden="0" w:uiPriority="61" w:unhideWhenUsed="0"/>
+    <w:lsdException w:name="Light Grid Accent 5" w:semiHidden="0" w:uiPriority="62" w:unhideWhenUsed="0"/>
+    <w:lsdException w:name="Medium Shading 1 Accent 5" w:semiHidden="0" w:uiPriority="63" w:unhideWhenUsed="0"/>
+    <w:lsdException w:name="Medium Shading 2 Accent 5" w:semiHidden="0" w:uiPriority="64" w:unhideWhenUsed="0"/>
+    <w:lsdException w:name="Medium List 1 Accent 5" w:semiHidden="0" w:uiPriority="65" w:unhideWhenUsed="0"/>
+    <w:lsdException w:name="Medium List 2 Accent 5" w:semiHidden="0" w:uiPriority="66" w:unhideWhenUsed="0"/>
+    <w:lsdException w:name="Medium Grid 1 Accent 5" w:semiHidden="0" w:uiPriority="67" w:unhideWhenUsed="0"/>
+    <w:lsdException w:name="Medium Grid 2 Accent 5" w:semiHidden="0" w:uiPriority="68" w:unhideWhenUsed="0"/>
+    <w:lsdException w:name="Medium Grid 3 Accent 5" w:semiHidden="0" w:uiPriority="69" w:unhideWhenUsed="0"/>
+    <w:lsdException w:name="Dark List Accent 5" w:semiHidden="0" w:uiPriority="70" w:unhideWhenUsed="0"/>
+    <w:lsdException w:name="Colorful Shading Accent 5" w:semiHidden="0" w:uiPriority="71" w:unhideWhenUsed="0"/>
+    <w:lsdException w:name="Colorful List Accent 5" w:semiHidden="0" w:uiPriority="72" w:unhideWhenUsed="0"/>
+    <w:lsdException w:name="Colorful Grid Accent 5" w:semiHidden="0" w:uiPriority="73" w:unhideWhenUsed="0"/>
+    <w:lsdException w:name="Light Shading Accent 6" w:semiHidden="0" w:uiPriority="60" w:unhideWhenUsed="0"/>
+    <w:lsdException w:name="Light List Accent 6" w:semiHidden="0" w:uiPriority="61" w:unhideWhenUsed="0"/>
+    <w:lsdException w:name="Light Grid Accent 6" w:semiHidden="0" w:uiPriority="62" w:unhideWhenUsed="0"/>
+    <w:lsdException w:name="Medium Shading 1 Accent 6" w:semiHidden="0" w:uiPriority="63" w:unhideWhenUsed="0"/>
+    <w:lsdException w:name="Medium Shading 2 Accent 6" w:semiHidden="0" w:uiPriority="64" w:unhideWhenUsed="0"/>
+    <w:lsdException w:name="Medium List 1 Accent 6" w:semiHidden="0" w:uiPriority="65" w:unhideWhenUsed="0"/>
+    <w:lsdException w:name="Medium List 2 Accent 6" w:semiHidden="0" w:uiPriority="66" w:unhideWhenUsed="0"/>
+    <w:lsdException w:name="Medium Grid 1 Accent 6" w:semiHidden="0" w:uiPriority="67" w:unhideWhenUsed="0"/>
+    <w:lsdException w:name="Medium Grid 2 Accent 6" w:semiHidden="0" w:uiPriority="68" w:unhideWhenUsed="0"/>
+    <w:lsdException w:name="Medium Grid 3 Accent 6" w:semiHidden="0" w:uiPriority="69" w:unhideWhenUsed="0"/>
+    <w:lsdException w:name="Dark List Accent 6" w:semiHidden="0" w:uiPriority="70" w:unhideWhenUsed="0"/>
+    <w:lsdException w:name="Colorful Shading Accent 6" w:semiHidden="0" w:uiPriority="71" w:unhideWhenUsed="0"/>
+    <w:lsdException w:name="Colorful List Accent 6" w:semiHidden="0" w:uiPriority="72" w:unhideWhenUsed="0"/>
+    <w:lsdException w:name="Colorful Grid Accent 6" w:semiHidden="0" w:uiPriority="73" w:unhideWhenUsed="0"/>
+    <w:lsdException w:name="Subtle Emphasis" w:semiHidden="0" w:uiPriority="19" w:unhideWhenUsed="0" w:qFormat="1"/>
+    <w:lsdException w:name="Intense Emphasis" w:semiHidden="0" w:uiPriority="21" w:unhideWhenUsed="0" w:qFormat="1"/>
+    <w:lsdException w:name="Subtle Reference" w:semiHidden="0" w:uiPriority="31" w:unhideWhenUsed="0" w:qFormat="1"/>
+    <w:lsdException w:name="Intense Reference" w:semiHidden="0" w:uiPriority="32" w:unhideWhenUsed="0" w:qFormat="1"/>
+    <w:lsdException w:name="Book Title" w:semiHidden="0" w:uiPriority="33" w:unhideWhenUsed="0" w:qFormat="1"/>
+    <w:lsdException w:name="Bibliography" w:uiPriority="37"/>
+    <w:lsdException w:name="TOC Heading" w:uiPriority="39" w:qFormat="1"/>
+  </w:latentStyles>
+  <w:style w:type="paragraph" w:default="1" w:styleId="Normal">
+    <w:name w:val="Normal"/>
+    <w:qFormat/>
+    <w:rsid w:val="002253EA"/>
+    <w:pPr>
+      <w:spacing w:after="200" w:line="240" w:lineRule="auto"/>
+    </w:pPr>
+    <w:rPr>
+      <w:sz w:val="24"/>
+      <w:szCs w:val="24"/>
+      <w:lang w:val="es-ES_tradnl"/>
+    </w:rPr>
+  </w:style>
+  <w:style w:type="paragraph" w:styleId="Ttulo1">
+    <w:name w:val="heading 1"/>
+    <w:basedOn w:val="Normal"/>
+    <w:link w:val="Ttulo1Car"/>
+    <w:uiPriority w:val="9"/>
+    <w:rsid w:val="002253EA"/>
+    <w:pPr>
+      <w:spacing w:beforeLines="1" w:afterLines="1"/>
+      <w:outlineLvl w:val="0"/>
+    </w:pPr>
+    <w:rPr>
+      <w:rFonts w:ascii="Times" w:hAnsi="Times"/>
+      <w:b/>
+      <w:kern w:val="36"/>
+      <w:sz w:val="48"/>
+      <w:szCs w:val="20"/>
+      <w:lang w:eastAsia="es-ES_tradnl"/>
+    </w:rPr>
+  </w:style>
+  <w:style w:type="paragraph" w:styleId="Ttulo3">
+    <w:name w:val="heading 3"/>
+    <w:basedOn w:val="Normal"/>
+    <w:next w:val="Normal"/>
+    <w:link w:val="Ttulo3Car"/>
+    <w:rsid w:val="002253EA"/>
+    <w:pPr>
+      <w:keepNext/>
+      <w:keepLines/>
+      <w:spacing w:before="200" w:after="0"/>
+      <w:outlineLvl w:val="2"/>
+    </w:pPr>
+    <w:rPr>
+      <w:rFonts w:asciiTheme="majorHAnsi" w:eastAsiaTheme="majorEastAsia" w:hAnsiTheme="majorHAnsi" w:cstheme="majorBidi"/>
+      <w:b/>
+      <w:bCs/>
+      <w:color w:val="5B9BD5" w:themeColor="accent1"/>
+    </w:rPr>
+  </w:style>
+  <w:style w:type="paragraph" w:styleId="Ttulo5">
+    <w:name w:val="heading 5"/>
+    <w:basedOn w:val="Normal"/>
+    <w:next w:val="Normal"/>
+    <w:link w:val="Ttulo5Car"/>
+    <w:rsid w:val="002253EA"/>
+    <w:pPr>
+      <w:keepNext/>
+      <w:keepLines/>
+      <w:spacing w:before="200" w:after="0"/>
+      <w:outlineLvl w:val="4"/>
+    </w:pPr>
+    <w:rPr>
+      <w:rFonts w:asciiTheme="majorHAnsi" w:eastAsiaTheme="majorEastAsia" w:hAnsiTheme="majorHAnsi" w:cstheme="majorBidi"/>
+      <w:color w:val="1F4D78" w:themeColor="accent1" w:themeShade="7F"/>
+    </w:rPr>
+  </w:style>
+  <w:style w:type="character" w:default="1" w:styleId="Fuentedeprrafopredeter">
+    <w:name w:val="Default Paragraph Font"/>
+    <w:uiPriority w:val="1"/>
+    <w:semiHidden/>
+    <w:unhideWhenUsed/>
+  </w:style>
+  <w:style w:type="table" w:default="1" w:styleId="Tablanormal">
+    <w:name w:val="Normal Table"/>
+    <w:uiPriority w:val="99"/>
+    <w:semiHidden/>
+    <w:unhideWhenUsed/>
+    <w:tblPr>
+      <w:tblInd w:w="0" w:type="dxa"/>
+      <w:tblCellMar>
+        <w:top w:w="0" w:type="dxa"/>
+        <w:left w:w="108" w:type="dxa"/>
+        <w:bottom w:w="0" w:type="dxa"/>
+        <w:right w:w="108" w:type="dxa"/>
+      </w:tblCellMar>
+    </w:tblPr>
+  </w:style>
+  <w:style w:type="numbering" w:default="1" w:styleId="Sinlista">
+    <w:name w:val="No List"/>
+    <w:uiPriority w:val="99"/>
+    <w:semiHidden/>
+    <w:unhideWhenUsed/>
+  </w:style>
+  <w:style w:type="character" w:customStyle="1" w:styleId="Ttulo1Car">
+    <w:name w:val="Título 1 Car"/>
+    <w:basedOn w:val="Fuentedeprrafopredeter"/>
+    <w:link w:val="Ttulo1"/>
+    <w:uiPriority w:val="9"/>
+    <w:rsid w:val="002253EA"/>
+    <w:rPr>
+      <w:rFonts w:ascii="Times" w:hAnsi="Times"/>
+      <w:b/>
+      <w:kern w:val="36"/>
+      <w:sz w:val="48"/>
+      <w:szCs w:val="20"/>
+      <w:lang w:val="es-ES_tradnl" w:eastAsia="es-ES_tradnl"/>
+    </w:rPr>
+  </w:style>
+  <w:style w:type="character" w:customStyle="1" w:styleId="Ttulo3Car">
+    <w:name w:val="Título 3 Car"/>
+    <w:basedOn w:val="Fuentedeprrafopredeter"/>
+    <w:link w:val="Ttulo3"/>
+    <w:rsid w:val="002253EA"/>
+    <w:rPr>
+      <w:rFonts w:asciiTheme="majorHAnsi" w:eastAsiaTheme="majorEastAsia" w:hAnsiTheme="majorHAnsi" w:cstheme="majorBidi"/>
+      <w:b/>
+      <w:bCs/>
+      <w:color w:val="5B9BD5" w:themeColor="accent1"/>
+      <w:sz w:val="24"/>
+      <w:szCs w:val="24"/>
+      <w:lang w:val="es-ES_tradnl"/>
+    </w:rPr>
+  </w:style>
+  <w:style w:type="character" w:customStyle="1" w:styleId="Ttulo5Car">
+    <w:name w:val="Título 5 Car"/>
+    <w:basedOn w:val="Fuentedeprrafopredeter"/>
+    <w:link w:val="Ttulo5"/>
+    <w:rsid w:val="002253EA"/>
+    <w:rPr>
+      <w:rFonts w:asciiTheme="majorHAnsi" w:eastAsiaTheme="majorEastAsia" w:hAnsiTheme="majorHAnsi" w:cstheme="majorBidi"/>
+      <w:color w:val="1F4D78" w:themeColor="accent1" w:themeShade="7F"/>
+      <w:sz w:val="24"/>
+      <w:szCs w:val="24"/>
+      <w:lang w:val="es-ES_tradnl"/>
+    </w:rPr>
+  </w:style>
+  <w:style w:type="paragraph" w:styleId="Encabezado">
+    <w:name w:val="header"/>
+    <w:basedOn w:val="Normal"/>
+    <w:link w:val="EncabezadoCar"/>
+    <w:uiPriority w:val="99"/>
+    <w:unhideWhenUsed/>
+    <w:rsid w:val="002253EA"/>
+    <w:pPr>
+      <w:tabs>
+        <w:tab w:val="center" w:pos="4252"/>
+        <w:tab w:val="right" w:pos="8504"/>
+      </w:tabs>
+      <w:spacing w:after="0"/>
+    </w:pPr>
+  </w:style>
+  <w:style w:type="character" w:customStyle="1" w:styleId="EncabezadoCar">
+    <w:name w:val="Encabezado Car"/>
+    <w:basedOn w:val="Fuentedeprrafopredeter"/>
+    <w:link w:val="Encabezado"/>
+    <w:uiPriority w:val="99"/>
+    <w:rsid w:val="002253EA"/>
+    <w:rPr>
+      <w:sz w:val="24"/>
+      <w:szCs w:val="24"/>
+      <w:lang w:val="es-ES_tradnl"/>
+    </w:rPr>
+  </w:style>
+  <w:style w:type="paragraph" w:styleId="Piedepgina">
+    <w:name w:val="footer"/>
+    <w:basedOn w:val="Normal"/>
+    <w:link w:val="PiedepginaCar"/>
+    <w:uiPriority w:val="99"/>
+    <w:unhideWhenUsed/>
+    <w:rsid w:val="002253EA"/>
+    <w:pPr>
+      <w:tabs>
+        <w:tab w:val="center" w:pos="4252"/>
+        <w:tab w:val="right" w:pos="8504"/>
+      </w:tabs>
+      <w:spacing w:after="0"/>
+    </w:pPr>
+  </w:style>
+  <w:style w:type="character" w:customStyle="1" w:styleId="PiedepginaCar">
+    <w:name w:val="Pie de página Car"/>
+    <w:basedOn w:val="Fuentedeprrafopredeter"/>
+    <w:link w:val="Piedepgina"/>
+    <w:uiPriority w:val="99"/>
+    <w:rsid w:val="002253EA"/>
+    <w:rPr>
+      <w:sz w:val="24"/>
+      <w:szCs w:val="24"/>
+      <w:lang w:val="es-ES_tradnl"/>
+    </w:rPr>
+  </w:style>
+  <w:style w:type="paragraph" w:styleId="Textocomentario">
+    <w:name w:val="annotation text"/>
+    <w:basedOn w:val="Normal"/>
+    <w:link w:val="TextocomentarioCar"/>
+    <w:uiPriority w:val="99"/>
+    <w:unhideWhenUsed/>
+    <w:rsid w:val="002253EA"/>
+    <w:rPr>
+      <w:rFonts w:ascii="Calibri" w:eastAsia="Calibri" w:hAnsi="Calibri" w:cs="Times New Roman"/>
+      <w:sz w:val="20"/>
+      <w:szCs w:val="20"/>
+      <w:lang w:val="es-MX"/>
+    </w:rPr>
+  </w:style>
+  <w:style w:type="character" w:customStyle="1" w:styleId="TextocomentarioCar">
+    <w:name w:val="Texto comentario Car"/>
+    <w:basedOn w:val="Fuentedeprrafopredeter"/>
+    <w:link w:val="Textocomentario"/>
+    <w:uiPriority w:val="99"/>
+    <w:rsid w:val="002253EA"/>
+    <w:rPr>
+      <w:rFonts w:ascii="Calibri" w:eastAsia="Calibri" w:hAnsi="Calibri" w:cs="Times New Roman"/>
+      <w:sz w:val="20"/>
+      <w:szCs w:val="20"/>
+      <w:lang w:val="es-MX"/>
+    </w:rPr>
+  </w:style>
+  <w:style w:type="character" w:customStyle="1" w:styleId="ilad">
+    <w:name w:val="il_ad"/>
+    <w:basedOn w:val="Fuentedeprrafopredeter"/>
+    <w:rsid w:val="002253EA"/>
+  </w:style>
+  <w:style w:type="paragraph" w:styleId="NormalWeb">
+    <w:name w:val="Normal (Web)"/>
+    <w:basedOn w:val="Normal"/>
+    <w:uiPriority w:val="99"/>
+    <w:rsid w:val="002253EA"/>
+    <w:pPr>
+      <w:spacing w:beforeLines="1" w:afterLines="1"/>
+    </w:pPr>
+    <w:rPr>
+      <w:rFonts w:ascii="Times" w:hAnsi="Times" w:cs="Times New Roman"/>
+      <w:sz w:val="20"/>
+      <w:szCs w:val="20"/>
+      <w:lang w:eastAsia="es-ES_tradnl"/>
+    </w:rPr>
+  </w:style>
+  <w:style w:type="character" w:styleId="Textoennegrita">
+    <w:name w:val="Strong"/>
+    <w:basedOn w:val="Fuentedeprrafopredeter"/>
+    <w:uiPriority w:val="22"/>
+    <w:qFormat/>
+    <w:rsid w:val="002253EA"/>
+    <w:rPr>
+      <w:b/>
+    </w:rPr>
+  </w:style>
+  <w:style w:type="character" w:styleId="Enfasis">
+    <w:name w:val="Emphasis"/>
+    <w:basedOn w:val="Fuentedeprrafopredeter"/>
+    <w:uiPriority w:val="20"/>
+    <w:rsid w:val="002253EA"/>
+    <w:rPr>
+      <w:i/>
+    </w:rPr>
+  </w:style>
+  <w:style w:type="character" w:customStyle="1" w:styleId="contenido">
+    <w:name w:val="contenido"/>
+    <w:basedOn w:val="Fuentedeprrafopredeter"/>
+    <w:rsid w:val="002253EA"/>
+  </w:style>
+  <w:style w:type="character" w:styleId="Hipervnculo">
+    <w:name w:val="Hyperlink"/>
+    <w:basedOn w:val="Fuentedeprrafopredeter"/>
+    <w:uiPriority w:val="99"/>
+    <w:rsid w:val="002253EA"/>
+    <w:rPr>
+      <w:color w:val="0000FF"/>
+      <w:u w:val="single"/>
+    </w:rPr>
+  </w:style>
+  <w:style w:type="table" w:styleId="Tablaconcuadrcula">
+    <w:name w:val="Table Grid"/>
+    <w:basedOn w:val="Tablanormal"/>
+    <w:rsid w:val="002253EA"/>
+    <w:pPr>
+      <w:spacing w:after="0" w:line="240" w:lineRule="auto"/>
+    </w:pPr>
+    <w:rPr>
+      <w:lang w:val="es-MX"/>
+    </w:rPr>
+    <w:tblPr>
+      <w:tblInd w:w="0" w:type="dxa"/>
+      <w:tblBorders>
+        <w:top w:val="single" w:sz="4" w:space="0" w:color="000000" w:themeColor="text1"/>
+        <w:left w:val="single" w:sz="4" w:space="0" w:color="000000" w:themeColor="text1"/>
+        <w:bottom w:val="single" w:sz="4" w:space="0" w:color="000000" w:themeColor="text1"/>
+        <w:right w:val="single" w:sz="4" w:space="0" w:color="000000" w:themeColor="text1"/>
+        <w:insideH w:val="single" w:sz="4" w:space="0" w:color="000000" w:themeColor="text1"/>
+        <w:insideV w:val="single" w:sz="4" w:space="0" w:color="000000" w:themeColor="text1"/>
+      </w:tblBorders>
+      <w:tblCellMar>
+        <w:top w:w="0" w:type="dxa"/>
+        <w:left w:w="108" w:type="dxa"/>
+        <w:bottom w:w="0" w:type="dxa"/>
+        <w:right w:w="108" w:type="dxa"/>
+      </w:tblCellMar>
+    </w:tblPr>
+  </w:style>
+  <w:style w:type="paragraph" w:styleId="Prrafodelista">
+    <w:name w:val="List Paragraph"/>
+    <w:basedOn w:val="Normal"/>
+    <w:uiPriority w:val="34"/>
+    <w:qFormat/>
+    <w:rsid w:val="002253EA"/>
+    <w:pPr>
+      <w:ind w:left="720"/>
+      <w:contextualSpacing/>
+    </w:pPr>
+  </w:style>
+  <w:style w:type="character" w:customStyle="1" w:styleId="contenidoprinciapl">
+    <w:name w:val="contenido_princiapl"/>
+    <w:basedOn w:val="Fuentedeprrafopredeter"/>
+    <w:rsid w:val="002253EA"/>
+  </w:style>
+  <w:style w:type="character" w:customStyle="1" w:styleId="st">
+    <w:name w:val="st"/>
+    <w:basedOn w:val="Fuentedeprrafopredeter"/>
+    <w:rsid w:val="002253EA"/>
+  </w:style>
+  <w:style w:type="character" w:customStyle="1" w:styleId="kno-fvld">
+    <w:name w:val="kno-fv _ld"/>
+    <w:basedOn w:val="Fuentedeprrafopredeter"/>
+    <w:rsid w:val="002253EA"/>
+  </w:style>
+  <w:style w:type="paragraph" w:styleId="Textodeglobo">
+    <w:name w:val="Balloon Text"/>
+    <w:basedOn w:val="Normal"/>
+    <w:link w:val="TextodegloboCar"/>
+    <w:rsid w:val="002253EA"/>
+    <w:pPr>
+      <w:spacing w:after="0"/>
+    </w:pPr>
+    <w:rPr>
+      <w:rFonts w:ascii="Lucida Grande" w:hAnsi="Lucida Grande" w:cs="Lucida Grande"/>
+      <w:sz w:val="18"/>
+      <w:szCs w:val="18"/>
+    </w:rPr>
+  </w:style>
+  <w:style w:type="character" w:customStyle="1" w:styleId="TextodegloboCar">
+    <w:name w:val="Texto de globo Car"/>
+    <w:basedOn w:val="Fuentedeprrafopredeter"/>
+    <w:link w:val="Textodeglobo"/>
+    <w:rsid w:val="002253EA"/>
+    <w:rPr>
+      <w:rFonts w:ascii="Lucida Grande" w:hAnsi="Lucida Grande" w:cs="Lucida Grande"/>
+      <w:sz w:val="18"/>
+      <w:szCs w:val="18"/>
+      <w:lang w:val="es-ES_tradnl"/>
+    </w:rPr>
+  </w:style>
+  <w:style w:type="character" w:styleId="Nmerodepgina">
+    <w:name w:val="page number"/>
+    <w:basedOn w:val="Fuentedeprrafopredeter"/>
+    <w:rsid w:val="002253EA"/>
+  </w:style>
+  <w:style w:type="character" w:styleId="Refdecomentario">
+    <w:name w:val="annotation reference"/>
+    <w:basedOn w:val="Fuentedeprrafopredeter"/>
+    <w:rsid w:val="002253EA"/>
+    <w:rPr>
+      <w:sz w:val="18"/>
+      <w:szCs w:val="18"/>
+    </w:rPr>
+  </w:style>
+  <w:style w:type="paragraph" w:styleId="Asuntodelcomentario">
+    <w:name w:val="annotation subject"/>
+    <w:basedOn w:val="Textocomentario"/>
+    <w:next w:val="Textocomentario"/>
+    <w:link w:val="AsuntodelcomentarioCar"/>
+    <w:rsid w:val="002253EA"/>
+    <w:rPr>
+      <w:rFonts w:asciiTheme="minorHAnsi" w:eastAsiaTheme="minorHAnsi" w:hAnsiTheme="minorHAnsi" w:cstheme="minorBidi"/>
+      <w:b/>
+      <w:bCs/>
+      <w:lang w:val="es-ES_tradnl"/>
+    </w:rPr>
+  </w:style>
+  <w:style w:type="character" w:customStyle="1" w:styleId="AsuntodelcomentarioCar">
+    <w:name w:val="Asunto del comentario Car"/>
+    <w:basedOn w:val="TextocomentarioCar"/>
+    <w:link w:val="Asuntodelcomentario"/>
+    <w:rsid w:val="002253EA"/>
+    <w:rPr>
+      <w:rFonts w:ascii="Calibri" w:eastAsia="Calibri" w:hAnsi="Calibri" w:cs="Times New Roman"/>
+      <w:b/>
+      <w:bCs/>
+      <w:sz w:val="20"/>
+      <w:szCs w:val="20"/>
+      <w:lang w:val="es-ES_tradnl"/>
+    </w:rPr>
+  </w:style>
+  <w:style w:type="character" w:customStyle="1" w:styleId="apple-converted-space">
+    <w:name w:val="apple-converted-space"/>
+    <w:basedOn w:val="Fuentedeprrafopredeter"/>
+    <w:rsid w:val="002253EA"/>
+  </w:style>
+  <w:style w:type="table" w:styleId="Cuadrculaclara-nfasis2">
+    <w:name w:val="Light Grid Accent 2"/>
+    <w:basedOn w:val="Tablanormal"/>
+    <w:uiPriority w:val="62"/>
+    <w:rsid w:val="002253EA"/>
+    <w:pPr>
+      <w:spacing w:after="0" w:line="240" w:lineRule="auto"/>
+    </w:pPr>
+    <w:tblPr>
+      <w:tblStyleRowBandSize w:val="1"/>
+      <w:tblStyleColBandSize w:val="1"/>
+      <w:tblInd w:w="0" w:type="dxa"/>
+      <w:tblBorders>
+        <w:top w:val="single" w:sz="8" w:space="0" w:color="ED7D31" w:themeColor="accent2"/>
+        <w:left w:val="single" w:sz="8" w:space="0" w:color="ED7D31" w:themeColor="accent2"/>
+        <w:bottom w:val="single" w:sz="8" w:space="0" w:color="ED7D31" w:themeColor="accent2"/>
+        <w:right w:val="single" w:sz="8" w:space="0" w:color="ED7D31" w:themeColor="accent2"/>
+        <w:insideH w:val="single" w:sz="8" w:space="0" w:color="ED7D31" w:themeColor="accent2"/>
+        <w:insideV w:val="single" w:sz="8" w:space="0" w:color="ED7D31" w:themeColor="accent2"/>
+      </w:tblBorders>
+      <w:tblCellMar>
+        <w:top w:w="0" w:type="dxa"/>
+        <w:left w:w="108" w:type="dxa"/>
+        <w:bottom w:w="0" w:type="dxa"/>
+        <w:right w:w="108" w:type="dxa"/>
+      </w:tblCellMar>
+    </w:tblPr>
+    <w:tblStylePr w:type="firstRow">
+      <w:pPr>
+        <w:spacing w:before="0" w:after="0" w:line="240" w:lineRule="auto"/>
+      </w:pPr>
+      <w:rPr>
+        <w:rFonts w:asciiTheme="majorHAnsi" w:eastAsiaTheme="majorEastAsia" w:hAnsiTheme="majorHAnsi" w:cstheme="majorBidi"/>
+        <w:b/>
+        <w:bCs/>
+      </w:rPr>
+      <w:tblPr/>
+      <w:tcPr>
+        <w:tcBorders>
+          <w:top w:val="single" w:sz="8" w:space="0" w:color="ED7D31" w:themeColor="accent2"/>
+          <w:left w:val="single" w:sz="8" w:space="0" w:color="ED7D31" w:themeColor="accent2"/>
+          <w:bottom w:val="single" w:sz="18" w:space="0" w:color="ED7D31" w:themeColor="accent2"/>
+          <w:right w:val="single" w:sz="8" w:space="0" w:color="ED7D31" w:themeColor="accent2"/>
+          <w:insideH w:val="nil"/>
+          <w:insideV w:val="single" w:sz="8" w:space="0" w:color="ED7D31" w:themeColor="accent2"/>
+        </w:tcBorders>
+      </w:tcPr>
+    </w:tblStylePr>
+    <w:tblStylePr w:type="lastRow">
+      <w:pPr>
+        <w:spacing w:before="0" w:after="0" w:line="240" w:lineRule="auto"/>
+      </w:pPr>
+      <w:rPr>
+        <w:rFonts w:asciiTheme="majorHAnsi" w:eastAsiaTheme="majorEastAsia" w:hAnsiTheme="majorHAnsi" w:cstheme="majorBidi"/>
+        <w:b/>
+        <w:bCs/>
+      </w:rPr>
+      <w:tblPr/>
+      <w:tcPr>
+        <w:tcBorders>
+          <w:top w:val="double" w:sz="6" w:space="0" w:color="ED7D31" w:themeColor="accent2"/>
+          <w:left w:val="single" w:sz="8" w:space="0" w:color="ED7D31" w:themeColor="accent2"/>
+          <w:bottom w:val="single" w:sz="8" w:space="0" w:color="ED7D31" w:themeColor="accent2"/>
+          <w:right w:val="single" w:sz="8" w:space="0" w:color="ED7D31" w:themeColor="accent2"/>
+          <w:insideH w:val="nil"/>
+          <w:insideV w:val="single" w:sz="8" w:space="0" w:color="ED7D31" w:themeColor="accent2"/>
+        </w:tcBorders>
+      </w:tcPr>
+    </w:tblStylePr>
+    <w:tblStylePr w:type="firstCol">
+      <w:rPr>
+        <w:rFonts w:asciiTheme="majorHAnsi" w:eastAsiaTheme="majorEastAsia" w:hAnsiTheme="majorHAnsi" w:cstheme="majorBidi"/>
+        <w:b/>
+        <w:bCs/>
+      </w:rPr>
+    </w:tblStylePr>
+    <w:tblStylePr w:type="lastCol">
+      <w:rPr>
+        <w:rFonts w:asciiTheme="majorHAnsi" w:eastAsiaTheme="majorEastAsia" w:hAnsiTheme="majorHAnsi" w:cstheme="majorBidi"/>
+        <w:b/>
+        <w:bCs/>
+      </w:rPr>
+      <w:tblPr/>
+      <w:tcPr>
+        <w:tcBorders>
+          <w:top w:val="single" w:sz="8" w:space="0" w:color="ED7D31" w:themeColor="accent2"/>
+          <w:left w:val="single" w:sz="8" w:space="0" w:color="ED7D31" w:themeColor="accent2"/>
+          <w:bottom w:val="single" w:sz="8" w:space="0" w:color="ED7D31" w:themeColor="accent2"/>
+          <w:right w:val="single" w:sz="8" w:space="0" w:color="ED7D31" w:themeColor="accent2"/>
+        </w:tcBorders>
+      </w:tcPr>
+    </w:tblStylePr>
+    <w:tblStylePr w:type="band1Vert">
+      <w:tblPr/>
+      <w:tcPr>
+        <w:tcBorders>
+          <w:top w:val="single" w:sz="8" w:space="0" w:color="ED7D31" w:themeColor="accent2"/>
+          <w:left w:val="single" w:sz="8" w:space="0" w:color="ED7D31" w:themeColor="accent2"/>
+          <w:bottom w:val="single" w:sz="8" w:space="0" w:color="ED7D31" w:themeColor="accent2"/>
+          <w:right w:val="single" w:sz="8" w:space="0" w:color="ED7D31" w:themeColor="accent2"/>
+        </w:tcBorders>
+        <w:shd w:val="clear" w:color="auto" w:fill="FADECB" w:themeFill="accent2" w:themeFillTint="3F"/>
+      </w:tcPr>
+    </w:tblStylePr>
+    <w:tblStylePr w:type="band1Horz">
+      <w:tblPr/>
+      <w:tcPr>
+        <w:tcBorders>
+          <w:top w:val="single" w:sz="8" w:space="0" w:color="ED7D31" w:themeColor="accent2"/>
+          <w:left w:val="single" w:sz="8" w:space="0" w:color="ED7D31" w:themeColor="accent2"/>
+          <w:bottom w:val="single" w:sz="8" w:space="0" w:color="ED7D31" w:themeColor="accent2"/>
+          <w:right w:val="single" w:sz="8" w:space="0" w:color="ED7D31" w:themeColor="accent2"/>
+          <w:insideV w:val="single" w:sz="8" w:space="0" w:color="ED7D31" w:themeColor="accent2"/>
+        </w:tcBorders>
+        <w:shd w:val="clear" w:color="auto" w:fill="FADECB" w:themeFill="accent2" w:themeFillTint="3F"/>
+      </w:tcPr>
+    </w:tblStylePr>
+    <w:tblStylePr w:type="band2Horz">
+      <w:tblPr/>
+      <w:tcPr>
+        <w:tcBorders>
+          <w:top w:val="single" w:sz="8" w:space="0" w:color="ED7D31" w:themeColor="accent2"/>
+          <w:left w:val="single" w:sz="8" w:space="0" w:color="ED7D31" w:themeColor="accent2"/>
+          <w:bottom w:val="single" w:sz="8" w:space="0" w:color="ED7D31" w:themeColor="accent2"/>
+          <w:right w:val="single" w:sz="8" w:space="0" w:color="ED7D31" w:themeColor="accent2"/>
+          <w:insideV w:val="single" w:sz="8" w:space="0" w:color="ED7D31" w:themeColor="accent2"/>
+        </w:tcBorders>
+      </w:tcPr>
+    </w:tblStylePr>
+  </w:style>
+  <w:style w:type="table" w:styleId="Sombreadomediano1-nfasis2">
+    <w:name w:val="Medium Shading 1 Accent 2"/>
+    <w:basedOn w:val="Tablanormal"/>
+    <w:uiPriority w:val="63"/>
+    <w:rsid w:val="002253EA"/>
+    <w:pPr>
+      <w:spacing w:after="0" w:line="240" w:lineRule="auto"/>
+    </w:pPr>
+    <w:tblPr>
+      <w:tblStyleRowBandSize w:val="1"/>
+      <w:tblStyleColBandSize w:val="1"/>
+      <w:tblInd w:w="0" w:type="dxa"/>
+      <w:tblBorders>
+        <w:top w:val="single" w:sz="8" w:space="0" w:color="F19D64" w:themeColor="accent2" w:themeTint="BF"/>
+        <w:left w:val="single" w:sz="8" w:space="0" w:color="F19D64" w:themeColor="accent2" w:themeTint="BF"/>
+        <w:bottom w:val="single" w:sz="8" w:space="0" w:color="F19D64" w:themeColor="accent2" w:themeTint="BF"/>
+        <w:right w:val="single" w:sz="8" w:space="0" w:color="F19D64" w:themeColor="accent2" w:themeTint="BF"/>
+        <w:insideH w:val="single" w:sz="8" w:space="0" w:color="F19D64" w:themeColor="accent2" w:themeTint="BF"/>
+      </w:tblBorders>
+      <w:tblCellMar>
+        <w:top w:w="0" w:type="dxa"/>
+        <w:left w:w="108" w:type="dxa"/>
+        <w:bottom w:w="0" w:type="dxa"/>
+        <w:right w:w="108" w:type="dxa"/>
+      </w:tblCellMar>
+    </w:tblPr>
+    <w:tblStylePr w:type="firstRow">
+      <w:pPr>
+        <w:spacing w:before="0" w:after="0" w:line="240" w:lineRule="auto"/>
+      </w:pPr>
+      <w:rPr>
+        <w:b/>
+        <w:bCs/>
+        <w:color w:val="FFFFFF" w:themeColor="background1"/>
+      </w:rPr>
+      <w:tblPr/>
+      <w:tcPr>
+        <w:tcBorders>
+          <w:top w:val="single" w:sz="8" w:space="0" w:color="F19D64" w:themeColor="accent2" w:themeTint="BF"/>
+          <w:left w:val="single" w:sz="8" w:space="0" w:color="F19D64" w:themeColor="accent2" w:themeTint="BF"/>
+          <w:bottom w:val="single" w:sz="8" w:space="0" w:color="F19D64" w:themeColor="accent2" w:themeTint="BF"/>
+          <w:right w:val="single" w:sz="8" w:space="0" w:color="F19D64" w:themeColor="accent2" w:themeTint="BF"/>
+          <w:insideH w:val="nil"/>
+          <w:insideV w:val="nil"/>
+        </w:tcBorders>
+        <w:shd w:val="clear" w:color="auto" w:fill="ED7D31" w:themeFill="accent2"/>
+      </w:tcPr>
+    </w:tblStylePr>
+    <w:tblStylePr w:type="lastRow">
+      <w:pPr>
+        <w:spacing w:before="0" w:after="0" w:line="240" w:lineRule="auto"/>
+      </w:pPr>
+      <w:rPr>
+        <w:b/>
+        <w:bCs/>
+      </w:rPr>
+      <w:tblPr/>
+      <w:tcPr>
+        <w:tcBorders>
+          <w:top w:val="double" w:sz="6" w:space="0" w:color="F19D64" w:themeColor="accent2" w:themeTint="BF"/>
+          <w:left w:val="single" w:sz="8" w:space="0" w:color="F19D64" w:themeColor="accent2" w:themeTint="BF"/>
+          <w:bottom w:val="single" w:sz="8" w:space="0" w:color="F19D64" w:themeColor="accent2" w:themeTint="BF"/>
+          <w:right w:val="single" w:sz="8" w:space="0" w:color="F19D64" w:themeColor="accent2" w:themeTint="BF"/>
+          <w:insideH w:val="nil"/>
+          <w:insideV w:val="nil"/>
+        </w:tcBorders>
+      </w:tcPr>
+    </w:tblStylePr>
+    <w:tblStylePr w:type="firstCol">
+      <w:rPr>
+        <w:b/>
+        <w:bCs/>
+      </w:rPr>
+    </w:tblStylePr>
+    <w:tblStylePr w:type="lastCol">
+      <w:rPr>
+        <w:b/>
+        <w:bCs/>
+      </w:rPr>
+    </w:tblStylePr>
+    <w:tblStylePr w:type="band1Vert">
+      <w:tblPr/>
+      <w:tcPr>
+        <w:shd w:val="clear" w:color="auto" w:fill="FADECB" w:themeFill="accent2" w:themeFillTint="3F"/>
+      </w:tcPr>
+    </w:tblStylePr>
+    <w:tblStylePr w:type="band1Horz">
+      <w:tblPr/>
+      <w:tcPr>
+        <w:tcBorders>
+          <w:insideH w:val="nil"/>
+          <w:insideV w:val="nil"/>
+        </w:tcBorders>
+        <w:shd w:val="clear" w:color="auto" w:fill="FADECB" w:themeFill="accent2" w:themeFillTint="3F"/>
+      </w:tcPr>
+    </w:tblStylePr>
+    <w:tblStylePr w:type="band2Horz">
+      <w:tblPr/>
+      <w:tcPr>
+        <w:tcBorders>
+          <w:insideH w:val="nil"/>
+          <w:insideV w:val="nil"/>
+        </w:tcBorders>
+      </w:tcPr>
+    </w:tblStylePr>
+  </w:style>
+  <w:style w:type="paragraph" w:styleId="Sinespaciado">
+    <w:name w:val="No Spacing"/>
+    <w:uiPriority w:val="1"/>
+    <w:qFormat/>
+    <w:rsid w:val="002253EA"/>
+    <w:pPr>
+      <w:spacing w:after="0" w:line="240" w:lineRule="auto"/>
+    </w:pPr>
+  </w:style>
+  <w:style w:type="character" w:styleId="Hipervnculovisitado">
+    <w:name w:val="FollowedHyperlink"/>
+    <w:basedOn w:val="Fuentedeprrafopredeter"/>
+    <w:rsid w:val="002253EA"/>
+    <w:rPr>
+      <w:color w:val="954F72" w:themeColor="followedHyperlink"/>
+      <w:u w:val="single"/>
+    </w:rPr>
+  </w:style>
+  <w:style w:type="table" w:styleId="Sombreadomediano2-nfasis6">
+    <w:name w:val="Medium Shading 2 Accent 6"/>
+    <w:basedOn w:val="Tablanormal"/>
+    <w:uiPriority w:val="64"/>
+    <w:rsid w:val="002253EA"/>
+    <w:pPr>
+      <w:spacing w:after="0" w:line="240" w:lineRule="auto"/>
+    </w:pPr>
+    <w:rPr>
+      <w:rFonts w:eastAsiaTheme="minorEastAsia"/>
+      <w:sz w:val="24"/>
+      <w:szCs w:val="24"/>
+      <w:lang w:val="en-US"/>
+    </w:rPr>
+    <w:tblPr>
+      <w:tblStyleRowBandSize w:val="1"/>
+      <w:tblStyleColBandSize w:val="1"/>
+      <w:tblInd w:w="0" w:type="dxa"/>
+      <w:tblBorders>
+        <w:top w:val="single" w:sz="18" w:space="0" w:color="auto"/>
+        <w:bottom w:val="single" w:sz="18" w:space="0" w:color="auto"/>
+      </w:tblBorders>
+      <w:tblCellMar>
+        <w:top w:w="0" w:type="dxa"/>
+        <w:left w:w="108" w:type="dxa"/>
+        <w:bottom w:w="0" w:type="dxa"/>
+        <w:right w:w="108" w:type="dxa"/>
+      </w:tblCellMar>
+    </w:tblPr>
+    <w:tblStylePr w:type="firstRow">
+      <w:pPr>
+        <w:spacing w:before="0" w:after="0" w:line="240" w:lineRule="auto"/>
+      </w:pPr>
+      <w:rPr>
+        <w:b/>
+        <w:bCs/>
+        <w:color w:val="FFFFFF" w:themeColor="background1"/>
+      </w:rPr>
+      <w:tblPr/>
+      <w:tcPr>
+        <w:tcBorders>
+          <w:top w:val="single" w:sz="18" w:space="0" w:color="auto"/>
+          <w:left w:val="nil"/>
+          <w:bottom w:val="single" w:sz="18" w:space="0" w:color="auto"/>
+          <w:right w:val="nil"/>
+          <w:insideH w:val="nil"/>
+          <w:insideV w:val="nil"/>
+        </w:tcBorders>
+        <w:shd w:val="clear" w:color="auto" w:fill="70AD47" w:themeFill="accent6"/>
+      </w:tcPr>
+    </w:tblStylePr>
+    <w:tblStylePr w:type="lastRow">
+      <w:pPr>
+        <w:spacing w:before="0" w:after="0" w:line="240" w:lineRule="auto"/>
+      </w:pPr>
+      <w:rPr>
+        <w:color w:val="auto"/>
+      </w:rPr>
+      <w:tblPr/>
+      <w:tcPr>
+        <w:tcBorders>
+          <w:top w:val="double" w:sz="6" w:space="0" w:color="auto"/>
+          <w:left w:val="nil"/>
+          <w:bottom w:val="single" w:sz="18" w:space="0" w:color="auto"/>
+          <w:right w:val="nil"/>
+          <w:insideH w:val="nil"/>
+          <w:insideV w:val="nil"/>
+        </w:tcBorders>
+        <w:shd w:val="clear" w:color="auto" w:fill="FFFFFF" w:themeFill="background1"/>
+      </w:tcPr>
+    </w:tblStylePr>
+    <w:tblStylePr w:type="firstCol">
+      <w:rPr>
+        <w:b/>
+        <w:bCs/>
+        <w:color w:val="FFFFFF" w:themeColor="background1"/>
+      </w:rPr>
+      <w:tblPr/>
+      <w:tcPr>
+        <w:tcBorders>
+          <w:top w:val="nil"/>
+          <w:left w:val="nil"/>
+          <w:bottom w:val="single" w:sz="18" w:space="0" w:color="auto"/>
+          <w:right w:val="nil"/>
+          <w:insideH w:val="nil"/>
+          <w:insideV w:val="nil"/>
+        </w:tcBorders>
+        <w:shd w:val="clear" w:color="auto" w:fill="70AD47" w:themeFill="accent6"/>
+      </w:tcPr>
+    </w:tblStylePr>
+    <w:tblStylePr w:type="lastCol">
+      <w:rPr>
+        <w:b/>
+        <w:bCs/>
+        <w:color w:val="FFFFFF" w:themeColor="background1"/>
+      </w:rPr>
+      <w:tblPr/>
+      <w:tcPr>
+        <w:tcBorders>
+          <w:left w:val="nil"/>
+          <w:right w:val="nil"/>
+          <w:insideH w:val="nil"/>
+          <w:insideV w:val="nil"/>
+        </w:tcBorders>
+        <w:shd w:val="clear" w:color="auto" w:fill="70AD47" w:themeFill="accent6"/>
+      </w:tcPr>
+    </w:tblStylePr>
+    <w:tblStylePr w:type="band1Vert">
+      <w:tblPr/>
+      <w:tcPr>
+        <w:tcBorders>
+          <w:left w:val="nil"/>
+          <w:right w:val="nil"/>
+          <w:insideH w:val="nil"/>
+          <w:insideV w:val="nil"/>
+        </w:tcBorders>
+        <w:shd w:val="clear" w:color="auto" w:fill="D8D8D8" w:themeFill="background1" w:themeFillShade="D8"/>
+      </w:tcPr>
+    </w:tblStylePr>
+    <w:tblStylePr w:type="band1Horz">
+      <w:tblPr/>
+      <w:tcPr>
+        <w:shd w:val="clear" w:color="auto" w:fill="D8D8D8" w:themeFill="background1" w:themeFillShade="D8"/>
+      </w:tcPr>
+    </w:tblStylePr>
+    <w:tblStylePr w:type="neCell">
+      <w:tblPr/>
+      <w:tcPr>
+        <w:tcBorders>
+          <w:top w:val="single" w:sz="18" w:space="0" w:color="auto"/>
+          <w:left w:val="nil"/>
+          <w:bottom w:val="single" w:sz="18" w:space="0" w:color="auto"/>
+          <w:right w:val="nil"/>
+          <w:insideH w:val="nil"/>
+          <w:insideV w:val="nil"/>
+        </w:tcBorders>
+      </w:tcPr>
+    </w:tblStylePr>
+    <w:tblStylePr w:type="nwCell">
+      <w:rPr>
+        <w:color w:val="FFFFFF" w:themeColor="background1"/>
+      </w:rPr>
+      <w:tblPr/>
+      <w:tcPr>
+        <w:tcBorders>
+          <w:top w:val="single" w:sz="18" w:space="0" w:color="auto"/>
+          <w:left w:val="nil"/>
+          <w:bottom w:val="single" w:sz="18" w:space="0" w:color="auto"/>
+          <w:right w:val="nil"/>
+          <w:insideH w:val="nil"/>
+          <w:insideV w:val="nil"/>
+        </w:tcBorders>
+      </w:tcPr>
+    </w:tblStylePr>
+  </w:style>
+  <w:style w:type="character" w:styleId="Textodelmarcadordeposicin">
+    <w:name w:val="Placeholder Text"/>
+    <w:basedOn w:val="Fuentedeprrafopredeter"/>
+    <w:semiHidden/>
+    <w:rsid w:val="002253EA"/>
+    <w:rPr>
+      <w:color w:val="808080"/>
+    </w:rPr>
+  </w:style>
+  <w:style w:type="table" w:styleId="Cuadrculaclara-nfasis1">
+    <w:name w:val="Light Grid Accent 1"/>
+    <w:basedOn w:val="Tablanormal"/>
+    <w:rsid w:val="002253EA"/>
+    <w:pPr>
+      <w:spacing w:after="0" w:line="240" w:lineRule="auto"/>
+    </w:pPr>
+    <w:rPr>
+      <w:sz w:val="24"/>
+      <w:szCs w:val="24"/>
+      <w:lang w:val="es-ES_tradnl"/>
+    </w:rPr>
+    <w:tblPr>
+      <w:tblStyleRowBandSize w:val="1"/>
+      <w:tblStyleColBandSize w:val="1"/>
+      <w:tblInd w:w="0" w:type="dxa"/>
+      <w:tblBorders>
+        <w:top w:val="single" w:sz="8" w:space="0" w:color="5B9BD5" w:themeColor="accent1"/>
+        <w:left w:val="single" w:sz="8" w:space="0" w:color="5B9BD5" w:themeColor="accent1"/>
+        <w:bottom w:val="single" w:sz="8" w:space="0" w:color="5B9BD5" w:themeColor="accent1"/>
+        <w:right w:val="single" w:sz="8" w:space="0" w:color="5B9BD5" w:themeColor="accent1"/>
+        <w:insideH w:val="single" w:sz="8" w:space="0" w:color="5B9BD5" w:themeColor="accent1"/>
+        <w:insideV w:val="single" w:sz="8" w:space="0" w:color="5B9BD5" w:themeColor="accent1"/>
+      </w:tblBorders>
+      <w:tblCellMar>
+        <w:top w:w="0" w:type="dxa"/>
+        <w:left w:w="108" w:type="dxa"/>
+        <w:bottom w:w="0" w:type="dxa"/>
+        <w:right w:w="108" w:type="dxa"/>
+      </w:tblCellMar>
+    </w:tblPr>
+    <w:tblStylePr w:type="firstRow">
+      <w:pPr>
+        <w:spacing w:before="0" w:after="0" w:line="240" w:lineRule="auto"/>
+      </w:pPr>
+      <w:rPr>
+        <w:rFonts w:asciiTheme="majorHAnsi" w:eastAsiaTheme="majorEastAsia" w:hAnsiTheme="majorHAnsi" w:cstheme="majorBidi"/>
+        <w:b/>
+        <w:bCs/>
+      </w:rPr>
+      <w:tblPr/>
+      <w:tcPr>
+        <w:tcBorders>
+          <w:top w:val="single" w:sz="8" w:space="0" w:color="5B9BD5" w:themeColor="accent1"/>
+          <w:left w:val="single" w:sz="8" w:space="0" w:color="5B9BD5" w:themeColor="accent1"/>
+          <w:bottom w:val="single" w:sz="18" w:space="0" w:color="5B9BD5" w:themeColor="accent1"/>
+          <w:right w:val="single" w:sz="8" w:space="0" w:color="5B9BD5" w:themeColor="accent1"/>
+          <w:insideH w:val="nil"/>
+          <w:insideV w:val="single" w:sz="8" w:space="0" w:color="5B9BD5" w:themeColor="accent1"/>
+        </w:tcBorders>
+      </w:tcPr>
+    </w:tblStylePr>
+    <w:tblStylePr w:type="lastRow">
+      <w:pPr>
+        <w:spacing w:before="0" w:after="0" w:line="240" w:lineRule="auto"/>
+      </w:pPr>
+      <w:rPr>
+        <w:rFonts w:asciiTheme="majorHAnsi" w:eastAsiaTheme="majorEastAsia" w:hAnsiTheme="majorHAnsi" w:cstheme="majorBidi"/>
+        <w:b/>
+        <w:bCs/>
+      </w:rPr>
+      <w:tblPr/>
+      <w:tcPr>
+        <w:tcBorders>
+          <w:top w:val="double" w:sz="6" w:space="0" w:color="5B9BD5" w:themeColor="accent1"/>
+          <w:left w:val="single" w:sz="8" w:space="0" w:color="5B9BD5" w:themeColor="accent1"/>
+          <w:bottom w:val="single" w:sz="8" w:space="0" w:color="5B9BD5" w:themeColor="accent1"/>
+          <w:right w:val="single" w:sz="8" w:space="0" w:color="5B9BD5" w:themeColor="accent1"/>
+          <w:insideH w:val="nil"/>
+          <w:insideV w:val="single" w:sz="8" w:space="0" w:color="5B9BD5" w:themeColor="accent1"/>
+        </w:tcBorders>
+      </w:tcPr>
+    </w:tblStylePr>
+    <w:tblStylePr w:type="firstCol">
+      <w:rPr>
+        <w:rFonts w:asciiTheme="majorHAnsi" w:eastAsiaTheme="majorEastAsia" w:hAnsiTheme="majorHAnsi" w:cstheme="majorBidi"/>
+        <w:b/>
+        <w:bCs/>
+      </w:rPr>
+    </w:tblStylePr>
+    <w:tblStylePr w:type="lastCol">
+      <w:rPr>
+        <w:rFonts w:asciiTheme="majorHAnsi" w:eastAsiaTheme="majorEastAsia" w:hAnsiTheme="majorHAnsi" w:cstheme="majorBidi"/>
+        <w:b/>
+        <w:bCs/>
+      </w:rPr>
+      <w:tblPr/>
+      <w:tcPr>
+        <w:tcBorders>
+          <w:top w:val="single" w:sz="8" w:space="0" w:color="5B9BD5" w:themeColor="accent1"/>
+          <w:left w:val="single" w:sz="8" w:space="0" w:color="5B9BD5" w:themeColor="accent1"/>
+          <w:bottom w:val="single" w:sz="8" w:space="0" w:color="5B9BD5" w:themeColor="accent1"/>
+          <w:right w:val="single" w:sz="8" w:space="0" w:color="5B9BD5" w:themeColor="accent1"/>
+        </w:tcBorders>
+      </w:tcPr>
+    </w:tblStylePr>
+    <w:tblStylePr w:type="band1Vert">
+      <w:tblPr/>
+      <w:tcPr>
+        <w:tcBorders>
+          <w:top w:val="single" w:sz="8" w:space="0" w:color="5B9BD5" w:themeColor="accent1"/>
+          <w:left w:val="single" w:sz="8" w:space="0" w:color="5B9BD5" w:themeColor="accent1"/>
+          <w:bottom w:val="single" w:sz="8" w:space="0" w:color="5B9BD5" w:themeColor="accent1"/>
+          <w:right w:val="single" w:sz="8" w:space="0" w:color="5B9BD5" w:themeColor="accent1"/>
+        </w:tcBorders>
+        <w:shd w:val="clear" w:color="auto" w:fill="D6E6F4" w:themeFill="accent1" w:themeFillTint="3F"/>
+      </w:tcPr>
+    </w:tblStylePr>
+    <w:tblStylePr w:type="band1Horz">
+      <w:tblPr/>
+      <w:tcPr>
+        <w:tcBorders>
+          <w:top w:val="single" w:sz="8" w:space="0" w:color="5B9BD5" w:themeColor="accent1"/>
+          <w:left w:val="single" w:sz="8" w:space="0" w:color="5B9BD5" w:themeColor="accent1"/>
+          <w:bottom w:val="single" w:sz="8" w:space="0" w:color="5B9BD5" w:themeColor="accent1"/>
+          <w:right w:val="single" w:sz="8" w:space="0" w:color="5B9BD5" w:themeColor="accent1"/>
+          <w:insideV w:val="single" w:sz="8" w:space="0" w:color="5B9BD5" w:themeColor="accent1"/>
+        </w:tcBorders>
+        <w:shd w:val="clear" w:color="auto" w:fill="D6E6F4" w:themeFill="accent1" w:themeFillTint="3F"/>
+      </w:tcPr>
+    </w:tblStylePr>
+    <w:tblStylePr w:type="band2Horz">
+      <w:tblPr/>
+      <w:tcPr>
+        <w:tcBorders>
+          <w:top w:val="single" w:sz="8" w:space="0" w:color="5B9BD5" w:themeColor="accent1"/>
+          <w:left w:val="single" w:sz="8" w:space="0" w:color="5B9BD5" w:themeColor="accent1"/>
+          <w:bottom w:val="single" w:sz="8" w:space="0" w:color="5B9BD5" w:themeColor="accent1"/>
+          <w:right w:val="single" w:sz="8" w:space="0" w:color="5B9BD5" w:themeColor="accent1"/>
+          <w:insideV w:val="single" w:sz="8" w:space="0" w:color="5B9BD5" w:themeColor="accent1"/>
+        </w:tcBorders>
+      </w:tcPr>
+    </w:tblStylePr>
+  </w:style>
+  <w:style w:type="table" w:styleId="Listaclara-nfasis4">
+    <w:name w:val="Light List Accent 4"/>
+    <w:basedOn w:val="Tablanormal"/>
+    <w:rsid w:val="002253EA"/>
+    <w:pPr>
+      <w:spacing w:after="0" w:line="240" w:lineRule="auto"/>
+    </w:pPr>
+    <w:rPr>
+      <w:sz w:val="24"/>
+      <w:szCs w:val="24"/>
+      <w:lang w:val="es-ES_tradnl"/>
+    </w:rPr>
+    <w:tblPr>
+      <w:tblStyleRowBandSize w:val="1"/>
+      <w:tblStyleColBandSize w:val="1"/>
+      <w:tblInd w:w="0" w:type="dxa"/>
+      <w:tblBorders>
+        <w:top w:val="single" w:sz="8" w:space="0" w:color="FFC000" w:themeColor="accent4"/>
+        <w:left w:val="single" w:sz="8" w:space="0" w:color="FFC000" w:themeColor="accent4"/>
+        <w:bottom w:val="single" w:sz="8" w:space="0" w:color="FFC000" w:themeColor="accent4"/>
+        <w:right w:val="single" w:sz="8" w:space="0" w:color="FFC000" w:themeColor="accent4"/>
+      </w:tblBorders>
+      <w:tblCellMar>
+        <w:top w:w="0" w:type="dxa"/>
+        <w:left w:w="108" w:type="dxa"/>
+        <w:bottom w:w="0" w:type="dxa"/>
+        <w:right w:w="108" w:type="dxa"/>
+      </w:tblCellMar>
+    </w:tblPr>
+    <w:tblStylePr w:type="firstRow">
+      <w:pPr>
+        <w:spacing w:before="0" w:after="0" w:line="240" w:lineRule="auto"/>
+      </w:pPr>
+      <w:rPr>
+        <w:b/>
+        <w:bCs/>
+        <w:color w:val="FFFFFF" w:themeColor="background1"/>
+      </w:rPr>
+      <w:tblPr/>
+      <w:tcPr>
+        <w:shd w:val="clear" w:color="auto" w:fill="FFC000" w:themeFill="accent4"/>
+      </w:tcPr>
+    </w:tblStylePr>
+    <w:tblStylePr w:type="lastRow">
+      <w:pPr>
+        <w:spacing w:before="0" w:after="0" w:line="240" w:lineRule="auto"/>
+      </w:pPr>
+      <w:rPr>
+        <w:b/>
+        <w:bCs/>
+      </w:rPr>
+      <w:tblPr/>
+      <w:tcPr>
+        <w:tcBorders>
+          <w:top w:val="double" w:sz="6" w:space="0" w:color="FFC000" w:themeColor="accent4"/>
+          <w:left w:val="single" w:sz="8" w:space="0" w:color="FFC000" w:themeColor="accent4"/>
+          <w:bottom w:val="single" w:sz="8" w:space="0" w:color="FFC000" w:themeColor="accent4"/>
+          <w:right w:val="single" w:sz="8" w:space="0" w:color="FFC000" w:themeColor="accent4"/>
+        </w:tcBorders>
+      </w:tcPr>
+    </w:tblStylePr>
+    <w:tblStylePr w:type="firstCol">
+      <w:rPr>
+        <w:b/>
+        <w:bCs/>
+      </w:rPr>
+    </w:tblStylePr>
+    <w:tblStylePr w:type="lastCol">
+      <w:rPr>
+        <w:b/>
+        <w:bCs/>
+      </w:rPr>
+    </w:tblStylePr>
+    <w:tblStylePr w:type="band1Vert">
+      <w:tblPr/>
+      <w:tcPr>
+        <w:tcBorders>
+          <w:top w:val="single" w:sz="8" w:space="0" w:color="FFC000" w:themeColor="accent4"/>
+          <w:left w:val="single" w:sz="8" w:space="0" w:color="FFC000" w:themeColor="accent4"/>
+          <w:bottom w:val="single" w:sz="8" w:space="0" w:color="FFC000" w:themeColor="accent4"/>
+          <w:right w:val="single" w:sz="8" w:space="0" w:color="FFC000" w:themeColor="accent4"/>
+        </w:tcBorders>
+      </w:tcPr>
+    </w:tblStylePr>
+    <w:tblStylePr w:type="band1Horz">
+      <w:tblPr/>
+      <w:tcPr>
+        <w:tcBorders>
+          <w:top w:val="single" w:sz="8" w:space="0" w:color="FFC000" w:themeColor="accent4"/>
+          <w:left w:val="single" w:sz="8" w:space="0" w:color="FFC000" w:themeColor="accent4"/>
+          <w:bottom w:val="single" w:sz="8" w:space="0" w:color="FFC000" w:themeColor="accent4"/>
+          <w:right w:val="single" w:sz="8" w:space="0" w:color="FFC000" w:themeColor="accent4"/>
+        </w:tcBorders>
+      </w:tcPr>
+    </w:tblStylePr>
+  </w:style>
+  <w:style w:type="table" w:styleId="Listaoscura">
+    <w:name w:val="Dark List"/>
+    <w:basedOn w:val="Tablanormal"/>
+    <w:rsid w:val="002253EA"/>
+    <w:pPr>
+      <w:spacing w:after="0" w:line="240" w:lineRule="auto"/>
+    </w:pPr>
+    <w:rPr>
+      <w:color w:val="FFFFFF" w:themeColor="background1"/>
+      <w:sz w:val="24"/>
+      <w:szCs w:val="24"/>
+      <w:lang w:val="es-ES_tradnl"/>
+    </w:rPr>
+    <w:tblPr>
+      <w:tblStyleRowBandSize w:val="1"/>
+      <w:tblStyleColBandSize w:val="1"/>
+      <w:tblInd w:w="0" w:type="dxa"/>
+      <w:tblCellMar>
+        <w:top w:w="0" w:type="dxa"/>
+        <w:left w:w="108" w:type="dxa"/>
+        <w:bottom w:w="0" w:type="dxa"/>
+        <w:right w:w="108" w:type="dxa"/>
+      </w:tblCellMar>
+    </w:tblPr>
+    <w:tcPr>
+      <w:shd w:val="clear" w:color="auto" w:fill="000000" w:themeFill="text1"/>
+    </w:tcPr>
+    <w:tblStylePr w:type="firstRow">
+      <w:rPr>
+        <w:b/>
+        <w:bCs/>
+      </w:rPr>
+      <w:tblPr/>
+      <w:tcPr>
+        <w:tcBorders>
+          <w:top w:val="nil"/>
+          <w:left w:val="nil"/>
+          <w:bottom w:val="single" w:sz="18" w:space="0" w:color="FFFFFF" w:themeColor="background1"/>
+          <w:right w:val="nil"/>
+          <w:insideH w:val="nil"/>
+          <w:insideV w:val="nil"/>
+        </w:tcBorders>
+        <w:shd w:val="clear" w:color="auto" w:fill="000000" w:themeFill="text1"/>
+      </w:tcPr>
+    </w:tblStylePr>
+    <w:tblStylePr w:type="lastRow">
+      <w:tblPr/>
+      <w:tcPr>
+        <w:tcBorders>
+          <w:top w:val="single" w:sz="18" w:space="0" w:color="FFFFFF" w:themeColor="background1"/>
+          <w:left w:val="nil"/>
+          <w:bottom w:val="nil"/>
+          <w:right w:val="nil"/>
+          <w:insideH w:val="nil"/>
+          <w:insideV w:val="nil"/>
+        </w:tcBorders>
+        <w:shd w:val="clear" w:color="auto" w:fill="000000" w:themeFill="text1" w:themeFillShade="7F"/>
+      </w:tcPr>
+    </w:tblStylePr>
+    <w:tblStylePr w:type="firstCol">
+      <w:tblPr/>
+      <w:tcPr>
+        <w:tcBorders>
+          <w:top w:val="nil"/>
+          <w:left w:val="nil"/>
+          <w:bottom w:val="nil"/>
+          <w:right w:val="single" w:sz="18" w:space="0" w:color="FFFFFF" w:themeColor="background1"/>
+          <w:insideH w:val="nil"/>
+          <w:insideV w:val="nil"/>
+        </w:tcBorders>
+        <w:shd w:val="clear" w:color="auto" w:fill="000000" w:themeFill="text1" w:themeFillShade="BF"/>
+      </w:tcPr>
+    </w:tblStylePr>
+    <w:tblStylePr w:type="lastCol">
+      <w:tblPr/>
+      <w:tcPr>
+        <w:tcBorders>
+          <w:top w:val="nil"/>
+          <w:left w:val="single" w:sz="18" w:space="0" w:color="FFFFFF" w:themeColor="background1"/>
+          <w:bottom w:val="nil"/>
+          <w:right w:val="nil"/>
+          <w:insideH w:val="nil"/>
+          <w:insideV w:val="nil"/>
+        </w:tcBorders>
+        <w:shd w:val="clear" w:color="auto" w:fill="000000" w:themeFill="text1" w:themeFillShade="BF"/>
+      </w:tcPr>
+    </w:tblStylePr>
+    <w:tblStylePr w:type="band1Vert">
+      <w:tblPr/>
+      <w:tcPr>
+        <w:tcBorders>
+          <w:top w:val="nil"/>
+          <w:left w:val="nil"/>
+          <w:bottom w:val="nil"/>
+          <w:right w:val="nil"/>
+          <w:insideH w:val="nil"/>
+          <w:insideV w:val="nil"/>
+        </w:tcBorders>
+        <w:shd w:val="clear" w:color="auto" w:fill="000000" w:themeFill="text1" w:themeFillShade="BF"/>
+      </w:tcPr>
+    </w:tblStylePr>
+    <w:tblStylePr w:type="band1Horz">
+      <w:tblPr/>
+      <w:tcPr>
+        <w:tcBorders>
+          <w:top w:val="nil"/>
+          <w:left w:val="nil"/>
+          <w:bottom w:val="nil"/>
+          <w:right w:val="nil"/>
+          <w:insideH w:val="nil"/>
+          <w:insideV w:val="nil"/>
+        </w:tcBorders>
+        <w:shd w:val="clear" w:color="auto" w:fill="000000" w:themeFill="text1" w:themeFillShade="BF"/>
+      </w:tcPr>
+    </w:tblStylePr>
+  </w:style>
+  <w:style w:type="table" w:customStyle="1" w:styleId="Tabladecuadrcula5oscura-nfasis41">
+    <w:name w:val="Tabla de cuadrícula 5 oscura - Énfasis 41"/>
+    <w:basedOn w:val="Tablanormal"/>
+    <w:uiPriority w:val="50"/>
+    <w:rsid w:val="002253EA"/>
+    <w:pPr>
+      <w:spacing w:after="0" w:line="240" w:lineRule="auto"/>
+    </w:pPr>
+    <w:tblPr>
+      <w:tblStyleRowBandSize w:val="1"/>
+      <w:tblStyleColBandSize w:val="1"/>
+      <w:tblInd w:w="0" w:type="dxa"/>
+      <w:tblBorders>
+        <w:top w:val="single" w:sz="4" w:space="0" w:color="FFFFFF" w:themeColor="background1"/>
+        <w:left w:val="single" w:sz="4" w:space="0" w:color="FFFFFF" w:themeColor="background1"/>
+        <w:bottom w:val="single" w:sz="4" w:space="0" w:color="FFFFFF" w:themeColor="background1"/>
+        <w:right w:val="single" w:sz="4" w:space="0" w:color="FFFFFF" w:themeColor="background1"/>
+        <w:insideH w:val="single" w:sz="4" w:space="0" w:color="FFFFFF" w:themeColor="background1"/>
+        <w:insideV w:val="single" w:sz="4" w:space="0" w:color="FFFFFF" w:themeColor="background1"/>
+      </w:tblBorders>
+      <w:tblCellMar>
+        <w:top w:w="0" w:type="dxa"/>
+        <w:left w:w="108" w:type="dxa"/>
+        <w:bottom w:w="0" w:type="dxa"/>
+        <w:right w:w="108" w:type="dxa"/>
+      </w:tblCellMar>
     </w:tblPr>
     <w:tcPr>
       <w:shd w:val="clear" w:color="auto" w:fill="FFF2CC" w:themeFill="accent4" w:themeFillTint="33"/>
@@ -20739,7 +22093,7 @@
   <a:extraClrSchemeLst/>
   <a:extLst>
     <a:ext uri="{05A4C25C-085E-4340-85A3-A5531E510DB2}">
-      <thm15:themeFamily xmlns:thm15="http://schemas.microsoft.com/office/thememl/2012/main" name="Office Theme" id="{62F939B6-93AF-4DB8-9C6B-D6C7DFDC589F}" vid="{4A3C46E8-61CC-4603-A589-7422A47A8E4A}"/>
+      <thm15:themeFamily xmlns:thm15="http://schemas.microsoft.com/office/thememl/2012/main" xmlns="" name="Office Theme" id="{62F939B6-93AF-4DB8-9C6B-D6C7DFDC589F}" vid="{4A3C46E8-61CC-4603-A589-7422A47A8E4A}"/>
     </a:ext>
   </a:extLst>
 </a:theme>

</xml_diff>

<commit_message>
Guión mas 6 tema 01
Documento sin control de cambios activado
</commit_message>
<xml_diff>
--- a/fuentes/contenidos/grado06/guion01/MA_06_01_CO.docx
+++ b/fuentes/contenidos/grado06/guion01/MA_06_01_CO.docx
@@ -15043,6 +15043,8 @@
               <w:lastRenderedPageBreak/>
               <w:t>conjuntos</w:t>
             </w:r>
+            <w:bookmarkStart w:id="7" w:name="_GoBack"/>
+            <w:bookmarkEnd w:id="7"/>
           </w:p>
         </w:tc>
       </w:tr>
@@ -15364,7 +15366,7 @@
                 <w:rFonts w:ascii="Arial" w:hAnsi="Arial" w:cs="Arial"/>
               </w:rPr>
             </w:pPr>
-            <w:ins w:id="7" w:author="Ancopepe pepe" w:date="2015-10-21T13:34:00Z">
+            <w:ins w:id="8" w:author="Ancopepe pepe" w:date="2015-10-21T13:34:00Z">
               <w:r>
                 <w:rPr>
                   <w:rFonts w:ascii="Arial" w:hAnsi="Arial" w:cs="Arial"/>
@@ -15373,12 +15375,12 @@
                 <w:t>Interactivo que explica la modelación de problemas a partir del concepto de conjunto</w:t>
               </w:r>
             </w:ins>
-            <w:del w:id="8" w:author="Ancopepe pepe" w:date="2015-10-21T13:34:00Z">
+            <w:del w:id="9" w:author="Ancopepe pepe" w:date="2015-10-21T13:34:00Z">
               <w:r>
                 <w:rPr>
                   <w:rFonts w:ascii="Arial" w:hAnsi="Arial" w:cs="Arial"/>
                   <w:color w:val="000000"/>
-                  <w:rPrChange w:id="9" w:author="Ancopepe pepe" w:date="2015-10-21T13:16:00Z">
+                  <w:rPrChange w:id="10" w:author="Ancopepe pepe" w:date="2015-10-21T13:16:00Z">
                     <w:rPr>
                       <w:rFonts w:ascii="Arial" w:hAnsi="Arial" w:cs="Arial"/>
                       <w:color w:val="000000"/>
@@ -15389,8 +15391,6 @@
                 <w:delText>que muestra los diferentes conjuntos que hay en la cotidianidad, sus relaciones y las operaciones entre ellos</w:delText>
               </w:r>
             </w:del>
-            <w:bookmarkStart w:id="10" w:name="_GoBack"/>
-            <w:bookmarkEnd w:id="10"/>
           </w:p>
         </w:tc>
       </w:tr>
@@ -16063,7 +16063,6 @@
                 <w:b/>
                 <w:color w:val="000000"/>
               </w:rPr>
-              <w:lastRenderedPageBreak/>
               <w:t>Web 02</w:t>
             </w:r>
           </w:p>
@@ -16086,30 +16085,49 @@
                 <w:i/>
                 <w:color w:val="BFBFBF" w:themeColor="background1" w:themeShade="BF"/>
               </w:rPr>
-              <w:t>http://escuela2punto0.educarex.es/Humanidades/Etica_Filosofia_Ciudadania/Aprende_logica/logica/03tablasvdad/generadorfrset.html</w:t>
-            </w:r>
-          </w:p>
-        </w:tc>
-        <w:tc>
-          <w:tcPr>
-            <w:tcW w:w="4410" w:type="dxa"/>
-          </w:tcPr>
-          <w:p>
-            <w:pPr>
-              <w:jc w:val="center"/>
+              <w:t>http://escuela2punto0.educarex.es/Humanidades/Etic</w:t>
+            </w:r>
+            <w:r>
               <w:rPr>
                 <w:rFonts w:ascii="Arial" w:hAnsi="Arial" w:cs="Arial"/>
                 <w:i/>
                 <w:color w:val="BFBFBF" w:themeColor="background1" w:themeShade="BF"/>
               </w:rPr>
-            </w:pPr>
-            <w:r>
+              <w:lastRenderedPageBreak/>
+              <w:t>a_Filosofia_Ciudadania/Aprende_logica/logica/03tablasvdad/generadorfrset.html</w:t>
+            </w:r>
+          </w:p>
+        </w:tc>
+        <w:tc>
+          <w:tcPr>
+            <w:tcW w:w="4410" w:type="dxa"/>
+          </w:tcPr>
+          <w:p>
+            <w:pPr>
+              <w:jc w:val="center"/>
               <w:rPr>
                 <w:rFonts w:ascii="Arial" w:hAnsi="Arial" w:cs="Arial"/>
                 <w:i/>
                 <w:color w:val="BFBFBF" w:themeColor="background1" w:themeShade="BF"/>
               </w:rPr>
-              <w:t xml:space="preserve">Web en la que puedes generar diversas tablas de verdad y comprobar sus resultados </w:t>
+            </w:pPr>
+            <w:r>
+              <w:rPr>
+                <w:rFonts w:ascii="Arial" w:hAnsi="Arial" w:cs="Arial"/>
+                <w:i/>
+                <w:color w:val="BFBFBF" w:themeColor="background1" w:themeShade="BF"/>
+              </w:rPr>
+              <w:lastRenderedPageBreak/>
+              <w:t xml:space="preserve">Web en la que puedes generar diversas tablas de verdad y comprobar </w:t>
+            </w:r>
+            <w:r>
+              <w:rPr>
+                <w:rFonts w:ascii="Arial" w:hAnsi="Arial" w:cs="Arial"/>
+                <w:i/>
+                <w:color w:val="BFBFBF" w:themeColor="background1" w:themeShade="BF"/>
+              </w:rPr>
+              <w:lastRenderedPageBreak/>
+              <w:t xml:space="preserve">sus resultados </w:t>
             </w:r>
           </w:p>
         </w:tc>
@@ -16133,6 +16151,7 @@
                 <w:b/>
                 <w:color w:val="000000"/>
               </w:rPr>
+              <w:lastRenderedPageBreak/>
               <w:t>Web 03</w:t>
             </w:r>
           </w:p>
@@ -22093,7 +22112,7 @@
   <a:extraClrSchemeLst/>
   <a:extLst>
     <a:ext uri="{05A4C25C-085E-4340-85A3-A5531E510DB2}">
-      <thm15:themeFamily xmlns:thm15="http://schemas.microsoft.com/office/thememl/2012/main" xmlns="" name="Office Theme" id="{62F939B6-93AF-4DB8-9C6B-D6C7DFDC589F}" vid="{4A3C46E8-61CC-4603-A589-7422A47A8E4A}"/>
+      <thm15:themeFamily xmlns="" xmlns:thm15="http://schemas.microsoft.com/office/thememl/2012/main" name="Office Theme" id="{62F939B6-93AF-4DB8-9C6B-D6C7DFDC589F}" vid="{4A3C46E8-61CC-4603-A589-7422A47A8E4A}"/>
     </a:ext>
   </a:extLst>
 </a:theme>

</xml_diff>